<commit_message>
update funding and institutions
</commit_message>
<xml_diff>
--- a/Manuscript/De Filippo et al., 2022.docx
+++ b/Manuscript/De Filippo et al., 2022.docx
@@ -43,7 +43,7 @@
           <w:b/>
           <w:bCs/>
         </w:rPr>
-        <w:t xml:space="preserve">Roberto De Filippo¹ and Dietmar Schmitz¹</w:t>
+        <w:t xml:space="preserve">Roberto De Filippo¹ and Dietmar Schmitz¹²³⁴⁵</w:t>
       </w:r>
     </w:p>
     <w:p>
@@ -66,7 +66,15 @@
           <w:sz w:val="20"/>
           <w:szCs w:val="20"/>
         </w:rPr>
-        <w:t xml:space="preserve">¹ Charité Universitätsmedizin Berlin, corporate member of Freie Universität Berlin, Humboldt-Universität zu Berlin,and Berlin Institute of Health; Neuroscience Research Center, 10117 Berlin, Germany</w:t>
+        <w:t xml:space="preserve">¹ Charité Universitätsmedizin Berlin, corporate member of Freie Universität Berlin, Humboldt-Universität zu Berlin,and Berlin Institute of Health; Neuroscience Research Center, 10117 Berlin, Germany. </w:t>
+        <w:br/>
+        <w:t xml:space="preserve">² German Center for Neurodegenerative Diseases (DZNE) Berlin, 10117 Berlin, Germany. </w:t>
+        <w:br/>
+        <w:t xml:space="preserve">³ Charité-Universitätsmedizin Berlin, corporate member of Freie Universität Berlin, Humboldt-Universität Berlin, and Berlin Institute of Health, Einstein Center for Neuroscience, 10117 Berlin, Germany. </w:t>
+        <w:br/>
+        <w:t xml:space="preserve">⁴ Charité-Universitätsmedizin Berlin, corporate member of Freie Universität Berlin, Humboldt-Universität Berlin, and Berlin Institute of Health, NeuroCure Cluster of Excellence, 10117 Berlin, Germany. </w:t>
+        <w:br/>
+        <w:t xml:space="preserve">⁵ Humboldt-Universität zu Berlin, Bernstein Center for Computational Neuroscience, Philippstr. 13, 10115 Berlin, Germany. </w:t>
       </w:r>
     </w:p>
     <w:p>
@@ -593,7 +601,7 @@
           <w:rFonts w:ascii="Helvetica Neue" w:hAnsi="Helvetica Neue"/>
           <w:lang w:val="en-US"/>
         </w:rPr>
-        <w:t xml:space="preserve">This work was supported by the Bundesministerium for Bildung und Forschung (SFB1315-327654276) grant.  We thank J.T. Tukker, N. Maier for feedback on an early version of the manuscript and the members of the Schmitz lab for scientific discussion. We thank Willy Schiegel and Tiziano Zito for technical expertise in cluster computing. We thank Federico Claudi for support with brainrender. The authors declare that they have no competing interests. </w:t>
+        <w:t xml:space="preserve">This study was supported by the German Research Foundation Deutsche Forschungsgemeinschaft (DFG), project 184695641 - SFB 958, project 327654276 - SFB 1315, Germany's Excellence Strategy - Exc-2049-390688087) and by the European Research Council (ERC) under the European Union's Horizon 2020 research and innovation programme (Grant agreement No. 810580). We thank J.T. Tukker, N. Maier for feedback on an early version of the manuscript and the members of the Schmitz lab for scientific discussion. We thank Willy Schiegel and Tiziano Zito for technical expertise in cluster computing. We thank Federico Claudi for support with brainrender. The authors declare that they have no competing interests. </w:t>
       </w:r>
     </w:p>
     <w:p>

</xml_diff>

<commit_message>
Adapt for Nature style lettering
</commit_message>
<xml_diff>
--- a/Manuscript/De Filippo et al., 2022.docx
+++ b/Manuscript/De Filippo et al., 2022.docx
@@ -208,7 +208,7 @@
           <w:rFonts w:ascii="Helvetica Neue" w:hAnsi="Helvetica Neue"/>
           <w:lang w:val="en-US"/>
         </w:rPr>
-        <w:t xml:space="preserve">Hippocampal ripples are brief oscillatory events detected in the local field potential (LFP) of the hippocampal formation, these events correspond to the synchronized depolarization of a substantial number of neurons in various hippocampal subregions {Hulse, 2016 #1141; Ylinen, 1995 #1140}. An higher ripple incidence during memory encoding is associated with superior recall performance {Norman, 2019 #1142}, furthermore, ripple incidence is increased during successful memory retrieval {Vaz, 2019 #1147; Carr, 2011 #1169}. Ripples are also involved in memory consolidation both in awake and sleep conditions {Jadhav, 2012 #1143; Roux, 2017 #1144; Sirota, 2003 #1145; Girardeau, 2009 #1146}, disrupting awake ripples during learning causes a persisting performance degradation, the same effect can be achieved by silencing ripples during post-learning sleep. Accordingly, ripples are considered to play a crucial role in memory processes and reorganization of memory engrams {Girardeau, 2011 #1148; Buzsáki, 2015 #1110;Diba, 2007 #1111;Foster, 2006 #1112; Xu, 2019 #1113;Takahashi, 2015 #1114;Davidson, 2009 #1116; Pfeiffer, 2015 #1117;Dragoi, 2011 #1118; Girardeau, 2009 #1120}. Ripples duration exhibits a skewed distribution with only a minority of long-duration ripples (&gt;100 ms). Interestingly, the fraction of long-duration ripples is increased in novel contexts, in memory-demanding tasks and during correct recalls {Fernández-Ruiz, 2019 #1121}. Reducing ripple duration artificially causes a degraded working memory performance {Jadhav, 2012 #1135} and, on the contrary, prolongation has a beneficial effect {Fernández-Ruiz, 2019 #1121}. Ripple duration is directly proportional to ripple amplitude {Patel, 2013 #1133}, therefore, these results point at a specific role of stronger ripples in situations of high mnemonic demand and are consistent with a possible power law distribution where a minority of ripples is responsible for a substantial part of memory requirements. For this reason, it is of interest to identify the possible electrophysiological peculiarities of this subgroup of ripples. Do strong ripples propagate differently compared to common ripples? Are strong ripples generated homogeneously along the hippocampal longitudinal axis? Do ripples have a preferred longitudinal directionality? In this study we focused our attention on ripples generation and propagation within the hippocampal formation. Hippocampal connectivity with cortical and sub-cortical areas varies considerably along the longitudinal axis {Moser, 1998 #1149; Fanselow, 2010 #1150} and gene expression, as well, exhibits both gradual and discrete transitions along the same axis {Vogel, 2020 #1151; Strange, 2014 #1158}. Consequently, the hippocampus is considered to be functionally segmented along its long axis. The different connectivity contributes to explain the functional organization gradient between a predominantly spatio-visual (septal pole) and emotional (temporal pole) processing. Ripples generated in the septal and temporal hippocampal pole has already been shown to be temporally independent and able to engage different neuron subpopulations, even in the same downstream brain area {Sosa, 2020 #1154}. Consequentially, a heterogeneous ripple generation chance along the longitudinal axis most probably has an impact on the frequency with which different brain areas and neurons subgroups are activated. Our work is based on a dataset provided by the Allen Institute {Siegle, 2021 #1127}, this dataset enabled us to study comprehensively ripples features across the septal half of the hippocampus. Previous studies have looked at ripple propagation along the longitudinal axes of the hippocampus {Patel, 2013 #1133; Kumar, 2020 #1153}, however, the size of this dataset made it possible to unveil propagation details previously overlooked.</w:t>
+        <w:t xml:space="preserve">Hippocampal ripples are brief oscillatory events detected in the local field potential (LFP) of the hippocampal formation, these events correspond to the synchronized depolarization of a substantial number of neurons in various hippocampal subregions {Hulse, 2016 #1141; Ylinen, 1995 #1140}. An higher ripple incidence during memory encoding is associated with superior recall performance {Norman, 2019 #1142}, furthermore, ripple incidence is increased during successful memory retrieval {Vaz, 2019 #1147; Carr, 2011 #1169}. Ripples are also involved in memory consolidation both in awake and sleep conditions {Jadhav, 2012 #1143; Roux, 2017 #1144; Sirota, 2003 #1145; Girardeau, 2009 #1146}, disrupting awake ripples during learning causes a persisting performance degradation, the same effect can be achieved by silencing ripples during post-learning sleep. Accordingly, ripples are considered to play a crucial role in memory processes and reorganization of memory engrams {Girardeau, 2011 #1148; Buzsáki, 2015 #1110;Diba, 2007 #1111;Foster, 2006 #1112; Xu, 2019 #1113;Takahashi, 2015 #1114;Davidson, 2009 #1116; Pfeiffer, 2015 #1117;Dragoi, 2011 #1118; Girardeau, 2009 #1120}. Ripples duration exhibits a skewed distribution with only a minority of long-duration ripples (&gt;100 ms). Interestingly, the fraction of long-duration ripples is increased in novel contexts, in memory-demanding tasks and during correct recalls {Fernández-Ruiz, 2019 #1121}. Reducing ripple duration artificially causes a degraded working memory performance {Jadhav, 2012 #1135} and, on the contrary, prolongation has a beneficial effect {Fernández-Ruiz, 2019 #1121}. Ripple duration is directly proportional to ripple amplitude {Patel, 2013 #1133}, therefore, these results point at a specific role of stronger ripples in situations of high mnemonic demand and are consistent with a possible power law distribution where a minority of ripples is responsible for a substantial part of memory requirements. For this reason, it is of interest to identify the possible electrophysiological peculiarities of this subgroup of ripples. Do strong ripples propagate differently compared to common ripples? Are strong ripples generated homogeneously along the hippocampal longitudinal axis? Do ripples have a preferred longitudinal directionality? In this study we focused our attention on ripples generation and propagation within the hippocampal formation. Hippocampal connectivity with cortical and sub-cortical areas varies considerably along the longitudinal axis {Moser, 1998 #1149; Fanselow, 2010 #1150} and gene expression, as well, exhibits both gradual and discrete transitions along the same axis {Vogel, 2020 #1151; Strange, 2014 #1158}. Consequently, the hippocampus is considered to be functionally segmented along its long axis. The different connectivity contributes to explain the functional organization gradient between a predominantly spatio-visual (septal pole) and emotional (temporal pole) processing. Ripples generated in the septal and temporal hippocampal pole have already been shown to be temporally independent and able to engage different neuron subpopulations, even in the same downstream brain area {Sosa, 2020 #1154}. Consequentially, a heterogeneous ripple generation chance along the longitudinal axis most probably has an impact on the frequency with which different brain areas and neurons subgroups are activated by ripples. Our work is based on a dataset provided by the Allen Institute {Siegle, 2021 #1127}, this dataset enabled us to study comprehensively ripples features across the septal half of the hippocampus. Previous studies have looked at ripple propagation along the longitudinal axes of the hippocampus {Patel, 2013 #1133; Kumar, 2020 #1153}, however, the size of this dataset made it possible to unveil propagation details previously overlooked.</w:t>
       </w:r>
     </w:p>
     <w:p>
@@ -366,7 +366,7 @@
         <w:br/>
         <w:t xml:space="preserve">Ripples can arise at any location along the hippocampal longitudinal axis {Patel, 2013 #1133}. Our analysis shows that ripples are, however, not homogeneously generated across space. We observed important differences between strong ripples and common ripples generation. Common ripples followed a gradient with higher likelihood in the intermediate section and lowest in the septal pole. Strong ripples, on the other hand, are generated mostly locally (i.e. a strong ripple detected in the medial section is most likely generated in the medial section itself). Furthermore, only rarely a strong ripple generated in the intermediate hippocampus is able to propagate towards the septal pole retaining its strong status (top 10%). Conversely strong ripples generated in the septal pole have a significantly higher chance of propagate longitudinally and still be in the top 10% in terms of ripple strength. Notably, this is not consequence of a simple longitudinal gradient in ripple strength, indeed, we did not observe any difference in ripple strength along the longitudinal axis. Additionally, we show that ripples generated in the septal pole and in the intermediate hippocampus have a significantly different ability to engage hippocampal networks in the 50-120 ms window post ripple start. Ripples generated in the septal pole activate more neurons, both excitatory and inhibitory, and, moreover, elicit an higher spiking rate per neuron. This prolonged network activation is reflected by the fact that the position on the longitudinal axis explains 13.3% and 46.3% of the variability in ripple duration in common and strong ripples respectively. Consistent with a duration gradient along the longitudinal axis, the temporal hippocampus has been shown to produce shorter ripples both in awake and sleep conditions {Sosa, 2020 #1154}. </w:t>
         <w:br/>
-        <w:t xml:space="preserve">What is the reason that enables the septal pole to generate longer ripples? There might be for example underlying electrophysiological differences between the septal and intermediate hippocampus. Looking at units electrophysiological features we found some differences in the waveform shape and duration,. We can hypothesize that slower action potentials and, consequentially, longer refractory periods hinder the ability to sustain protracted high frequency spiking. Accordingly, we found an increased firing rate and a smaller waveform duration in the septal pole. This might contribute to explain the prolonged ripples observed in the septal pole. We can also speculate that the neuromodulatory inputs gradient, monoamine fibers have been shown to be stronger in the ventral part {Strange, 2014 #1158}, might influence neurons responses. Serotonin {ul Haq, 2016 #1165; Wang, 2015 #1170}, noradrenaline {Ul Haq, 2012 #1166; Novitskaya, 2016 #1171} and acetylcholine {Zhang, 2021 #1167} have all been shown to suppress ripples. In accordance with this, some ripples are coupled with a reduced activation of the locus coeruleus and the dorsal raphe nucleus in vivo {Ramirez-Villegas, 2015 #1168}. </w:t>
+        <w:t xml:space="preserve">What is the reason that enables the septal pole to generate longer ripples? There might be for example underlying electrophysiological differences between the septal and intermediate hippocampus. Looking at units electrophysiological features we found some differences in the waveform shape and duration. We can hypothesize that slower action potentials and, consequentially, longer refractory periods hinder the ability to sustain protracted high frequency spiking. Accordingly, we found an increased firing rate and a smaller waveform duration in the septal pole. This might contribute to explain the prolonged ripples observed in the septal pole. We can also speculate that the neuromodulatory inputs gradient, monoamine fibers have been shown to be stronger in the ventral part {Strange, 2014 #1158}, might influence neurons responses. Serotonin {ul Haq, 2016 #1165; Wang, 2015 #1170}, noradrenaline {Ul Haq, 2012 #1166; Novitskaya, 2016 #1171} and acetylcholine {Zhang, 2021 #1167} have all been shown to suppress ripples. In accordance with this, some ripples are coupled with a reduced activation of the locus coeruleus and the dorsal raphe nucleus in vivo {Ramirez-Villegas, 2015 #1168}. </w:t>
         <w:br/>
         <w:t xml:space="preserve">Ripples can be subdivided in different types according to the relationship between the hippocampal LFP and the ripple itself {Ramirez-Villegas, 2015 #1168}. Intriguingly these subtypes are associated with two different brain-wide networks, the first communicating preferentially with the associative neocortex and a second one biased towards subcortical structures. Moreover, these different types of ripples have been proposed to possibly fulfill different functional roles. Given the different input/output connectivity between septal, intermediate and temporal hippocampus {Fanselow, 2010 #1150} we hypothesize that ripple generated at different points of the hippocampal longitudinal axis might as well have functional differences, with the longer ripples generated septally possibly able to combine the different kind of informations processed in the distinct hippocampal sections and further relaying the integrated information back to the neocortex in accordance with the two-stage memory hypothesis {Diekelmann, 2010 #1172; Marr, 1971 #1173;Buzsáki, 1989 #1174; Rasch, 2007 #1175; McClelland, 1995 #1176}. </w:t>
         <w:br/>

</xml_diff>

<commit_message>
R2 keep it uppercase
</commit_message>
<xml_diff>
--- a/Manuscript/De Filippo et al., 2022.docx
+++ b/Manuscript/De Filippo et al., 2022.docx
@@ -294,7 +294,7 @@
         <w:rPr>
           <w:rFonts w:ascii="Helvetica Neue" w:hAnsi="Helvetica Neue"/>
         </w:rPr>
-        <w:t xml:space="preserve">To analyze the propagation of ripples along the hippocampal longitudinal axis we focused on sessions from which ripples were clearly detected in at least two different hippocampal sections at the same time (n = 41). We followed the propagation of strong and common ripples detected in the reference location across the hippocampus (Figure 2a-b) and built an average spatio-temporal propagation map per session (Figure 2c). Strong and common ripples in the medial section showed a divergent propagation pattern: strong ripples travelling medio→laterally and common ripples travelling in the opposite direction (Figure 2d-e). Ripples detected in the lateral section did not show such strikingly divergent propagation (Figure 2f-g) whereas, in the central section, the propagation was divergent only laterally and not medially (Figure 2h-i). This peculiar propagation profile suggests a not previously described underlying directionality along the hippocampal longitudinal axis and can be possibly explained by a spatial bias in strong ripples generation. To understand the mechanism underlying such difference in propagation we examined the location of the seed for each ripple in sessions in which ripples were clearly detected in every hippocampal section (n sessions = 25). While we found no differences in the number of ripples detected in each hippocampal section (p-value = 0.55, Kruskal-Wallis test), we observed differences regarding ripple generation. In common ripples, regardless of the reference location, most ripples started from the lateral section (Figure 3a left). On the other hand, strong ripples displayed a more heterogenous picture (Figure 3a right). We identified two principles relative to strong ripples generation: In all hippocampal sections the majority of strong ripples are locally generated, and a greater number of strong ripples is generated medially than laterally. Looking at the central section we can appreciate the difference between the number of strong ripples generated medially and laterally (Figure 3a right, mean medial = 36.83 ± 2.66%, mean lateral = 20.55 ± 2.04%, p-value = 3e-05, Pairwise Tukey test). Strong and common ripples had significantly different seed location profiles only in the medial and central section, not in the lateral section (Figure 3b). These seed location profiles contribute to explain the propagation idiosyncrasies: major unbalances in seeds location cause propagation patterns with clear directionality, on the contrary, lag measurements hovering around zero are the result of averaging between two similarly numbered groups of ripples with opposite direction of propagation. Notably, propagation speed did not change depending on the seed location (Supplementary Figure 4). The reason why strong ripples are only in a minority of cases generated in the lateral section remains nevertheless unclear. Using a 'strength conservation index' (SCI) we measured the ability of a ripple to retain its strength during propagation (a ripple with SCI = 1 is in the top 10% in all hippocampal sections). We observed that ripples generated laterally were effectively less able to retain their strength propagating towards the medial pole (Supplementary Figure 5). This result is not simply explained by differences in ripple strength along the medio-lateral (m-l) axis, as no such gradient was observed (r² = 0.0012, Supplementary Figure 6). Curiously, ripple amplitude showed a weak trend in the opposite direction (r² = 0.06), with higher amplitude ripples in the lateral section (Supplementary Figure 7). </w:t>
+        <w:t xml:space="preserve">To analyze the propagation of ripples along the hippocampal longitudinal axis we focused on sessions from which ripples were clearly detected in at least two different hippocampal sections at the same time (n = 41). We followed the propagation of strong and common ripples detected in the reference location across the hippocampus (Figure 2a-b) and built an average spatio-temporal propagation map per session (Figure 2c). Strong and common ripples in the medial section showed a divergent propagation pattern: strong ripples travelling medio→laterally and common ripples travelling in the opposite direction (Figure 2d-e). Ripples detected in the lateral section did not show such strikingly divergent propagation (Figure 2f-g) whereas, in the central section, the propagation was divergent only laterally and not medially (Figure 2h-i). This peculiar propagation profile suggests a not previously described underlying directionality along the hippocampal longitudinal axis and can be possibly explained by a spatial bias in strong ripples generation. To understand the mechanism underlying such difference in propagation we examined the location of the seed for each ripple in sessions in which ripples were clearly detected in every hippocampal section (n sessions = 25). While we found no differences in the number of ripples detected in each hippocampal section (p-value = 0.55, Kruskal-Wallis test), we observed differences regarding ripple generation. In common ripples, regardless of the reference location, most ripples started from the lateral section (Figure 3a left). On the other hand, strong ripples displayed a more heterogenous picture (Figure 3a right). We identified two principles relative to strong ripples generation: In all hippocampal sections the majority of strong ripples are locally generated, and a greater number of strong ripples is generated medially than laterally. Looking at the central section we can appreciate the difference between the number of strong ripples generated medially and laterally (Figure 3a right, mean medial = 36.83 ± 2.66%, mean lateral = 20.55 ± 2.04%, p-value = 3e-05, Pairwise Tukey test). Strong and common ripples had significantly different seed location profiles only in the medial and central section, not in the lateral section (Figure 3b). These seed location profiles contribute to explain the propagation idiosyncrasies: major unbalances in seeds location cause propagation patterns with clear directionality, on the contrary, lag measurements hovering around zero are the result of averaging between two similarly numbered groups of ripples with opposite direction of propagation. Notably, propagation speed did not change depending on the seed location (Supplementary Figure 4). The reason why strong ripples are only in a minority of cases generated in the lateral section remains nevertheless unclear. Using a 'strength conservation index' (SCI) we measured the ability of a ripple to retain its strength during propagation (a ripple with SCI = 1 is in the top 10% in all hippocampal sections). We observed that ripples generated laterally were effectively less able to retain their strength propagating towards the medial pole (Supplementary Figure 5). This result is not simply explained by differences in ripple strength along the medio-lateral (m-l) axis, as no such gradient was observed (R² = 0.0012, Supplementary Figure 6). Curiously, ripple amplitude showed a weak trend in the opposite direction (R² = 0.06), with higher amplitude ripples in the lateral section (Supplementary Figure 7). </w:t>
       </w:r>
     </w:p>
     <w:p>
@@ -331,7 +331,7 @@
         <w:rPr>
           <w:rFonts w:ascii="Helvetica Neue" w:hAnsi="Helvetica Neue"/>
         </w:rPr>
-        <w:t xml:space="preserve">To understand the reason behind the differential propagation we focused uniquely on the central section, here it was possible to distinguish between ripples generated laterally or medially ('lateral ripples' and 'medial ripples'). We included in the analysis sessions in which ripples were clearly detected in each hippocampal section and with at least 100 ripples of each kind (n sessions = 24). We looked at spiking activity associated with these two classes of ripples in the hippocampal formation across the m-l axis (n clusters per session = 650.42 ± 33.16, Figure 4a-b-c). To compare sessions, we created interpolated maps of the difference between spiking induced by medial and lateral ripples (Figure 4d). Immediately following ripple start (0-50 ms, "early phase") spiking was predictably influenced by ripple seed proximity: in the lateral section lateral ripples induced more spiking (indicated by the blue color), whereas in the medial section medial ripples dominated (indicated by the red color). Surprisingly, in the 50-120 ms window post ripple start ("late phase"), medial ripples could elicit significantly higher spiking activity than lateral ripples along the entire m-l axis (Figure 4e). Dividing clusters in putative excitatory and inhibitory using the waveform duration we observed the same effect in both types of neurons (Supplementary Figure 8). In accordance with this result, we found that the medial hippocampal section is able to generate longer ripples (Figure 4f). An important portion of the variance in ripple duration is indeed explained by location on the m-l axis both in common (r² = 0.133) and especially in strong ripples (r² = 0.463). The observed extended spiking could be due to a increased number of neurons participating in the ripple, to a higher spiking rate per neuron or a combination of these two elements. Fraction of active neurons and spiking rate were both significantly higher in medial ripples (Supplementary Figure 9). Focusing only on the late phase the difference in fraction of active neurons per ripples between medial and lateral ripples was even more striking (Cohen's d = 1.7, Figure 4g). Inversely, in the early phase, lateral ripples could engage more neurons, although, the effect size was much smaller (Cohen's d = 0.39). The same result was found in relation to the spiking rate, medial ripples caused a significant and considerable increase in spiking rate in the late phase (Cohen's d = 1.75, Figure 4h). Dividing again the clusters into putative excitatory and inhibitory, significant differences between medial and lateral ripples were present only in the late phase. Spiking frequency and number of engaged neurons were significantly higher in medial ripples both in putative excitatory and inhibitory clusters (Supplementary Figure 10). In summary, the prolonged spiking observed in medial ripples was caused both by an increased number of engaged neurons and a higher spiking rate per cell, both in putative excitatory and inhibitory neurons. The disparity in network engagement can possibly be in part explained by electrophysiological differences across hippocampal sections (e.g. higher firing rate). We did not find differences in the number of firing neurons (medial = 74.73, lateral = 79.8, p-value = 3.56e-01, Mann-Whitney u test), we did, however, found differences in firing rate, waveform duration, and waveform shape (recovery slope and peak-through ratio, Supplementary Figure 11). Firing rate and waveform duration exhibited respectively a left- and right-shifted distribution in the lateral section, reflecting lower firing rate and slower action potentials. </w:t>
+        <w:t xml:space="preserve">To understand the reason behind the differential propagation we focused uniquely on the central section, here it was possible to distinguish between ripples generated laterally or medially ('lateral ripples' and 'medial ripples'). We included in the analysis sessions in which ripples were clearly detected in each hippocampal section and with at least 100 ripples of each kind (n sessions = 24). We looked at spiking activity associated with these two classes of ripples in the hippocampal formation across the m-l axis (n clusters per session = 650.42 ± 33.16, Figure 4a-b-c). To compare sessions, we created interpolated maps of the difference between spiking induced by medial and lateral ripples (Figure 4d). Immediately following ripple start (0-50 ms, "early phase") spiking was predictably influenced by ripple seed proximity: in the lateral section lateral ripples induced more spiking (indicated by the blue color), whereas in the medial section medial ripples dominated (indicated by the red color). Surprisingly, in the 50-120 ms window post ripple start ("late phase"), medial ripples could elicit significantly higher spiking activity than lateral ripples along the entire m-l axis (Figure 4e). Dividing clusters in putative excitatory and inhibitory using the waveform duration we observed the same effect in both types of neurons (Supplementary Figure 8). In accordance with this result, we found that the medial hippocampal section is able to generate longer ripples (Figure 4f). An important portion of the variance in ripple duration is indeed explained by location on the m-l axis both in common (R² = 0.133) and especially in strong ripples (R² = 0.463). The observed extended spiking could be due to a increased number of neurons participating in the ripple, to a higher spiking rate per neuron or a combination of these two elements. Fraction of active neurons and spiking rate were both significantly higher in medial ripples (Supplementary Figure 9). Focusing only on the late phase the difference in fraction of active neurons per ripples between medial and lateral ripples was even more striking (Cohen's d = 1.7, Figure 4g). Inversely, in the early phase, lateral ripples could engage more neurons, although, the effect size was much smaller (Cohen's d = 0.39). The same result was found in relation to the spiking rate, medial ripples caused a significant and considerable increase in spiking rate in the late phase (Cohen's d = 1.75, Figure 4h). Dividing again the clusters into putative excitatory and inhibitory, significant differences between medial and lateral ripples were present only in the late phase. Spiking frequency and number of engaged neurons were significantly higher in medial ripples both in putative excitatory and inhibitory clusters (Supplementary Figure 10). In summary, the prolonged spiking observed in medial ripples was caused both by an increased number of engaged neurons and a higher spiking rate per cell, both in putative excitatory and inhibitory neurons. The disparity in network engagement can possibly be in part explained by electrophysiological differences across hippocampal sections (e.g. higher firing rate). We did not find differences in the number of firing neurons (medial = 74.73, lateral = 79.8, p-value = 3.56e-01, Mann-Whitney u test), we did, however, found differences in firing rate, waveform duration, and waveform shape (recovery slope and peak-through ratio, Supplementary Figure 11). Firing rate and waveform duration exhibited respectively a left- and right-shifted distribution in the lateral section, reflecting lower firing rate and slower action potentials. </w:t>
       </w:r>
     </w:p>
     <w:p>

</xml_diff>

<commit_message>
supplementary figures legends to Elife style, consolidate supplementary legends
</commit_message>
<xml_diff>
--- a/Manuscript/De Filippo et al., 2022.docx
+++ b/Manuscript/De Filippo et al., 2022.docx
@@ -1,21 +1,21 @@
 
 <file path=word/document.xml><?xml version="1.0" encoding="utf-8"?>
-<w:document xmlns:wpc="http://schemas.microsoft.com/office/word/2010/wordprocessingCanvas" xmlns:cx="http://schemas.microsoft.com/office/drawing/2014/chartex" xmlns:cx1="http://schemas.microsoft.com/office/drawing/2015/9/8/chartex" xmlns:cx2="http://schemas.microsoft.com/office/drawing/2015/10/21/chartex" xmlns:cx3="http://schemas.microsoft.com/office/drawing/2016/5/9/chartex" xmlns:cx4="http://schemas.microsoft.com/office/drawing/2016/5/10/chartex" xmlns:cx5="http://schemas.microsoft.com/office/drawing/2016/5/11/chartex" xmlns:cx6="http://schemas.microsoft.com/office/drawing/2016/5/12/chartex" xmlns:cx7="http://schemas.microsoft.com/office/drawing/2016/5/13/chartex" xmlns:cx8="http://schemas.microsoft.com/office/drawing/2016/5/14/chartex" xmlns:mc="http://schemas.openxmlformats.org/markup-compatibility/2006" xmlns:aink="http://schemas.microsoft.com/office/drawing/2016/ink" xmlns:am3d="http://schemas.microsoft.com/office/drawing/2017/model3d" xmlns:o="urn:schemas-microsoft-com:office:office" xmlns:oel="http://schemas.microsoft.com/office/2019/extlst" xmlns:r="http://schemas.openxmlformats.org/officeDocument/2006/relationships" xmlns:m="http://schemas.openxmlformats.org/officeDocument/2006/math" xmlns:v="urn:schemas-microsoft-com:vml" xmlns:wp14="http://schemas.microsoft.com/office/word/2010/wordprocessingDrawing" xmlns:wp="http://schemas.openxmlformats.org/drawingml/2006/wordprocessingDrawing" xmlns:w10="urn:schemas-microsoft-com:office:word" xmlns:w="http://schemas.openxmlformats.org/wordprocessingml/2006/main" xmlns:w14="http://schemas.microsoft.com/office/word/2010/wordml" xmlns:w15="http://schemas.microsoft.com/office/word/2012/wordml" xmlns:w16cex="http://schemas.microsoft.com/office/word/2018/wordml/cex" xmlns:w16cid="http://schemas.microsoft.com/office/word/2016/wordml/cid" xmlns:w16="http://schemas.microsoft.com/office/word/2018/wordml" xmlns:w16sdtdh="http://schemas.microsoft.com/office/word/2020/wordml/sdtdatahash" xmlns:w16se="http://schemas.microsoft.com/office/word/2015/wordml/symex" xmlns:wpg="http://schemas.microsoft.com/office/word/2010/wordprocessingGroup" xmlns:wpi="http://schemas.microsoft.com/office/word/2010/wordprocessingInk" xmlns:wne="http://schemas.microsoft.com/office/word/2006/wordml" xmlns:wps="http://schemas.microsoft.com/office/word/2010/wordprocessingShape" mc:Ignorable="w14 w15 w16se w16cid w16 w16cex w16sdtdh wp14">
+<w:document xmlns:o="urn:schemas-microsoft-com:office:office" xmlns:r="http://schemas.openxmlformats.org/officeDocument/2006/relationships" xmlns:v="urn:schemas-microsoft-com:vml" xmlns:w="http://schemas.openxmlformats.org/wordprocessingml/2006/main" xmlns:w10="urn:schemas-microsoft-com:office:word" xmlns:wp="http://schemas.openxmlformats.org/drawingml/2006/wordprocessingDrawing" xmlns:wps="http://schemas.microsoft.com/office/word/2010/wordprocessingShape" xmlns:wpg="http://schemas.microsoft.com/office/word/2010/wordprocessingGroup" xmlns:mc="http://schemas.openxmlformats.org/markup-compatibility/2006" xmlns:wp14="http://schemas.microsoft.com/office/word/2010/wordprocessingDrawing" xmlns:w14="http://schemas.microsoft.com/office/word/2010/wordml" mc:Ignorable="w14 wp14">
   <w:body>
     <w:p>
       <w:pPr>
         <w:pStyle w:val="Authors"/>
         <w:spacing w:before="0" w:after="480"/>
-        <w:ind w:left="567" w:right="567"/>
-        <w:rPr>
-          <w:rFonts w:ascii="Helvetica Neue" w:eastAsia="Helvetica Neue" w:hAnsi="Helvetica Neue" w:cs="Helvetica Neue"/>
+        <w:ind w:left="567" w:right="567" w:hanging="0"/>
+        <w:rPr>
+          <w:rFonts w:ascii="Helvetica Neue" w:hAnsi="Helvetica Neue" w:eastAsia="Helvetica Neue" w:cs="Helvetica Neue"/>
+          <w:b/>
           <w:b/>
           <w:bCs/>
           <w:sz w:val="40"/>
           <w:szCs w:val="40"/>
         </w:rPr>
       </w:pPr>
-      <w:proofErr w:type="gramStart"/>
       <w:r>
         <w:rPr>
           <w:rFonts w:ascii="Helvetica Neue" w:hAnsi="Helvetica Neue"/>
@@ -31,12 +31,11 @@
       <w:pPr>
         <w:pStyle w:val="Authors"/>
         <w:spacing w:before="0" w:after="480"/>
-        <w:ind w:left="567" w:right="567"/>
-        <w:rPr>
-          <w:rFonts w:ascii="Helvetica Neue" w:eastAsia="Helvetica Neue" w:hAnsi="Helvetica Neue" w:cs="Helvetica Neue"/>
-        </w:rPr>
-      </w:pPr>
-      <w:proofErr w:type="gramStart"/>
+        <w:ind w:left="567" w:right="567" w:hanging="0"/>
+        <w:rPr>
+          <w:rFonts w:ascii="Helvetica Neue" w:hAnsi="Helvetica Neue" w:eastAsia="Helvetica Neue" w:cs="Helvetica Neue"/>
+        </w:rPr>
+      </w:pPr>
       <w:r>
         <w:rPr>
           <w:rFonts w:ascii="Helvetica Neue" w:hAnsi="Helvetica Neue"/>
@@ -48,9 +47,9 @@
     </w:p>
     <w:p>
       <w:pPr>
-        <w:pStyle w:val="FootnoteText"/>
-        <w:spacing w:after="120"/>
-        <w:ind w:left="567" w:right="567"/>
+        <w:pStyle w:val="Footnote"/>
+        <w:spacing w:before="0" w:after="120"/>
+        <w:ind w:left="567" w:right="567" w:hanging="0"/>
         <w:jc w:val="left"/>
         <w:rPr>
           <w:rFonts w:ascii="Helvetica Neue" w:hAnsi="Helvetica Neue"/>
@@ -59,7 +58,6 @@
           <w:lang w:val="en-DE"/>
         </w:rPr>
       </w:pPr>
-      <w:proofErr w:type="gramStart"/>
       <w:r>
         <w:rPr>
           <w:rFonts w:ascii="Helvetica Neue" w:hAnsi="Helvetica Neue"/>
@@ -80,8 +78,8 @@
     <w:p>
       <w:pPr>
         <w:pStyle w:val="Paragraph"/>
-        <w:spacing w:before="0"/>
-        <w:ind w:left="567" w:right="567" w:firstLine="0"/>
+        <w:spacing w:before="0" w:after="0"/>
+        <w:ind w:left="567" w:right="567" w:hanging="0"/>
         <w:jc w:val="both"/>
         <w:rPr>
           <w:rStyle w:val="Hyperlink0"/>
@@ -95,10 +93,9 @@
         </w:rPr>
         <w:t xml:space="preserve">* Correspondence to: </w:t>
       </w:r>
-      <w:proofErr w:type="gramStart"/>
-      <w:r>
-        <w:rPr>
-          <w:rFonts w:asciiTheme="minorHAnsi" w:hAnsiTheme="minorHAnsi"/>
+      <w:r>
+        <w:rPr>
+          <w:rFonts w:ascii="Helvetica Neue" w:hAnsi="Helvetica Neue" w:asciiTheme="minorHAnsi" w:hAnsiTheme="minorHAnsi"/>
           <w:sz w:val="21"/>
           <w:szCs w:val="21"/>
         </w:rPr>
@@ -108,12 +105,12 @@
     <w:p>
       <w:pPr>
         <w:pStyle w:val="Paragraph"/>
-        <w:spacing w:before="720"/>
-        <w:ind w:right="567" w:firstLine="0"/>
+        <w:spacing w:before="720" w:after="0"/>
+        <w:ind w:right="567" w:hanging="0"/>
         <w:jc w:val="both"/>
         <w:rPr>
           <w:rStyle w:val="Link"/>
-          <w:rFonts w:ascii="Helvetica Neue" w:eastAsia="Helvetica Neue" w:hAnsi="Helvetica Neue" w:cs="Helvetica Neue"/>
+          <w:rFonts w:ascii="Helvetica Neue" w:hAnsi="Helvetica Neue" w:eastAsia="Helvetica Neue" w:cs="Helvetica Neue"/>
           <w:color w:val="000000"/>
           <w:sz w:val="22"/>
           <w:szCs w:val="22"/>
@@ -146,7 +143,6 @@
         </w:rPr>
         <w:t xml:space="preserve"> </w:t>
       </w:r>
-      <w:proofErr w:type="gramStart"/>
       <w:r>
         <w:rPr>
           <w:rStyle w:val="Link"/>
@@ -162,18 +158,20 @@
     <w:p>
       <w:pPr>
         <w:pStyle w:val="Heading1"/>
-      </w:pPr>
-      <w:r>
+        <w:rPr/>
+      </w:pPr>
+      <w:r>
+        <w:rPr/>
         <w:t>Abstract</w:t>
       </w:r>
     </w:p>
     <w:p>
       <w:pPr>
         <w:pStyle w:val="AbstractSummary"/>
-        <w:spacing w:line="360" w:lineRule="auto"/>
-        <w:jc w:val="both"/>
-      </w:pPr>
-      <w:proofErr w:type="gramStart"/>
+        <w:spacing w:lineRule="auto" w:line="360"/>
+        <w:jc w:val="both"/>
+        <w:rPr/>
+      </w:pPr>
       <w:r>
         <w:rPr>
           <w:rFonts w:ascii="Helvetica Neue" w:hAnsi="Helvetica Neue"/>
@@ -187,22 +185,23 @@
     <w:p>
       <w:pPr>
         <w:pStyle w:val="Heading1"/>
-      </w:pPr>
-      <w:r>
-        <w:lastRenderedPageBreak/>
+        <w:rPr/>
+      </w:pPr>
+      <w:r>
+        <w:rPr/>
         <w:t>Introduction</w:t>
       </w:r>
     </w:p>
     <w:p>
       <w:pPr>
-        <w:spacing w:line="360" w:lineRule="auto"/>
-        <w:jc w:val="both"/>
-        <w:rPr>
-          <w:rFonts w:ascii="Helvetica Neue" w:eastAsia="Helvetica Neue" w:hAnsi="Helvetica Neue" w:cs="Helvetica Neue"/>
+        <w:pStyle w:val="Normal"/>
+        <w:spacing w:lineRule="auto" w:line="360"/>
+        <w:jc w:val="both"/>
+        <w:rPr>
+          <w:rFonts w:ascii="Helvetica Neue" w:hAnsi="Helvetica Neue" w:eastAsia="Helvetica Neue" w:cs="Helvetica Neue"/>
           <w:lang w:val="en-US"/>
         </w:rPr>
       </w:pPr>
-      <w:proofErr w:type="gramStart"/>
       <w:r>
         <w:rPr>
           <w:rFonts w:ascii="Helvetica Neue" w:hAnsi="Helvetica Neue"/>
@@ -214,14 +213,14 @@
       </w:r>
       <w:r>
         <w:rPr>
-          <w:rFonts w:ascii="Helvetica Neue" w:eastAsia="Helvetica Neue" w:hAnsi="Helvetica Neue" w:cs="Helvetica Neue"/>
+          <w:rFonts w:ascii="Helvetica Neue" w:hAnsi="Helvetica Neue" w:eastAsia="Helvetica Neue" w:cs="Helvetica Neue"/>
           <w:lang w:val="en-US"/>
         </w:rPr>
         <w:tab/>
       </w:r>
       <w:r>
         <w:rPr>
-          <w:rFonts w:ascii="Helvetica Neue" w:eastAsia="Helvetica Neue" w:hAnsi="Helvetica Neue" w:cs="Helvetica Neue"/>
+          <w:rFonts w:ascii="Helvetica Neue" w:hAnsi="Helvetica Neue" w:eastAsia="Helvetica Neue" w:cs="Helvetica Neue"/>
           <w:lang w:val="en-US"/>
         </w:rPr>
         <w:t xml:space="preserve"> </w:t>
@@ -238,16 +237,18 @@
         </w:rPr>
       </w:pPr>
       <w:r>
+        <w:rPr/>
         <w:t xml:space="preserve">Results</w:t>
       </w:r>
     </w:p>
     <w:p>
       <w:pPr>
         <w:pStyle w:val="Teaser"/>
-        <w:spacing w:before="0" w:after="120" w:line="360" w:lineRule="auto"/>
-        <w:jc w:val="both"/>
-        <w:rPr>
-          <w:rFonts w:ascii="Helvetica Neue" w:hAnsi="Helvetica Neue"/>
+        <w:spacing w:lineRule="auto" w:line="360" w:before="0" w:after="120"/>
+        <w:jc w:val="both"/>
+        <w:rPr>
+          <w:rFonts w:ascii="Helvetica Neue" w:hAnsi="Helvetica Neue"/>
+          <w:b/>
           <w:b/>
           <w:bCs/>
           <w:lang w:val="en-DE"/>
@@ -265,26 +266,28 @@
     </w:p>
     <w:p>
       <w:pPr>
-        <w:spacing w:after="360" w:line="360" w:lineRule="auto"/>
-        <w:jc w:val="both"/>
-        <w:rPr>
-          <w:rFonts w:ascii="Helvetica Neue" w:hAnsi="Helvetica Neue"/>
-        </w:rPr>
-      </w:pPr>
-      <w:r>
-        <w:rPr>
-          <w:rFonts w:ascii="Helvetica Neue" w:hAnsi="Helvetica Neue"/>
-        </w:rPr>
-        <w:t xml:space="preserve">We studied ripple propagation along the hippocampal longitudinal axis in an open-access dataset provided by the Allen Institute. We analyzed the LFP signals across the visual cortex, hippocampal formation and brain stem (Supplementary Figure 1) simultaneous to ripples detected in the CA1 of 49 animals (average session duration = 9877.4 ± 43.1 seconds, average ripple incidence during non-running epochs = 2.49 ± 0.12 per 10s). Ripples (n ripples = 120462) were detected on the CA1 channel with the strongest ripple activity. Ripple strength (∫Ripple) was calculated as the integral of the filtered LFP envelope between the start and end points for every detected ripple. Ripple strength and duration are highly correlated in each session (mean r = 0.87 ± 0.005, Supplementary Figure 2). Notably ripple strength correlates significantly better with the hippocampal population spiking rate on a ripple-to-ripple basis compared to ripple duration alone (p-value = 4.31e-11, Supplementary Figure 3). Clear ripples were observed uniquely in the hippocampal formation (CA1, CA2, CA3, DG, SUB, ProS). Likewise, ripple-induced voltage deflections (RIVD, integral of the unfiltered LFP envelope) were also noticeably stronger in hippocampal areas (Supplementary Figure 4B-F). Ripple strength was noticeably irregular in single sessions both across time and space, even within the CA1 region (Supplementary Figure 4C). We focused on the variability in ripple strength across pairs of CA1 recording locations with clear ripple activity (n CA1 pairs = 303, n sessions = 46). Correlation of ripple strength across different CA1 regions was highly variable (Figure 1A-B-C) with a lower and upper quartiles of 0.66 and 0.87 (mean = 0.76, SEM = 0.01). Distance between recording location could explain the majority (57.6 %) of this variability (Figure 1B) with the top and bottom quartiles of ripple strength correlation showing significantly different average distances (Figure 1C-D). Given the correlation variability we asked how reliably a ripple can travel along the hippocampal longitudinal axis. To answer this question, we looked at ripples lag in sessions that included both long-distance (&gt; 2126.66 µm) and short-distance (&lt; 857.29 µm) CA1 recording pairs (n sessions = 32, n CA1 pairs = 64, Figure 1E). Reference for the lag analysis was always the most medial recording location in each pair. Almost half of the ripples in long-distance pairs (49.3 ± 2.2 %) were detected in both locations (inside a 120 ms window centered on ripple start at the reference location). Unsurprisingly short-distance pairs showed a more reliable propagation (69.59 ± 3.51 %). Moreover, lag between long-distance pairs had a much broader distribution (Figure 1F) and a significantly bigger absolute lag (Figure 1G). Neither high nor short-distance pairs showed clear directionality (lag long-distance = -1.14 ± 0.64 ms, lag short-distance = -0.5 ± 0.41 ms). Looking at the relationship between lag and ripple strength in long-distance pairs, however, an asymmetric distribution was apparent (Figure 1F top), suggestive of a possible interaction between these two variables: stronger ripples appear to be predominantly associated with positive lags (i.e. ripples moving medial→lateral). To further investigate this relationship we divided ripples into two groups: strong (top 10% ripple strength per session at the reference location) and common (remaining ripples). The vast majority of the variance in 3D distance between recording locations was explained by the distance on the medio-lateral (M-L) axis alone (R² = 0.899). To simplify our analysis we therefore focused only on this spatial dimension. The septal half of the hippocampus was therefore divided along the M-L axis in three sections with equal number of recordings: medial, central and lateral (Supplementary Figure 5). Strong ripples identified in the medial section, in opposition to common ripples, showed a markedly positive lag (lag = 17.83 ± 1.02 ms) indicative of a preferred medial→lateral travelling direction (Figure 1H top). Surprisingly, the same was not true for strong ripples identified in the lateral section (lag = 3.62 ± 1.05 ms, Figure 1I). Strong and common ripples lags were significantly different between medial and lateral locations both in common and strong ripples. A biased direction of propagation can be explained by an unequal chance of ripple generation across space. We can assume that selecting strong ripples we are biasing our focus towards ripples whose generation point (seed) is situated nearby our reference location, this would contribute to explain the unbalanced lag. This notion would, however, fail to explain the different directionality we observed between strong ripples in medial and lateral locations. This hints at a more complex situation. </w:t>
+        <w:pStyle w:val="Normal"/>
+        <w:spacing w:lineRule="auto" w:line="360" w:before="0" w:after="360"/>
+        <w:jc w:val="both"/>
+        <w:rPr>
+          <w:rFonts w:ascii="Helvetica Neue" w:hAnsi="Helvetica Neue"/>
+        </w:rPr>
+      </w:pPr>
+      <w:r>
+        <w:rPr>
+          <w:rFonts w:ascii="Helvetica Neue" w:hAnsi="Helvetica Neue"/>
+        </w:rPr>
+        <w:t xml:space="preserve">We studied ripple propagation along the hippocampal longitudinal axis in an open-access dataset provided by the Allen Institute. We analyzed the LFP signals across the visual cortex, hippocampal formation and brain stem (Figure 1-Figure supplement 1) simultaneous to ripples detected in the CA1 of 49 animals (average session duration = 9877.4 ± 43.1 seconds, average ripple incidence during non-running epochs = 2.49 ± 0.12 per 10s). Ripples (n ripples = 120462) were detected on the CA1 channel with the strongest ripple activity. Ripple strength (∫Ripple) was calculated as the integral of the filtered LFP envelope between the start and end points for every detected ripple. Ripple strength and duration are highly correlated in each session (mean r = 0.87 ± 0.005, Figure 1-Figure supplement 2). Notably ripple strength correlates significantly better with the hippocampal population spiking rate on a ripple-to-ripple basis compared to ripple duration alone (p-value = 4.31e-11, Figure 1-Figure supplement 3). Clear ripples were observed uniquely in the hippocampal formation (CA1, CA2, CA3, DG, SUB, ProS). Likewise, ripple-induced voltage deflections (RIVD, integral of the unfiltered LFP envelope) were also noticeably stronger in hippocampal areas (Figure 1-Figure supplement 4B-F). Ripple strength was noticeably irregular in single sessions both across time and space, even within the CA1 region (Figure 1-Figure supplement 4C). We focused on the variability in ripple strength across pairs of CA1 recording locations with clear ripple activity (n CA1 pairs = 303, n sessions = 46). Correlation of ripple strength across different CA1 regions was highly variable (Figure 1A-B-C) with a lower and upper quartiles of 0.66 and 0.87 (mean = 0.76, SEM = 0.01). Distance between recording location could explain the majority (57.6 %) of this variability (Figure 1B) with the top and bottom quartiles of ripple strength correlation showing significantly different average distances (Figure 1C-D). Given the correlation variability we asked how reliably a ripple can travel along the hippocampal longitudinal axis. To answer this question, we looked at ripples lag in sessions that included both long-distance (&gt; 2126.66 µm) and short-distance (&lt; 857.29 µm) CA1 recording pairs (n sessions = 32, n CA1 pairs = 64, Figure 1E). Reference for the lag analysis was always the most medial recording location in each pair. Almost half of the ripples in long-distance pairs (49.3 ± 2.2 %) were detected in both locations (inside a 120 ms window centered on ripple start at the reference location). Unsurprisingly short-distance pairs showed a more reliable propagation (69.59 ± 3.51 %). Moreover, lag between long-distance pairs had a much broader distribution (Figure 1F) and a significantly bigger absolute lag (Figure 1G). Neither high nor short-distance pairs showed clear directionality (lag long-distance = -1.14 ± 0.64 ms, lag short-distance = -0.5 ± 0.41 ms). Looking at the relationship between lag and ripple strength in long-distance pairs, however, an asymmetric distribution was apparent (Figure 1F top), suggestive of a possible interaction between these two variables: stronger ripples appear to be predominantly associated with positive lags (i.e. ripples moving medial→lateral). To further investigate this relationship we divided ripples into two groups: strong (top 10% ripple strength per session at the reference location) and common (remaining ripples). The vast majority of the variance in 3D distance between recording locations was explained by the distance on the medio-lateral (M-L) axis alone (R² = 0.899). To simplify our analysis we therefore focused only on this spatial dimension. The septal half of the hippocampus was therefore divided along the M-L axis in three sections with equal number of recordings: medial, central and lateral (Figure 1-Figure supplement 5). Strong ripples identified in the medial section, in opposition to common ripples, showed a markedly positive lag (lag = 17.83 ± 1.02 ms) indicative of a preferred medial→lateral travelling direction (Figure 1H top). Surprisingly, the same was not true for strong ripples identified in the lateral section (lag = 3.62 ± 1.05 ms, Figure 1I). Strong and common ripples lags were significantly different between medial and lateral locations both in common and strong ripples. A biased direction of propagation can be explained by an unequal chance of ripple generation across space. We can assume that selecting strong ripples we are biasing our focus towards ripples whose generation point (seed) is situated nearby our reference location, this would contribute to explain the unbalanced lag. This notion would, however, fail to explain the different directionality we observed between strong ripples in medial and lateral locations. This hints at a more complex situation. </w:t>
       </w:r>
     </w:p>
     <w:p>
       <w:pPr>
         <w:pStyle w:val="Teaser"/>
-        <w:spacing w:before="0" w:after="120" w:line="360" w:lineRule="auto"/>
-        <w:jc w:val="both"/>
-        <w:rPr>
-          <w:rFonts w:ascii="Helvetica Neue" w:hAnsi="Helvetica Neue"/>
+        <w:spacing w:lineRule="auto" w:line="360" w:before="0" w:after="120"/>
+        <w:jc w:val="both"/>
+        <w:rPr>
+          <w:rFonts w:ascii="Helvetica Neue" w:hAnsi="Helvetica Neue"/>
+          <w:b/>
           <w:b/>
           <w:bCs/>
           <w:lang w:val="en-DE"/>
@@ -302,26 +305,28 @@
     </w:p>
     <w:p>
       <w:pPr>
-        <w:spacing w:after="360" w:line="360" w:lineRule="auto"/>
-        <w:jc w:val="both"/>
-        <w:rPr>
-          <w:rFonts w:ascii="Helvetica Neue" w:hAnsi="Helvetica Neue"/>
-        </w:rPr>
-      </w:pPr>
-      <w:r>
-        <w:rPr>
-          <w:rFonts w:ascii="Helvetica Neue" w:hAnsi="Helvetica Neue"/>
-        </w:rPr>
-        <w:t xml:space="preserve">To analyze the propagation of ripples along the hippocampal longitudinal axis we focused on sessions from which ripples were clearly detected in at least two different hippocampal sections at the same time (n = 41). We followed the propagation of strong and common ripples detected in the reference location across the hippocampus (Figure 2A-B) and built an average spatio-temporal propagation map per session (Figure 2C). Strong and common ripples in the medial section showed a divergent propagation pattern: strong ripples travelling medio→laterally and common ripples travelling in the opposite direction (Figure 2D-E). Ripples detected in the lateral section did not show such strikingly divergent propagation (Figure 2F-G) whereas, in the central section, the propagation was divergent only laterally and not medially (Figure 2H-I). This peculiar propagation profile suggests a not previously described underlying directionality along the hippocampal longitudinal axis and can be possibly explained by a spatial bias in strong ripples generation. To understand the mechanism underlying such difference in propagation we examined the location of the seed for each ripple in sessions in which ripples were clearly detected in every hippocampal section (n sessions = 25). While we found no differences in the number of ripples detected in each hippocampal section (p-value = 0.55, Kruskal-Wallis test), we observed differences regarding ripple generation. In common ripples, regardless of the reference location, most ripples started from the lateral section (Figure 3A left). On the other hand, strong ripples displayed a more heterogenous picture (Figure 3A right). We identified two principles relative to strong ripples generation: In all hippocampal sections the majority of strong ripples are locally generated, and a greater number of strong ripples is generated medially than laterally. Looking at the central section we can appreciate the difference between the number of strong ripples generated medially and laterally (Figure 3A right, mean medial = 36.83 ± 2.66 %, mean lateral = 20.55 ± 2.04 %, p-value = 3e-05, Pairwise Tukey test). Strong and common ripples had significantly different seed location profiles only in the medial and central section, not in the lateral section (Figure 3B). These seed location profiles contribute to explain the propagation idiosyncrasies: major unbalances in seeds location cause propagation patterns with clear directionality, on the contrary, lag measurements hovering around zero are the result of averaging between two similarly numbered groups of ripples with opposite direction of propagation. Notably, propagation speed did not change depending on the seed location (Supplementary Figure 6) and the antero-posterior (A-P) axis did not explain a considerable amount of variability in lag (R² medial = 0.0037 , p-value = 4.48e-01, R² lateral = 0.0698, p-value = 1.74e-03), in contrast with the M-L axis (R² medial = 0.6648, p-value = 2.20e-38, R² lateral = 0.4989, p-value = 3.75e-22). The reason why strong ripples are only in a minority of cases generated in the lateral section remains nevertheless unclear. Using a 'strength conservation index' (SCI) we measured the ability of a ripple to retain its strength during propagation (a ripple with SCI = 1 is in the top 10% in all hippocampal sections). We observed that ripples generated laterally were effectively less able to retain their strength propagating towards the medial pole (Supplementary Figure 7). This result is not simply explained by differences in ripple strength along the M-L axis, as no such gradient was observed (R² = 0.0012, Supplementary Figure 8). Curiously, ripple amplitude showed a weak trend in the opposite direction (r = 0.27, p-value = 1.62e-04), with higher amplitude ripples in the lateral section (Supplementary Figure 9). </w:t>
+        <w:pStyle w:val="Normal"/>
+        <w:spacing w:lineRule="auto" w:line="360" w:before="0" w:after="360"/>
+        <w:jc w:val="both"/>
+        <w:rPr>
+          <w:rFonts w:ascii="Helvetica Neue" w:hAnsi="Helvetica Neue"/>
+        </w:rPr>
+      </w:pPr>
+      <w:r>
+        <w:rPr>
+          <w:rFonts w:ascii="Helvetica Neue" w:hAnsi="Helvetica Neue"/>
+        </w:rPr>
+        <w:t xml:space="preserve">To analyze the propagation of ripples along the hippocampal longitudinal axis we focused on sessions from which ripples were clearly detected in at least two different hippocampal sections at the same time (n = 41). We followed the propagation of strong and common ripples detected in the reference location across the hippocampus (Figure 2A-B) and built an average spatio-temporal propagation map per session (Figure 2C). Strong and common ripples in the medial section showed a divergent propagation pattern: strong ripples travelling medio→laterally and common ripples travelling in the opposite direction (Figure 2D-E). Ripples detected in the lateral section did not show such strikingly divergent propagation (Figure 2F-G) whereas, in the central section, the propagation was divergent only laterally and not medially (Figure 2H-I). This peculiar propagation profile suggests a not previously described underlying directionality along the hippocampal longitudinal axis and can be possibly explained by a spatial bias in strong ripples generation. To understand the mechanism underlying such difference in propagation we examined the location of the seed for each ripple in sessions in which ripples were clearly detected in every hippocampal section (n sessions = 25). While we found no differences in the number of ripples detected in each hippocampal section (p-value = 0.55, Kruskal-Wallis test), we observed differences regarding ripple generation. In common ripples, regardless of the reference location, most ripples started from the lateral section (Figure 3A left). On the other hand, strong ripples displayed a more heterogenous picture (Figure 3A right). We identified two principles relative to strong ripples generation: In all hippocampal sections the majority of strong ripples are locally generated, and a greater number of strong ripples is generated medially than laterally. Looking at the central section we can appreciate the difference between the number of strong ripples generated medially and laterally (Figure 3A right, mean medial = 36.83 ± 2.66 %, mean lateral = 20.55 ± 2.04 %, p-value = 3e-05, Pairwise Tukey test). Strong and common ripples had significantly different seed location profiles only in the medial and central section, not in the lateral section (Figure 3B). These seed location profiles contribute to explain the propagation idiosyncrasies: major unbalances in seeds location cause propagation patterns with clear directionality, on the contrary, lag measurements hovering around zero are the result of averaging between two similarly numbered groups of ripples with opposite direction of propagation. Notably, propagation speed did not change depending on the seed location (Figure 3-Figure supplement 1) and the antero-posterior (A-P) axis did not explain a considerable amount of variability in lag (R² medial = 0.0037 , p-value = 4.48e-01, R² lateral = 0.0698, p-value = 1.74e-03), in contrast with the M-L axis (R² medial = 0.6648, p-value = 2.20e-38, R² lateral = 0.4989, p-value = 3.75e-22). The reason why strong ripples are only in a minority of cases generated in the lateral section remains nevertheless unclear. Using a 'strength conservation index' (SCI) we measured the ability of a ripple to retain its strength during propagation (a ripple with SCI = 1 is in the top 10% in all hippocampal sections). We observed that ripples generated laterally were effectively less able to retain their strength propagating towards the medial pole (Figure 3-Figure supplement 2). This result is not simply explained by differences in ripple strength along the M-L axis, as no such gradient was observed (R² = 0.0012, Figure 3-Figure supplement 3). Curiously, ripple amplitude showed a weak trend in the opposite direction (r = 0.27, p-value = 1.62e-04), with higher amplitude ripples in the lateral section (Figure 3-Figure supplement 4). </w:t>
       </w:r>
     </w:p>
     <w:p>
       <w:pPr>
         <w:pStyle w:val="Teaser"/>
-        <w:spacing w:before="0" w:after="120" w:line="360" w:lineRule="auto"/>
-        <w:jc w:val="both"/>
-        <w:rPr>
-          <w:rFonts w:ascii="Helvetica Neue" w:hAnsi="Helvetica Neue"/>
+        <w:spacing w:lineRule="auto" w:line="360" w:before="0" w:after="120"/>
+        <w:jc w:val="both"/>
+        <w:rPr>
+          <w:rFonts w:ascii="Helvetica Neue" w:hAnsi="Helvetica Neue"/>
+          <w:b/>
           <w:b/>
           <w:bCs/>
           <w:lang w:val="en-DE"/>
@@ -339,26 +344,28 @@
     </w:p>
     <w:p>
       <w:pPr>
-        <w:spacing w:after="360" w:line="360" w:lineRule="auto"/>
-        <w:jc w:val="both"/>
-        <w:rPr>
-          <w:rFonts w:ascii="Helvetica Neue" w:hAnsi="Helvetica Neue"/>
-        </w:rPr>
-      </w:pPr>
-      <w:r>
-        <w:rPr>
-          <w:rFonts w:ascii="Helvetica Neue" w:hAnsi="Helvetica Neue"/>
-        </w:rPr>
-        <w:t xml:space="preserve">To understand the reason behind the differential propagation we focused uniquely on the central section, here it was possible to distinguish between ripples generated laterally or medially ('lateral ripples' and 'medial ripples'). We focused solely on ripples generated in the lateral and medial section, discarding the ones generated in the central section.We included in the analysis sessions in which ripples were clearly detected in each hippocampal section and with at least 100 ripples of each kind (n sessions = 24). We looked at spiking activity associated with these two classes of ripples in the hippocampal formation across the M-L axis (n clusters per session = 650.42 ± 33.16, Figure 4A-B-C). To compare sessions, we created interpolated maps of the difference between spiking induced by medial and lateral ripples (Figure 4D). Immediately following ripple start (0-50 ms, "early phase") spiking was predictably influenced by ripple seed proximity: in the lateral section lateral ripples induced more spiking (indicated by the blue color), whereas in the medial section medial ripples dominated (indicated by the red color). Surprisingly, in the 50-120 ms window post ripple start ("late phase"), medial ripples could elicit significantly higher spiking activity than lateral ripples along the entire M-L axis (Figure 4E). Dividing clusters in putative excitatory and inhibitory using the waveform duration we observed the same effect in both types of neurons (Supplementary Figure 10). In accordance with this result, we found that the medial hippocampal section is able to generate longer ripples (Figure 4F). An important portion of the variance in ripple duration is indeed explained by location on the M-L axis both in common (R² = 0.133) and especially in strong ripples (R² = 0.463). The observed extended spiking could be due to a increased number of neurons participating in the ripple, to a higher spiking rate per neuron or a combination of these two elements. Fraction of active neurons and spiking rate were both significantly higher in medial ripples (Supplementary Figure 11). Focusing only on the late phase the difference in fraction of active neurons per ripples between medial and lateral ripples was even more striking (Cohen's d = 1.7, Figure 4G). Inversely, in the early phase, lateral ripples could engage more neurons, although, the effect size was much smaller (Cohen's d = 0.39). The same result was found in relation to the spiking rate, medial ripples caused a significant and considerable increase in spiking rate in the late phase (Cohen's d = 1.75, Figure 4H). Dividing again the clusters into putative excitatory and inhibitory, significant differences between medial and lateral ripples were present only in the late phase. Spiking frequency and number of engaged neurons were significantly higher in medial ripples both in putative excitatory and inhibitory clusters (Supplementary Figure 12). In summary, the prolonged spiking observed in medial ripples was caused both by an increased number of engaged neurons and a higher spiking rate per cell, both in putative excitatory and inhibitory neurons. The disparity in network engagement can possibly be in part explained by electrophysiological differences across hippocampal sections (e.g. higher firing rate). We did not find differences in the number of firing neurons across the CA1 subfield (medial = 74.16, lateral = 69.66, p-value = 9.48e-01, Mann-Whitney U test), we did, however, found differences in firing rate, waveform duration, and waveform shape (recovery slope and peak-through ratio, Supplementary Figure 13) in putative excitatory neurons. Firing rate and waveform duration in putative excitatory neurons exhibited respectively a left- and right-shifted distribution in the lateral section, reflecting lower firing rate and slower action potentials. Putative inhibitory interneurons in the lateral section showed a higher firing rate. </w:t>
+        <w:pStyle w:val="Normal"/>
+        <w:spacing w:lineRule="auto" w:line="360" w:before="0" w:after="360"/>
+        <w:jc w:val="both"/>
+        <w:rPr>
+          <w:rFonts w:ascii="Helvetica Neue" w:hAnsi="Helvetica Neue"/>
+        </w:rPr>
+      </w:pPr>
+      <w:r>
+        <w:rPr>
+          <w:rFonts w:ascii="Helvetica Neue" w:hAnsi="Helvetica Neue"/>
+        </w:rPr>
+        <w:t xml:space="preserve">To understand the reason behind the differential propagation we focused uniquely on the central section, here it was possible to distinguish between ripples generated laterally or medially ('lateral ripples' and 'medial ripples'). We focused solely on ripples generated in the lateral and medial section, discarding the ones generated in the central section.We included in the analysis sessions in which ripples were clearly detected in each hippocampal section and with at least 100 ripples of each kind (n sessions = 24). We looked at spiking activity associated with these two classes of ripples in the hippocampal formation across the M-L axis (n clusters per session = 650.42 ± 33.16, Figure 4A-B-C). To compare sessions, we created interpolated maps of the difference between spiking induced by medial and lateral ripples (Figure 4D). Immediately following ripple start (0-50 ms, "early phase") spiking was predictably influenced by ripple seed proximity: in the lateral section lateral ripples induced more spiking (indicated by the blue color), whereas in the medial section medial ripples dominated (indicated by the red color). Surprisingly, in the 50-120 ms window post ripple start ("late phase"), medial ripples could elicit significantly higher spiking activity than lateral ripples along the entire M-L axis (Figure 4E). Dividing clusters in putative excitatory and inhibitory using the waveform duration we observed the same effect in both types of neurons (Figure 4-Figure supplement 1). In accordance with this result, we found that the medial hippocampal section is able to generate longer ripples (Figure 4F). An important portion of the variance in ripple duration is indeed explained by location on the M-L axis both in common (R² = 0.133) and especially in strong ripples (R² = 0.463). The observed extended spiking could be due to a increased number of neurons participating in the ripple, to a higher spiking rate per neuron or a combination of these two elements. Fraction of active neurons and spiking rate were both significantly higher in medial ripples (Figure 4-Figure supplement 2). Focusing only on the late phase the difference in fraction of active neurons per ripples between medial and lateral ripples was even more striking (Cohen's d = 1.7, Figure 4G). Inversely, in the early phase, lateral ripples could engage more neurons, although, the effect size was much smaller (Cohen's d = 0.39). The same result was found in relation to the spiking rate, medial ripples caused a significant and considerable increase in spiking rate in the late phase (Cohen's d = 1.75, Figure 4H). Dividing again the clusters into putative excitatory and inhibitory, significant differences between medial and lateral ripples were present only in the late phase. Spiking frequency and number of engaged neurons were significantly higher in medial ripples both in putative excitatory and inhibitory clusters (Figure 4-Figure supplement 3). In summary, the prolonged spiking observed in medial ripples was caused both by an increased number of engaged neurons and a higher spiking rate per cell, both in putative excitatory and inhibitory neurons. The disparity in network engagement can possibly be in part explained by electrophysiological differences across hippocampal sections (e.g. higher firing rate). We did not find differences in the number of firing neurons across the CA1 subfield (medial = 74.16, lateral = 69.66, p-value = 9.48e-01, Mann-Whitney U test), we did, however, found differences in firing rate, waveform duration, and waveform shape (recovery slope and peak-through ratio, Figure 4-Figure supplement 4) in putative excitatory neurons. Firing rate and waveform duration in putative excitatory neurons exhibited respectively a left- and right-shifted distribution in the lateral section, reflecting lower firing rate and slower action potentials. Putative inhibitory interneurons in the lateral section showed a higher firing rate. </w:t>
       </w:r>
     </w:p>
     <w:p>
       <w:pPr>
         <w:pStyle w:val="Teaser"/>
-        <w:spacing w:before="0" w:after="120" w:line="360" w:lineRule="auto"/>
-        <w:jc w:val="both"/>
-        <w:rPr>
-          <w:rFonts w:ascii="Helvetica Neue" w:hAnsi="Helvetica Neue"/>
+        <w:spacing w:lineRule="auto" w:line="360" w:before="0" w:after="120"/>
+        <w:jc w:val="both"/>
+        <w:rPr>
+          <w:rFonts w:ascii="Helvetica Neue" w:hAnsi="Helvetica Neue"/>
+          <w:b/>
           <w:b/>
           <w:bCs/>
           <w:lang w:val="en-DE"/>
@@ -376,17 +383,18 @@
     </w:p>
     <w:p>
       <w:pPr>
-        <w:spacing w:after="360" w:line="360" w:lineRule="auto"/>
-        <w:jc w:val="both"/>
-        <w:rPr>
-          <w:rFonts w:ascii="Helvetica Neue" w:hAnsi="Helvetica Neue"/>
-        </w:rPr>
-      </w:pPr>
-      <w:r>
-        <w:rPr>
-          <w:rFonts w:ascii="Helvetica Neue" w:hAnsi="Helvetica Neue"/>
-        </w:rPr>
-        <w:t xml:space="preserve">To investigate how medial and lateral ripples affect various brain regions, we examined the modulation of spiking rate during ripples in individual clusters. A cluster was deemed modulated if it exhibited at least a 50% increase in spiking rate during either medial or lateral ripples. We found that clusters located in the thalamus (TH) and midbrain (MB) were hardly modulated (MB: 0.85 ± 0.71 %, TH: 0.0 ± 0.0 %), with baseline spiking rate explaining nearly all the variance in spiking rate during ripples (Figure 5A). Only a small fraction of cortical clusters were modulated (Isocortex: 5.26 ± 0.97 %), in contrast,  the majority of hippocampal (HPF) clusters showed ripple modulation (HPF: 88.57 ± 1.03 %). The relationship between baseline spiking and spiking during ripples was similar in medial and lateral ripples, accounting for most of the observed variability (Supplementary Figure 14). We found a modest difference in modulation of hippocampal clusters by medial and lateral ripples within a 120 ms window after the start of the ripple event (Figure 5B). A stronger effect was observed when isolating early and late phase. For example, in the 50-120 ms window medial ripples showed a notably stronger modulatory effect (Supplementary Figure 15A). Significant differences were also observed in cortical clusters and in TH, with medial ripples inducing stronger modulation (Supplementary Figure 15B). It is worth noting that the magnitude of this modulation is much smaller compared to the modulation observed in HPF. Clusters in the cortex that were modulated (by at least 25%, n=123/1240) by medial and lateral ripples were generally found in deeper layers, 32 clusters were modulated only by medial ripples and 25 only by lateral ripples (Supplementary Figure 16). To understand the mechanism underlying the differences in modulation between medial and lateral ripples we focused on the early (0-50 ms) and late ripple phase (50-120 ms) in various hippocampal subfield (Figure 5C). In the early phase we found a significantly stronger engagement of the dentate gyrus (DG), CA1 and CA3 areas and weaker engagement of the subiculum (SUB) by lateral ripples. The late phase analysis revealed further differences, as CA1, CA3, DG, prosubiculum (ProS), and SUB all displayed stronger modulation in response to medial ripples (Figure 5D). The clusters recorded across these various brain regions were not uniformly distributed along the M-L axis, which may have influenced the observed ripple modulation. For instance, it is conceivable that neurons located in closer proximity to the medial section may be more susceptible to the effects of medial ripples. To examine this hypothesis, we evaluated the degree to which variance in modulation could be attributed to the M-L axis position. We observed that during the early and late phases, the M-L position explained a substantial proportion of the variance in modulation in CA1 (early: 15.91 %, late: 20.77 %), but only a small proportion in CA3 (early: 0.48 %, late: 0.34 %), ProS (late: 4.03 %) and SUB (early: 2.55 %, late: 0.54 %). In the DG subfield, the situation was mixed, with a notably greater impact of M-L position observed during the late phase (early: 0.76 %, late: 10.93 %). Additionally, we found that prior to the onset of ripples (20 ms window), medial ripples induced stronger modulation in ProS and SUB, weaker modulation in DG and substantially weaker modulation in CA3 when compared to lateral ripples (Figure 5E). In this window, the M-L position explained only a minimal proportion of the variance in ProS (0.14 %), SUB (2.65 %) and CA3 (0.81 %) but a more substantial proportion in DG (8.68 %). In both the early and late ripple phases, medial ripples elicited significantly more modulation across multiple cortical regions (Supplementary Figure 17). This effect was also observed before the onset of ripples (Supplementary Figure 18). Furthermore, we investigated whether neurons exhibit a preference for medial or lateral ripples. To address this question, we identified clusters that exhibited at least a two-fold modulation difference for either medial or lateral ripples (with absolute modulation of at least 50%). Our analysis revealed that the majority of clusters did not display a strong preference (84.29 %), whereas 10.4 % of clusters responded preferentially to lateral ripples and 5.31 % to medial ripples (Figure 5F). Interestingly, our analysis also revealed that these preferences for lateral or medial ripples varied considerably across hippocampal subfields, with striking differences observed between the different subfields. Specifically, DG exhibited the highest proportion (28.15 %) of neurons responsive to lateral ripples. In contrast, SUB displayed the highest proportion (11.68 %) of neurons responsive to medial ripples (Supplementary Figure 19). These results suggest a fundamental difference between medial and lateral ripples in terms of their engagement of brain regions, highlighting that these differences exist even before the ripples are detected. Notably, most of these differences are not explained by the location of the neuron along the M-L axis. This suggests that there are more fundamental differences at play beyond just spatial distance.  </w:t>
+        <w:pStyle w:val="Normal"/>
+        <w:spacing w:lineRule="auto" w:line="360" w:before="0" w:after="360"/>
+        <w:jc w:val="both"/>
+        <w:rPr>
+          <w:rFonts w:ascii="Helvetica Neue" w:hAnsi="Helvetica Neue"/>
+        </w:rPr>
+      </w:pPr>
+      <w:r>
+        <w:rPr>
+          <w:rFonts w:ascii="Helvetica Neue" w:hAnsi="Helvetica Neue"/>
+        </w:rPr>
+        <w:t xml:space="preserve">To investigate how medial and lateral ripples affect various brain regions, we examined the modulation of spiking rate during ripples in individual clusters. A cluster was deemed modulated if it exhibited at least a 50% increase in spiking rate during either medial or lateral ripples. We found that clusters located in the thalamus (TH) and midbrain (MB) were hardly modulated (MB: 0.85 ± 0.71 %, TH: 0.0 ± 0.0 %), with baseline spiking rate explaining nearly all the variance in spiking rate during ripples (Figure 5A). Only a small fraction of cortical clusters were modulated (Isocortex: 5.26 ± 0.97 %), in contrast,  the majority of hippocampal (HPF) clusters showed ripple modulation (HPF: 88.57 ± 1.03 %). The relationship between baseline spiking and spiking during ripples was similar in medial and lateral ripples, accounting for most of the observed variability (Figure 5-Figure supplement 1). We found a modest difference in modulation of hippocampal clusters by medial and lateral ripples within a 120 ms window after the start of the ripple event (Figure 5B). A stronger effect was observed when isolating early and late phase. For example, in the 50-120 ms window medial ripples showed a notably stronger modulatory effect (Figure 5-Figure supplement 2A). Significant differences were also observed in cortical clusters and in TH, with medial ripples inducing stronger modulation (Figure 5-Figure supplement 2B). It is worth noting that the magnitude of this modulation is much smaller compared to the modulation observed in HPF. Clusters in the cortex that were modulated (by at least 25%, n=123/1240) by medial and lateral ripples were generally found in deeper layers (Figure 5-Video 1), 32 clusters were modulated only by medial ripples and 25 only by lateral ripples. To understand the mechanism underlying the differences in modulation between medial and lateral ripples we focused on the early (0-50 ms) and late ripple phase (50-120 ms) in various hippocampal subfield (Figure 5C). In the early phase we found a significantly stronger engagement of the dentate gyrus (DG), CA1 and CA3 areas and weaker engagement of the subiculum (SUB) by lateral ripples. The late phase analysis revealed further differences, as CA1, CA3, DG, prosubiculum (ProS), and SUB all displayed stronger modulation in response to medial ripples (Figure 5D). The clusters recorded across these various brain regions were not uniformly distributed along the M-L axis, which may have influenced the observed ripple modulation. For instance, it is conceivable that neurons located in closer proximity to the medial section may be more susceptible to the effects of medial ripples. To examine this hypothesis, we evaluated the degree to which variance in modulation could be attributed to the M-L axis position. We observed that during the early and late phases, the M-L position explained a substantial proportion of the variance in modulation in CA1 (early: 15.91 %, late: 20.77 %), but only a small proportion in CA3 (early: 0.48 %, late: 0.34 %), ProS (late: 4.03 %) and SUB (early: 2.55 %, late: 0.54 %). In the DG subfield, the situation was mixed, with a notably greater impact of M-L position observed during the late phase (early: 0.76 %, late: 10.93 %). Additionally, we found that prior to the onset of ripples (20 ms window), medial ripples induced stronger modulation in ProS and SUB, weaker modulation in DG and substantially weaker modulation in CA3 when compared to lateral ripples (Figure 5E). In this window, the M-L position explained only a minimal proportion of the variance in ProS (0.14 %), SUB (2.65 %) and CA3 (0.81 %) but a more substantial proportion in DG (8.68 %). In both the early and late ripple phases, medial ripples elicited significantly more modulation across multiple cortical regions (Figure 5-Figure supplement 3). This effect was also observed before the onset of ripples (Figure 5-Figure supplement 4). Furthermore, we investigated whether neurons exhibit a preference for medial or lateral ripples. To address this question, we identified clusters that exhibited at least a two-fold modulation difference for either medial or lateral ripples (with absolute modulation of at least 50%). Our analysis revealed that the majority of clusters did not display a strong preference (84.29 %), whereas 10.4 % of clusters responded preferentially to lateral ripples and 5.31 % to medial ripples (Figure 5F). Interestingly, our analysis also revealed that these preferences for lateral or medial ripples varied considerably across hippocampal subfields, with striking differences observed between the different subfields. Specifically, DG exhibited the highest proportion (28.15 %) of neurons responsive to lateral ripples. In contrast, SUB displayed the highest proportion (11.68 %) of neurons responsive to medial ripples (Figure 5-Figure supplement 5). These results suggest a fundamental difference between medial and lateral ripples in terms of their engagement of brain regions, highlighting that these differences exist even before the ripples are detected. Notably, most of these differences are not explained by the location of the neuron along the M-L axis. This suggests that there are more fundamental differences at play beyond just spatial distance.  </w:t>
       </w:r>
     </w:p>
     <w:p>
@@ -406,7 +414,7 @@
     <w:p>
       <w:pPr>
         <w:pStyle w:val="Teaser"/>
-        <w:spacing w:before="0" w:line="360" w:lineRule="auto"/>
+        <w:spacing w:lineRule="auto" w:line="360" w:before="0" w:after="0"/>
         <w:jc w:val="both"/>
         <w:rPr>
           <w:lang w:val="en-DE"/>
@@ -432,28 +440,27 @@
         <w:t xml:space="preserve"/>
       </w:r>
       <w:r>
-        <w:rPr>
-          <w:lang w:val="en-DE"/>
-        </w:rPr>
         <w:br w:type="page"/>
       </w:r>
     </w:p>
     <w:p>
       <w:pPr>
         <w:pStyle w:val="Heading1"/>
-      </w:pPr>
-      <w:r>
-        <w:lastRenderedPageBreak/>
+        <w:rPr/>
+      </w:pPr>
+      <w:r>
+        <w:rPr/>
         <w:t xml:space="preserve">Materials and Methods</w:t>
       </w:r>
     </w:p>
     <w:p>
       <w:pPr>
         <w:pStyle w:val="Teaser"/>
-        <w:spacing w:before="0" w:after="120" w:line="360" w:lineRule="auto"/>
-        <w:jc w:val="both"/>
-        <w:rPr>
-          <w:rFonts w:ascii="Helvetica Neue" w:hAnsi="Helvetica Neue"/>
+        <w:spacing w:lineRule="auto" w:line="360" w:before="0" w:after="120"/>
+        <w:jc w:val="both"/>
+        <w:rPr>
+          <w:rFonts w:ascii="Helvetica Neue" w:hAnsi="Helvetica Neue"/>
+          <w:b/>
           <w:b/>
           <w:bCs/>
           <w:lang w:val="en-DE"/>
@@ -471,7 +478,8 @@
     </w:p>
     <w:p>
       <w:pPr>
-        <w:spacing w:after="360" w:line="360" w:lineRule="auto"/>
+        <w:pStyle w:val="Normal"/>
+        <w:spacing w:lineRule="auto" w:line="360" w:before="0" w:after="360"/>
         <w:jc w:val="both"/>
         <w:rPr>
           <w:rFonts w:ascii="Helvetica Neue" w:hAnsi="Helvetica Neue"/>
@@ -487,10 +495,11 @@
     <w:p>
       <w:pPr>
         <w:pStyle w:val="Teaser"/>
-        <w:spacing w:before="0" w:after="120" w:line="360" w:lineRule="auto"/>
-        <w:jc w:val="both"/>
-        <w:rPr>
-          <w:rFonts w:ascii="Helvetica Neue" w:hAnsi="Helvetica Neue"/>
+        <w:spacing w:lineRule="auto" w:line="360" w:before="0" w:after="120"/>
+        <w:jc w:val="both"/>
+        <w:rPr>
+          <w:rFonts w:ascii="Helvetica Neue" w:hAnsi="Helvetica Neue"/>
+          <w:b/>
           <w:b/>
           <w:bCs/>
           <w:lang w:val="en-DE"/>
@@ -508,7 +517,8 @@
     </w:p>
     <w:p>
       <w:pPr>
-        <w:spacing w:after="360" w:line="360" w:lineRule="auto"/>
+        <w:pStyle w:val="Normal"/>
+        <w:spacing w:lineRule="auto" w:line="360" w:before="0" w:after="360"/>
         <w:jc w:val="both"/>
         <w:rPr>
           <w:rFonts w:ascii="Helvetica Neue" w:hAnsi="Helvetica Neue"/>
@@ -524,10 +534,11 @@
     <w:p>
       <w:pPr>
         <w:pStyle w:val="Teaser"/>
-        <w:spacing w:before="0" w:after="120" w:line="360" w:lineRule="auto"/>
-        <w:jc w:val="both"/>
-        <w:rPr>
-          <w:rFonts w:ascii="Helvetica Neue" w:hAnsi="Helvetica Neue"/>
+        <w:spacing w:lineRule="auto" w:line="360" w:before="0" w:after="120"/>
+        <w:jc w:val="both"/>
+        <w:rPr>
+          <w:rFonts w:ascii="Helvetica Neue" w:hAnsi="Helvetica Neue"/>
+          <w:b/>
           <w:b/>
           <w:bCs/>
           <w:lang w:val="en-DE"/>
@@ -545,7 +556,8 @@
     </w:p>
     <w:p>
       <w:pPr>
-        <w:spacing w:after="360" w:line="360" w:lineRule="auto"/>
+        <w:pStyle w:val="Normal"/>
+        <w:spacing w:lineRule="auto" w:line="360" w:before="0" w:after="360"/>
         <w:jc w:val="both"/>
         <w:rPr>
           <w:rFonts w:ascii="Helvetica Neue" w:hAnsi="Helvetica Neue"/>
@@ -561,10 +573,11 @@
     <w:p>
       <w:pPr>
         <w:pStyle w:val="Teaser"/>
-        <w:spacing w:before="0" w:after="120" w:line="360" w:lineRule="auto"/>
-        <w:jc w:val="both"/>
-        <w:rPr>
-          <w:rFonts w:ascii="Helvetica Neue" w:hAnsi="Helvetica Neue"/>
+        <w:spacing w:lineRule="auto" w:line="360" w:before="0" w:after="120"/>
+        <w:jc w:val="both"/>
+        <w:rPr>
+          <w:rFonts w:ascii="Helvetica Neue" w:hAnsi="Helvetica Neue"/>
+          <w:b/>
           <w:b/>
           <w:bCs/>
           <w:lang w:val="en-DE"/>
@@ -582,7 +595,8 @@
     </w:p>
     <w:p>
       <w:pPr>
-        <w:spacing w:after="360" w:line="360" w:lineRule="auto"/>
+        <w:pStyle w:val="Normal"/>
+        <w:spacing w:lineRule="auto" w:line="360" w:before="0" w:after="360"/>
         <w:jc w:val="both"/>
         <w:rPr>
           <w:rFonts w:ascii="Helvetica Neue" w:hAnsi="Helvetica Neue"/>
@@ -598,10 +612,11 @@
     <w:p>
       <w:pPr>
         <w:pStyle w:val="Teaser"/>
-        <w:spacing w:before="0" w:after="120" w:line="360" w:lineRule="auto"/>
-        <w:jc w:val="both"/>
-        <w:rPr>
-          <w:rFonts w:ascii="Helvetica Neue" w:hAnsi="Helvetica Neue"/>
+        <w:spacing w:lineRule="auto" w:line="360" w:before="0" w:after="120"/>
+        <w:jc w:val="both"/>
+        <w:rPr>
+          <w:rFonts w:ascii="Helvetica Neue" w:hAnsi="Helvetica Neue"/>
+          <w:b/>
           <w:b/>
           <w:bCs/>
           <w:lang w:val="en-DE"/>
@@ -619,7 +634,8 @@
     </w:p>
     <w:p>
       <w:pPr>
-        <w:spacing w:after="360" w:line="360" w:lineRule="auto"/>
+        <w:pStyle w:val="Normal"/>
+        <w:spacing w:lineRule="auto" w:line="360" w:before="0" w:after="360"/>
         <w:jc w:val="both"/>
         <w:rPr>
           <w:rFonts w:ascii="Helvetica Neue" w:hAnsi="Helvetica Neue"/>
@@ -635,10 +651,11 @@
     <w:p>
       <w:pPr>
         <w:pStyle w:val="Teaser"/>
-        <w:spacing w:before="0" w:after="120" w:line="360" w:lineRule="auto"/>
-        <w:jc w:val="both"/>
-        <w:rPr>
-          <w:rFonts w:ascii="Helvetica Neue" w:hAnsi="Helvetica Neue"/>
+        <w:spacing w:lineRule="auto" w:line="360" w:before="0" w:after="120"/>
+        <w:jc w:val="both"/>
+        <w:rPr>
+          <w:rFonts w:ascii="Helvetica Neue" w:hAnsi="Helvetica Neue"/>
+          <w:b/>
           <w:b/>
           <w:bCs/>
           <w:lang w:val="en-DE"/>
@@ -656,50 +673,40 @@
     </w:p>
     <w:p>
       <w:pPr>
-        <w:spacing w:after="360" w:line="360" w:lineRule="auto"/>
-        <w:jc w:val="both"/>
-        <w:rPr>
-          <w:rFonts w:ascii="Helvetica Neue" w:hAnsi="Helvetica Neue"/>
-        </w:rPr>
-      </w:pPr>
-      <w:r>
-        <w:rPr>
-          <w:rFonts w:ascii="Helvetica Neue" w:hAnsi="Helvetica Neue"/>
-        </w:rPr>
-        <w:t xml:space="preserve">Clusters were filtered according to the following parameters: Waveform peak-trough ratio &lt; 5, ISI violations &lt; 0.5, amplitude cutoff &lt; 0.1 and Presence ratio &gt; 0.1. For an explanation of the parameters see https://github.com/AllenInstitute/ecephys_spike_sorting/blob/master/ecephys_spike_sorting/modules/quality_metrics/README.md and https://brainmapportal-live-4cc80a57cd6e400d854-f7fdcae.divio-media.net/filer_public/80/75/8075a100-ca64-429a-b39a-569121b612b2/neuropixels_visual_coding_-_white_paper_v10.pdf. Firing rate was calculated on all clusters with presence ratio &gt; 0.1. Ripple modulation was calculated only for sessions with at least one recording in both the lateral and medial section (n=24) and only in clusters with firing rate &gt; 0.1 spikes/s. Ripple modulation was calculated as ('ripple spiking rate' - 'baseline spiking rate') / 'baseline spiking rate' </w:t>
+        <w:pStyle w:val="Normal"/>
+        <w:spacing w:lineRule="auto" w:line="360" w:before="0" w:after="360"/>
+        <w:jc w:val="both"/>
+        <w:rPr>
+          <w:rFonts w:ascii="Helvetica Neue" w:hAnsi="Helvetica Neue"/>
+        </w:rPr>
+      </w:pPr>
+      <w:r>
+        <w:rPr>
+          <w:rFonts w:ascii="Helvetica Neue" w:hAnsi="Helvetica Neue"/>
+        </w:rPr>
+        <w:t xml:space="preserve">Clusters were filtered according to the following parameters: Waveform peak-trough ratio &lt; 5, ISI violations &lt; 0.5, amplitude cutoff &lt; 0.1 and Presence ratio &gt; 0.1. For an explanation of the parameters see https://github.com/AllenInstitute/ecephys_spike_sorting/blob/master/ecephys_spike_sorting/modules/quality_metrics/README.md and https://brainmapportal-live-4cc80a57cd6e400d854-f7fdcae.divio-media.net/filer_public/80/75/8075a100-ca64-429a-b39a-569121b612b2/neuropixels_visual_coding_-_white_paper_v10.pdf. Firing rate was calculated on all clusters with presence ratio &gt; 0.1. Ripple modulation was calculated only for sessions with at least one recording in both the lateral and medial section (n=24) and only in clusters with firing rate &gt; 0.1 spikes/s. Ripple modulation was calculated as ('ripple spiking rate' - 'baseline spiking rate') / 'baseline spiking rate'. </w:t>
       </w:r>
     </w:p>
     <w:p>
       <w:pPr>
         <w:pStyle w:val="Heading1"/>
-      </w:pPr>
-      <w:r>
-        <w:lastRenderedPageBreak/>
-        <w:t>Ack</w:t>
-      </w:r>
-      <w:r>
-        <w:t>n</w:t>
-      </w:r>
-      <w:r>
-        <w:t>owledg</w:t>
-      </w:r>
-      <w:r>
-        <w:t>e</w:t>
-      </w:r>
-      <w:r>
-        <w:t>ments</w:t>
-      </w:r>
-    </w:p>
-    <w:p>
-      <w:pPr>
-        <w:spacing w:after="840" w:line="360" w:lineRule="auto"/>
-        <w:jc w:val="both"/>
-        <w:rPr>
-          <w:rFonts w:ascii="Helvetica Neue" w:eastAsia="Helvetica Neue" w:hAnsi="Helvetica Neue" w:cs="Helvetica Neue"/>
+        <w:rPr/>
+      </w:pPr>
+      <w:r>
+        <w:rPr/>
+        <w:t>Acknowledgements</w:t>
+      </w:r>
+    </w:p>
+    <w:p>
+      <w:pPr>
+        <w:pStyle w:val="Normal"/>
+        <w:spacing w:lineRule="auto" w:line="360" w:before="0" w:after="840"/>
+        <w:jc w:val="both"/>
+        <w:rPr>
+          <w:rFonts w:ascii="Helvetica Neue" w:hAnsi="Helvetica Neue" w:eastAsia="Helvetica Neue" w:cs="Helvetica Neue"/>
           <w:lang w:val="en-US"/>
         </w:rPr>
       </w:pPr>
-      <w:proofErr w:type="gramStart"/>
       <w:r>
         <w:rPr>
           <w:rFonts w:ascii="Helvetica Neue" w:hAnsi="Helvetica Neue"/>
@@ -711,47 +718,51 @@
     <w:p>
       <w:pPr>
         <w:pStyle w:val="Heading1"/>
-      </w:pPr>
-      <w:r>
+        <w:rPr/>
+      </w:pPr>
+      <w:r>
+        <w:rPr/>
         <w:t>Contributions</w:t>
       </w:r>
     </w:p>
     <w:p>
       <w:pPr>
-        <w:spacing w:after="840" w:line="360" w:lineRule="auto"/>
+        <w:pStyle w:val="Normal"/>
+        <w:spacing w:lineRule="auto" w:line="360" w:before="0" w:after="840"/>
         <w:jc w:val="both"/>
         <w:rPr>
           <w:rFonts w:ascii="Helvetica Neue" w:hAnsi="Helvetica Neue"/>
           <w:lang w:val="en-US"/>
         </w:rPr>
       </w:pPr>
-      <w:proofErr w:type="gramStart"/>
       <w:r>
         <w:rPr>
           <w:rFonts w:ascii="Helvetica Neue" w:hAnsi="Helvetica Neue"/>
           <w:lang w:val="en-US"/>
         </w:rPr>
-        <w:t xml:space="preserve">Conceptualization, data curation, formal analysis, investigation, visualization: RDF. Writing - original draft: RDF. Writing - review &amp; editing: RDF, DS. Funding acquisition: DS.</w:t>
+        <w:t xml:space="preserve"/>
       </w:r>
     </w:p>
     <w:p>
       <w:pPr>
         <w:pStyle w:val="Heading1"/>
-      </w:pPr>
-      <w:r>
-        <w:t xml:space="preserve">Data and materials availability</w:t>
-      </w:r>
-    </w:p>
-    <w:p>
-      <w:pPr>
-        <w:spacing w:after="840" w:line="360" w:lineRule="auto"/>
-        <w:jc w:val="both"/>
-        <w:rPr>
-          <w:rFonts w:ascii="Helvetica Neue" w:eastAsia="Helvetica Neue" w:hAnsi="Helvetica Neue" w:cs="Helvetica Neue"/>
+        <w:rPr/>
+      </w:pPr>
+      <w:r>
+        <w:rPr/>
+        <w:t>Data and materials availability</w:t>
+      </w:r>
+    </w:p>
+    <w:p>
+      <w:pPr>
+        <w:pStyle w:val="Normal"/>
+        <w:spacing w:lineRule="auto" w:line="360" w:before="0" w:after="840"/>
+        <w:jc w:val="both"/>
+        <w:rPr>
+          <w:rFonts w:ascii="Helvetica Neue" w:hAnsi="Helvetica Neue" w:eastAsia="Helvetica Neue" w:cs="Helvetica Neue"/>
           <w:lang w:val="en-US"/>
         </w:rPr>
       </w:pPr>
-      <w:proofErr w:type="gramStart"/>
       <w:r>
         <w:rPr>
           <w:rFonts w:ascii="Helvetica Neue" w:hAnsi="Helvetica Neue"/>
@@ -766,19 +777,21 @@
     <w:p>
       <w:pPr>
         <w:pStyle w:val="Heading1"/>
-      </w:pPr>
-      <w:r>
-        <w:lastRenderedPageBreak/>
+        <w:rPr/>
+      </w:pPr>
+      <w:r>
+        <w:rPr/>
         <w:t xml:space="preserve">Figures</w:t>
       </w:r>
     </w:p>
     <w:p>
       <w:pPr>
         <w:pStyle w:val="Teaser"/>
-        <w:spacing w:before="0" w:after="120" w:line="360" w:lineRule="auto"/>
-        <w:jc w:val="both"/>
-        <w:rPr>
-          <w:rFonts w:ascii="Helvetica Neue" w:hAnsi="Helvetica Neue"/>
+        <w:spacing w:lineRule="auto" w:line="360" w:before="0" w:after="120"/>
+        <w:jc w:val="both"/>
+        <w:rPr>
+          <w:rFonts w:ascii="Helvetica Neue" w:hAnsi="Helvetica Neue"/>
+          <w:b/>
           <w:b/>
           <w:bCs/>
           <w:lang w:val="en-DE"/>
@@ -796,7 +809,8 @@
     </w:p>
     <w:p>
       <w:pPr>
-        <w:spacing w:line="360" w:lineRule="auto"/>
+        <w:pStyle w:val="Normal"/>
+        <w:spacing w:lineRule="auto" w:line="360"/>
         <w:jc w:val="both"/>
         <w:rPr>
           <w:rFonts w:ascii="Helvetica Neue" w:hAnsi="Helvetica Neue"/>
@@ -811,30 +825,12 @@
     </w:p>
     <w:p>
       <w:pPr>
-        <w:rPr>
-          <w:rFonts w:ascii="Helvetica Neue" w:hAnsi="Helvetica Neue"/>
-        </w:rPr>
-      </w:pPr>
-      <w:r>
-        <w:br w:type="page"/>
-      </w:r>
-    </w:p>
-    <w:p>
-      <w:pPr>
-        <w:spacing w:line="360" w:lineRule="auto"/>
-        <w:jc w:val="both"/>
-        <w:rPr>
-          <w:rFonts w:ascii="Helvetica Neue" w:hAnsi="Helvetica Neue"/>
-        </w:rPr>
-      </w:pPr>
-    </w:p>
-    <w:p>
-      <w:pPr>
         <w:pStyle w:val="Teaser"/>
-        <w:spacing w:before="0" w:after="120" w:line="360" w:lineRule="auto"/>
-        <w:jc w:val="both"/>
-        <w:rPr>
-          <w:rFonts w:ascii="Helvetica Neue" w:hAnsi="Helvetica Neue"/>
+        <w:spacing w:lineRule="auto" w:line="360" w:before="0" w:after="120"/>
+        <w:jc w:val="both"/>
+        <w:rPr>
+          <w:rFonts w:ascii="Helvetica Neue" w:hAnsi="Helvetica Neue"/>
+          <w:b/>
           <w:b/>
           <w:bCs/>
           <w:lang w:val="en-DE"/>
@@ -852,7 +848,8 @@
     </w:p>
     <w:p>
       <w:pPr>
-        <w:spacing w:line="360" w:lineRule="auto"/>
+        <w:pStyle w:val="Normal"/>
+        <w:spacing w:lineRule="auto" w:line="360"/>
         <w:jc w:val="both"/>
         <w:rPr>
           <w:rFonts w:ascii="Helvetica Neue" w:hAnsi="Helvetica Neue"/>
@@ -867,30 +864,12 @@
     </w:p>
     <w:p>
       <w:pPr>
-        <w:rPr>
-          <w:rFonts w:ascii="Helvetica Neue" w:hAnsi="Helvetica Neue"/>
-        </w:rPr>
-      </w:pPr>
-      <w:r>
-        <w:br w:type="page"/>
-      </w:r>
-    </w:p>
-    <w:p>
-      <w:pPr>
-        <w:spacing w:line="360" w:lineRule="auto"/>
-        <w:jc w:val="both"/>
-        <w:rPr>
-          <w:rFonts w:ascii="Helvetica Neue" w:hAnsi="Helvetica Neue"/>
-        </w:rPr>
-      </w:pPr>
-    </w:p>
-    <w:p>
-      <w:pPr>
         <w:pStyle w:val="Teaser"/>
-        <w:spacing w:before="0" w:after="120" w:line="360" w:lineRule="auto"/>
-        <w:jc w:val="both"/>
-        <w:rPr>
-          <w:rFonts w:ascii="Helvetica Neue" w:hAnsi="Helvetica Neue"/>
+        <w:spacing w:lineRule="auto" w:line="360" w:before="0" w:after="120"/>
+        <w:jc w:val="both"/>
+        <w:rPr>
+          <w:rFonts w:ascii="Helvetica Neue" w:hAnsi="Helvetica Neue"/>
+          <w:b/>
           <w:b/>
           <w:bCs/>
           <w:lang w:val="en-DE"/>
@@ -908,7 +887,8 @@
     </w:p>
     <w:p>
       <w:pPr>
-        <w:spacing w:line="360" w:lineRule="auto"/>
+        <w:pStyle w:val="Normal"/>
+        <w:spacing w:lineRule="auto" w:line="360"/>
         <w:jc w:val="both"/>
         <w:rPr>
           <w:rFonts w:ascii="Helvetica Neue" w:hAnsi="Helvetica Neue"/>
@@ -923,30 +903,12 @@
     </w:p>
     <w:p>
       <w:pPr>
-        <w:rPr>
-          <w:rFonts w:ascii="Helvetica Neue" w:hAnsi="Helvetica Neue"/>
-        </w:rPr>
-      </w:pPr>
-      <w:r>
-        <w:br w:type="page"/>
-      </w:r>
-    </w:p>
-    <w:p>
-      <w:pPr>
-        <w:spacing w:line="360" w:lineRule="auto"/>
-        <w:jc w:val="both"/>
-        <w:rPr>
-          <w:rFonts w:ascii="Helvetica Neue" w:hAnsi="Helvetica Neue"/>
-        </w:rPr>
-      </w:pPr>
-    </w:p>
-    <w:p>
-      <w:pPr>
         <w:pStyle w:val="Teaser"/>
-        <w:spacing w:before="0" w:after="120" w:line="360" w:lineRule="auto"/>
-        <w:jc w:val="both"/>
-        <w:rPr>
-          <w:rFonts w:ascii="Helvetica Neue" w:hAnsi="Helvetica Neue"/>
+        <w:spacing w:lineRule="auto" w:line="360" w:before="0" w:after="120"/>
+        <w:jc w:val="both"/>
+        <w:rPr>
+          <w:rFonts w:ascii="Helvetica Neue" w:hAnsi="Helvetica Neue"/>
+          <w:b/>
           <w:b/>
           <w:bCs/>
           <w:lang w:val="en-DE"/>
@@ -964,7 +926,8 @@
     </w:p>
     <w:p>
       <w:pPr>
-        <w:spacing w:line="360" w:lineRule="auto"/>
+        <w:pStyle w:val="Normal"/>
+        <w:spacing w:lineRule="auto" w:line="360"/>
         <w:jc w:val="both"/>
         <w:rPr>
           <w:rFonts w:ascii="Helvetica Neue" w:hAnsi="Helvetica Neue"/>
@@ -979,30 +942,12 @@
     </w:p>
     <w:p>
       <w:pPr>
-        <w:rPr>
-          <w:rFonts w:ascii="Helvetica Neue" w:hAnsi="Helvetica Neue"/>
-        </w:rPr>
-      </w:pPr>
-      <w:r>
-        <w:br w:type="page"/>
-      </w:r>
-    </w:p>
-    <w:p>
-      <w:pPr>
-        <w:spacing w:line="360" w:lineRule="auto"/>
-        <w:jc w:val="both"/>
-        <w:rPr>
-          <w:rFonts w:ascii="Helvetica Neue" w:hAnsi="Helvetica Neue"/>
-        </w:rPr>
-      </w:pPr>
-    </w:p>
-    <w:p>
-      <w:pPr>
         <w:pStyle w:val="Teaser"/>
-        <w:spacing w:before="0" w:after="120" w:line="360" w:lineRule="auto"/>
-        <w:jc w:val="both"/>
-        <w:rPr>
-          <w:rFonts w:ascii="Helvetica Neue" w:hAnsi="Helvetica Neue"/>
+        <w:spacing w:lineRule="auto" w:line="360" w:before="0" w:after="120"/>
+        <w:jc w:val="both"/>
+        <w:rPr>
+          <w:rFonts w:ascii="Helvetica Neue" w:hAnsi="Helvetica Neue"/>
+          <w:b/>
           <w:b/>
           <w:bCs/>
           <w:lang w:val="en-DE"/>
@@ -1020,7 +965,8 @@
     </w:p>
     <w:p>
       <w:pPr>
-        <w:spacing w:line="360" w:lineRule="auto"/>
+        <w:pStyle w:val="Normal"/>
+        <w:spacing w:lineRule="auto" w:line="360"/>
         <w:jc w:val="both"/>
         <w:rPr>
           <w:rFonts w:ascii="Helvetica Neue" w:hAnsi="Helvetica Neue"/>
@@ -1035,115 +981,809 @@
     </w:p>
     <w:p>
       <w:pPr>
-        <w:rPr>
-          <w:rFonts w:ascii="Helvetica Neue" w:hAnsi="Helvetica Neue"/>
-        </w:rPr>
-      </w:pPr>
-      <w:r>
-        <w:br w:type="page"/>
-      </w:r>
-    </w:p>
-    <w:p>
-      <w:pPr>
-        <w:spacing w:line="360" w:lineRule="auto"/>
-        <w:jc w:val="both"/>
-        <w:rPr>
-          <w:rFonts w:ascii="Helvetica Neue" w:hAnsi="Helvetica Neue"/>
-        </w:rPr>
-      </w:pPr>
-    </w:p>
-    <w:p>
-      <w:pPr>
-        <w:pStyle w:val="SMText"/>
-        <w:spacing w:line="360" w:lineRule="auto"/>
-        <w:ind w:firstLine="0"/>
-        <w:jc w:val="both"/>
-        <w:rPr>
-          <w:rFonts w:ascii="Helvetica Neue" w:hAnsi="Helvetica Neue"/>
-          <w:lang w:val="en-DE"/>
-        </w:rPr>
-      </w:pPr>
+        <w:pStyle w:val="Heading1"/>
+        <w:rPr/>
+      </w:pPr>
+      <w:r>
+        <w:rPr/>
+        <w:t>Supplementary</w:t>
+      </w:r>
+      <w:r>
+        <w:rPr>
+          <w:lang w:val="de-DE"/>
+        </w:rPr>
+        <w:t xml:space="preserve"> </w:t>
+      </w:r>
+      <w:r>
+        <w:rPr/>
+        <w:t xml:space="preserve">Figures</w:t>
+      </w:r>
+    </w:p>
+    <w:p>
+      <w:pPr>
+        <w:pStyle w:val="Teaser"/>
+        <w:spacing w:lineRule="auto" w:line="360" w:before="0" w:after="120"/>
+        <w:jc w:val="both"/>
+        <w:rPr>
+          <w:rFonts w:ascii="Helvetica Neue" w:hAnsi="Helvetica Neue"/>
+          <w:b/>
+          <w:b/>
+          <w:bCs/>
+          <w:lang w:val="en-DE"/>
+        </w:rPr>
+      </w:pPr>
+      <w:r>
+        <w:rPr>
+          <w:rFonts w:ascii="Helvetica Neue" w:hAnsi="Helvetica Neue"/>
+          <w:b/>
+          <w:bCs/>
+          <w:lang w:val="en-DE"/>
+        </w:rPr>
+        <w:t xml:space="preserve">Figure 1-Figure supplement 1. Spatial coordinates of all recorded brain regions.</w:t>
+      </w:r>
+    </w:p>
+    <w:p>
+      <w:pPr>
+        <w:pStyle w:val="Normal"/>
+        <w:spacing w:lineRule="auto" w:line="360"/>
+        <w:jc w:val="both"/>
+        <w:rPr>
+          <w:rFonts w:ascii="Helvetica Neue" w:hAnsi="Helvetica Neue"/>
+        </w:rPr>
+      </w:pPr>
+      <w:r>
+        <w:rPr>
+          <w:rFonts w:ascii="Helvetica Neue" w:hAnsi="Helvetica Neue"/>
+        </w:rPr>
+        <w:t xml:space="preserve">2D histograms (upper diagonal), scatter plots (lower diagonal) and kernel density estimate plots (diagonal) of all the recorded regions color-coded according to the Allen Institute color scheme. HPF=hippocampus, TH=thalamus, HY=hypothalamus and MB=midbrain. M-L axis is zeroed at the midline. </w:t>
+      </w:r>
+    </w:p>
+    <w:p>
+      <w:pPr>
+        <w:pStyle w:val="Teaser"/>
+        <w:spacing w:lineRule="auto" w:line="360" w:before="0" w:after="120"/>
+        <w:jc w:val="both"/>
+        <w:rPr>
+          <w:rFonts w:ascii="Helvetica Neue" w:hAnsi="Helvetica Neue"/>
+          <w:b/>
+          <w:b/>
+          <w:bCs/>
+          <w:lang w:val="en-DE"/>
+        </w:rPr>
+      </w:pPr>
+      <w:r>
+        <w:rPr>
+          <w:rFonts w:ascii="Helvetica Neue" w:hAnsi="Helvetica Neue"/>
+          <w:b/>
+          <w:bCs/>
+          <w:lang w:val="en-DE"/>
+        </w:rPr>
+        <w:t xml:space="preserve">Figure 1-Figure supplement 2. Correlation between ripple duration and strength per session.</w:t>
+      </w:r>
+    </w:p>
+    <w:p>
+      <w:pPr>
+        <w:pStyle w:val="Normal"/>
+        <w:spacing w:lineRule="auto" w:line="360"/>
+        <w:jc w:val="both"/>
+        <w:rPr>
+          <w:rFonts w:ascii="Helvetica Neue" w:hAnsi="Helvetica Neue"/>
+        </w:rPr>
+      </w:pPr>
+      <w:r>
+        <w:rPr>
+          <w:rFonts w:ascii="Helvetica Neue" w:hAnsi="Helvetica Neue"/>
+        </w:rPr>
+        <w:t xml:space="preserve">Red line represents linear regression with confidence interval of 95% estimated via bootstrap. *** means p &lt; 0.0005. </w:t>
+      </w:r>
+    </w:p>
+    <w:p>
+      <w:pPr>
+        <w:pStyle w:val="Teaser"/>
+        <w:spacing w:lineRule="auto" w:line="360" w:before="0" w:after="120"/>
+        <w:jc w:val="both"/>
+        <w:rPr>
+          <w:rFonts w:ascii="Helvetica Neue" w:hAnsi="Helvetica Neue"/>
+          <w:b/>
+          <w:b/>
+          <w:bCs/>
+          <w:lang w:val="en-DE"/>
+        </w:rPr>
+      </w:pPr>
+      <w:r>
+        <w:rPr>
+          <w:rFonts w:ascii="Helvetica Neue" w:hAnsi="Helvetica Neue"/>
+          <w:b/>
+          <w:bCs/>
+          <w:lang w:val="en-DE"/>
+        </w:rPr>
+        <w:t xml:space="preserve">Figure 1-Figure supplement 3. Comparison between correlation of ripple strength and duration with underlying spiking.</w:t>
+      </w:r>
+    </w:p>
+    <w:p>
+      <w:pPr>
+        <w:pStyle w:val="Normal"/>
+        <w:spacing w:lineRule="auto" w:line="360"/>
+        <w:jc w:val="both"/>
+        <w:rPr>
+          <w:rFonts w:ascii="Helvetica Neue" w:hAnsi="Helvetica Neue"/>
+        </w:rPr>
+      </w:pPr>
+      <w:r>
+        <w:rPr>
+          <w:rFonts w:ascii="Helvetica Neue" w:hAnsi="Helvetica Neue"/>
+        </w:rPr>
+        <w:t xml:space="preserve">Ripple strength correlates significantly better with the underlying ripple spiking activity. * means p &lt; 0.0005.  </w:t>
+      </w:r>
+    </w:p>
+    <w:p>
+      <w:pPr>
+        <w:pStyle w:val="Teaser"/>
+        <w:spacing w:lineRule="auto" w:line="360" w:before="0" w:after="120"/>
+        <w:jc w:val="both"/>
+        <w:rPr>
+          <w:rFonts w:ascii="Helvetica Neue" w:hAnsi="Helvetica Neue"/>
+          <w:b/>
+          <w:b/>
+          <w:bCs/>
+          <w:lang w:val="en-DE"/>
+        </w:rPr>
+      </w:pPr>
+      <w:r>
+        <w:rPr>
+          <w:rFonts w:ascii="Helvetica Neue" w:hAnsi="Helvetica Neue"/>
+          <w:b/>
+          <w:bCs/>
+          <w:lang w:val="en-DE"/>
+        </w:rPr>
+        <w:t xml:space="preserve">Figure 1-Figure supplement 4. Ripple-associated LFP responses are predominantly observed in hippocampal structures.</w:t>
+      </w:r>
+    </w:p>
+    <w:p>
+      <w:pPr>
+        <w:pStyle w:val="Normal"/>
+        <w:spacing w:lineRule="auto" w:line="360"/>
+        <w:jc w:val="both"/>
+        <w:rPr>
+          <w:rFonts w:ascii="Helvetica Neue" w:hAnsi="Helvetica Neue"/>
+        </w:rPr>
+      </w:pPr>
+      <w:r>
+        <w:rPr>
+          <w:rFonts w:ascii="Helvetica Neue" w:hAnsi="Helvetica Neue"/>
+        </w:rPr>
+        <w:t xml:space="preserve">(A) Rendering of probe locatiosn for session 791319847. (B) First column: Raw LFP traces color coded according to probe identity, superimposed in black the trace after high-pass filtering to show the presence of a ripple. Scale bar: 250 µV. Middle column: Ripple envelope and associated ∫Ripple in red. Last column: Raw LFP trace and associated RIVD in blue. (C) Heatmaps of ∫Ripple (left) and RIVD (right) for the entirety of session 791319847 and for each recorded area. To note the variability in ∫Ripple over time and cross different CA1 locations.(D) Kernel density estimate plot showing the relationship between ∫Ripple and RIVD. Bar plot shows the sum of the z-scored ∫Ripple and RIVD per area.for the areas showing the strongest responses in session 791319847. (E) Summary scatter plot showing the relationship between ∫Ripple and RIVD for all sessions. Bar plot shows the sum of the z-scored ∫Ripple and RIVD per area averaged across animals. Most of the activity is confined to the hippocampal formation (DG, CA1, CA2, CA3 Sub and ProS) (n=49). (F) Violin plots showing the distribution of ∫Ripple and RIVD z-scored per session, hippocampal regions (text in green) show the biggest responses. </w:t>
+      </w:r>
+    </w:p>
+    <w:p>
+      <w:pPr>
+        <w:pStyle w:val="Teaser"/>
+        <w:spacing w:lineRule="auto" w:line="360" w:before="0" w:after="120"/>
+        <w:jc w:val="both"/>
+        <w:rPr>
+          <w:rFonts w:ascii="Helvetica Neue" w:hAnsi="Helvetica Neue"/>
+          <w:b/>
+          <w:b/>
+          <w:bCs/>
+          <w:lang w:val="en-DE"/>
+        </w:rPr>
+      </w:pPr>
+      <w:r>
+        <w:rPr>
+          <w:rFonts w:ascii="Helvetica Neue" w:hAnsi="Helvetica Neue"/>
+          <w:b/>
+          <w:bCs/>
+          <w:lang w:val="en-DE"/>
+        </w:rPr>
+        <w:t xml:space="preserve">Figure 1-Figure supplement 5. Hippocampal sections.</w:t>
+      </w:r>
+    </w:p>
+    <w:p>
+      <w:pPr>
+        <w:pStyle w:val="Normal"/>
+        <w:spacing w:lineRule="auto" w:line="360"/>
+        <w:jc w:val="both"/>
+        <w:rPr>
+          <w:rFonts w:ascii="Helvetica Neue" w:hAnsi="Helvetica Neue"/>
+        </w:rPr>
+      </w:pPr>
+      <w:r>
+        <w:rPr>
+          <w:rFonts w:ascii="Helvetica Neue" w:hAnsi="Helvetica Neue"/>
+        </w:rPr>
+        <w:t xml:space="preserve">(A) Variance explained between 3D distances and distance on each spatial axis across CA1 recording locations. (B) Histogram showing the three sections across the M-L axis, the hippocampus was divided in order to have an equal number of recordings in each section. (C) Rendering of the 3 sections and associated recording locations (black dots). </w:t>
+      </w:r>
+    </w:p>
+    <w:p>
+      <w:pPr>
+        <w:pStyle w:val="Teaser"/>
+        <w:spacing w:lineRule="auto" w:line="360" w:before="0" w:after="120"/>
+        <w:jc w:val="both"/>
+        <w:rPr>
+          <w:rFonts w:ascii="Helvetica Neue" w:hAnsi="Helvetica Neue"/>
+          <w:b/>
+          <w:b/>
+          <w:bCs/>
+          <w:lang w:val="en-DE"/>
+        </w:rPr>
+      </w:pPr>
+      <w:r>
+        <w:rPr>
+          <w:rFonts w:ascii="Helvetica Neue" w:hAnsi="Helvetica Neue"/>
+          <w:b/>
+          <w:bCs/>
+          <w:lang w:val="en-DE"/>
+        </w:rPr>
+        <w:t xml:space="preserve">Figure 3-Figure supplement 1. Spatio-temporal lag maps of locally and not locally generated ripples</w:t>
+      </w:r>
+    </w:p>
+    <w:p>
+      <w:pPr>
+        <w:pStyle w:val="Normal"/>
+        <w:spacing w:lineRule="auto" w:line="360"/>
+        <w:jc w:val="both"/>
+        <w:rPr>
+          <w:rFonts w:ascii="Helvetica Neue" w:hAnsi="Helvetica Neue"/>
+        </w:rPr>
+      </w:pPr>
+      <w:r>
+        <w:rPr>
+          <w:rFonts w:ascii="Helvetica Neue" w:hAnsi="Helvetica Neue"/>
+        </w:rPr>
+        <w:t xml:space="preserve">Spatio-temporal profiles are symmetrical, strong indication of similar propagation speed regardless of seed position. (A) Recording locations relative to (B). Red circles represents the reference locations across all sessions (n sessions=41), black circles represents the remaining recording locations. (B) Left: Medio-lateral propagation of locally generated ripples (generated in the reference section), each line represents the average of one session. Middle: Medio-lateral propagation of non-locally generated ripples, each line represents the average of one session. Right: Average propagation map across sessions of strong and common ripples. Reference locations are the most lateral per session. (C) Same as A. (D) Same as B. Reference locations are the most lateral per session. (E) Same as A. (F) Same as B. Reference locations are the most central per session.  </w:t>
+      </w:r>
+    </w:p>
+    <w:p>
+      <w:pPr>
+        <w:pStyle w:val="Teaser"/>
+        <w:spacing w:lineRule="auto" w:line="360" w:before="0" w:after="120"/>
+        <w:jc w:val="both"/>
+        <w:rPr>
+          <w:rFonts w:ascii="Helvetica Neue" w:hAnsi="Helvetica Neue"/>
+          <w:b/>
+          <w:b/>
+          <w:bCs/>
+          <w:lang w:val="en-DE"/>
+        </w:rPr>
+      </w:pPr>
+      <w:r>
+        <w:rPr>
+          <w:rFonts w:ascii="Helvetica Neue" w:hAnsi="Helvetica Neue"/>
+          <w:b/>
+          <w:bCs/>
+          <w:lang w:val="en-DE"/>
+        </w:rPr>
+        <w:t xml:space="preserve">Figure 3-Figure supplement 2. Strength conservation in medially and laterally generated ripples.</w:t>
+      </w:r>
+    </w:p>
+    <w:p>
+      <w:pPr>
+        <w:pStyle w:val="Normal"/>
+        <w:spacing w:lineRule="auto" w:line="360"/>
+        <w:jc w:val="both"/>
+        <w:rPr>
+          <w:rFonts w:ascii="Helvetica Neue" w:hAnsi="Helvetica Neue"/>
+        </w:rPr>
+      </w:pPr>
+      <w:r>
+        <w:rPr>
+          <w:rFonts w:ascii="Helvetica Neue" w:hAnsi="Helvetica Neue"/>
+        </w:rPr>
+        <w:t xml:space="preserve">(A) Strength conservation index in strong ripples grouped by reference location. Ripples generated in the lateral section showsignificantly lower strength conservation (p=7e-09, Student's t-test).  (B) Strength conservation index in common ripples grouped by reference location. </w:t>
+      </w:r>
+    </w:p>
+    <w:p>
+      <w:pPr>
+        <w:pStyle w:val="Teaser"/>
+        <w:spacing w:lineRule="auto" w:line="360" w:before="0" w:after="120"/>
+        <w:jc w:val="both"/>
+        <w:rPr>
+          <w:rFonts w:ascii="Helvetica Neue" w:hAnsi="Helvetica Neue"/>
+          <w:b/>
+          <w:b/>
+          <w:bCs/>
+          <w:lang w:val="en-DE"/>
+        </w:rPr>
+      </w:pPr>
+      <w:r>
+        <w:rPr>
+          <w:rFonts w:ascii="Helvetica Neue" w:hAnsi="Helvetica Neue"/>
+          <w:b/>
+          <w:bCs/>
+          <w:lang w:val="en-DE"/>
+        </w:rPr>
+        <w:t xml:space="preserve">Figure 3-Figure supplement 3. Spatial location does not influence ∫Ripple.</w:t>
+      </w:r>
+    </w:p>
+    <w:p>
+      <w:pPr>
+        <w:pStyle w:val="Normal"/>
+        <w:spacing w:lineRule="auto" w:line="360"/>
+        <w:jc w:val="both"/>
+        <w:rPr>
+          <w:rFonts w:ascii="Helvetica Neue" w:hAnsi="Helvetica Neue"/>
+        </w:rPr>
+      </w:pPr>
+      <w:r>
+        <w:rPr>
+          <w:rFonts w:ascii="Helvetica Neue" w:hAnsi="Helvetica Neue"/>
+        </w:rPr>
+        <w:t xml:space="preserve">Relationship between Z-scored ∫Ripple (top row) or ∫Ripple (bottom row) and each spatial axis (M-L, A-P or D-V). Spatial location has a negligible effect on ∫Ripple. </w:t>
+      </w:r>
+    </w:p>
+    <w:p>
+      <w:pPr>
+        <w:pStyle w:val="Teaser"/>
+        <w:spacing w:lineRule="auto" w:line="360" w:before="0" w:after="120"/>
+        <w:jc w:val="both"/>
+        <w:rPr>
+          <w:rFonts w:ascii="Helvetica Neue" w:hAnsi="Helvetica Neue"/>
+          <w:b/>
+          <w:b/>
+          <w:bCs/>
+          <w:lang w:val="en-DE"/>
+        </w:rPr>
+      </w:pPr>
+      <w:r>
+        <w:rPr>
+          <w:rFonts w:ascii="Helvetica Neue" w:hAnsi="Helvetica Neue"/>
+          <w:b/>
+          <w:bCs/>
+          <w:lang w:val="en-DE"/>
+        </w:rPr>
+        <w:t xml:space="preserve">Figure 3-Figure supplement 4. Spatial location does not influence ripple amplitude.</w:t>
+      </w:r>
+    </w:p>
+    <w:p>
+      <w:pPr>
+        <w:pStyle w:val="Normal"/>
+        <w:spacing w:lineRule="auto" w:line="360"/>
+        <w:jc w:val="both"/>
+        <w:rPr>
+          <w:rFonts w:ascii="Helvetica Neue" w:hAnsi="Helvetica Neue"/>
+        </w:rPr>
+      </w:pPr>
+      <w:r>
+        <w:rPr>
+          <w:rFonts w:ascii="Helvetica Neue" w:hAnsi="Helvetica Neue"/>
+        </w:rPr>
+        <w:t xml:space="preserve">Relationship between Z-scored amplitude (top row) or amplitude (bottom row) and each spatial axis (M-L, A-P or D-V). Spatial location has a negligible effect on ripple amplitude. </w:t>
+      </w:r>
+    </w:p>
+    <w:p>
+      <w:pPr>
+        <w:pStyle w:val="Teaser"/>
+        <w:spacing w:lineRule="auto" w:line="360" w:before="0" w:after="120"/>
+        <w:jc w:val="both"/>
+        <w:rPr>
+          <w:rFonts w:ascii="Helvetica Neue" w:hAnsi="Helvetica Neue"/>
+          <w:b/>
+          <w:b/>
+          <w:bCs/>
+          <w:lang w:val="en-DE"/>
+        </w:rPr>
+      </w:pPr>
+      <w:r>
+        <w:rPr>
+          <w:rFonts w:ascii="Helvetica Neue" w:hAnsi="Helvetica Neue"/>
+          <w:b/>
+          <w:bCs/>
+          <w:lang w:val="en-DE"/>
+        </w:rPr>
+        <w:t xml:space="preserve">Figure 4-Figure supplement 1. Differential spiking of hippocampal neurons between different conditions.</w:t>
+      </w:r>
+    </w:p>
+    <w:p>
+      <w:pPr>
+        <w:pStyle w:val="Normal"/>
+        <w:spacing w:lineRule="auto" w:line="360"/>
+        <w:jc w:val="both"/>
+        <w:rPr>
+          <w:rFonts w:ascii="Helvetica Neue" w:hAnsi="Helvetica Neue"/>
+        </w:rPr>
+      </w:pPr>
+      <w:r>
+        <w:rPr>
+          <w:rFonts w:ascii="Helvetica Neue" w:hAnsi="Helvetica Neue"/>
+        </w:rPr>
+        <w:t xml:space="preserve">(A) Grand average of the differences between medial and lateral ripples induced spiking activity in putative excitatory (left) and inhibitory neurons (right). Putative excitatory and inhibitory neurons show similiar spiking patterns in lateral and medial ripples. (B) Grand average of the differences between common and strong ripples induced spiking activity in medial (left) and lateral ripples (right). Strong ripples are not associated with more spiking activity in the early phase post ripple start (0-50 ms).(C) Grand average of the differences between medial and lateral ripples induced spiking activity in common (left) and strong ripples (right). Strong ripples are associated with considerable differences between medial and lateral ripples. </w:t>
+      </w:r>
+    </w:p>
+    <w:p>
+      <w:pPr>
+        <w:pStyle w:val="Teaser"/>
+        <w:spacing w:lineRule="auto" w:line="360" w:before="0" w:after="120"/>
+        <w:jc w:val="both"/>
+        <w:rPr>
+          <w:rFonts w:ascii="Helvetica Neue" w:hAnsi="Helvetica Neue"/>
+          <w:b/>
+          <w:b/>
+          <w:bCs/>
+          <w:lang w:val="en-DE"/>
+        </w:rPr>
+      </w:pPr>
+      <w:r>
+        <w:rPr>
+          <w:rFonts w:ascii="Helvetica Neue" w:hAnsi="Helvetica Neue"/>
+          <w:b/>
+          <w:bCs/>
+          <w:lang w:val="en-DE"/>
+        </w:rPr>
+        <w:t xml:space="preserve">Figure 4-Figure supplement 2. Spiking rate and fraction of active neurons are significantly higher in medial ripples.</w:t>
+      </w:r>
+    </w:p>
+    <w:p>
+      <w:pPr>
+        <w:pStyle w:val="Normal"/>
+        <w:spacing w:lineRule="auto" w:line="360"/>
+        <w:jc w:val="both"/>
+        <w:rPr>
+          <w:rFonts w:ascii="Helvetica Neue" w:hAnsi="Helvetica Neue"/>
+        </w:rPr>
+      </w:pPr>
+      <w:r>
+        <w:rPr>
+          <w:rFonts w:ascii="Helvetica Neue" w:hAnsi="Helvetica Neue"/>
+        </w:rPr>
+        <w:t xml:space="preserve">(A) Fraction of active neurons per ripple grouped by ripple seed location. (Medial seed=40.0±1.0%, lateral seed=39.0±1.0%, p-value=9.52e-05, Student's t-test). (B) Average spiking rate grouped per ripple grouped by ripple seed location (Medial seed=9.0±0.0%, lateral seed=8.0±0.0%, p-value=5.20e-10, Student's t-test). Asterisks mean p &lt; 0.05, Student's t-test. </w:t>
+      </w:r>
+    </w:p>
+    <w:p>
+      <w:pPr>
+        <w:pStyle w:val="Teaser"/>
+        <w:spacing w:lineRule="auto" w:line="360" w:before="0" w:after="120"/>
+        <w:jc w:val="both"/>
+        <w:rPr>
+          <w:rFonts w:ascii="Helvetica Neue" w:hAnsi="Helvetica Neue"/>
+          <w:b/>
+          <w:b/>
+          <w:bCs/>
+          <w:lang w:val="en-DE"/>
+        </w:rPr>
+      </w:pPr>
+      <w:r>
+        <w:rPr>
+          <w:rFonts w:ascii="Helvetica Neue" w:hAnsi="Helvetica Neue"/>
+          <w:b/>
+          <w:bCs/>
+          <w:lang w:val="en-DE"/>
+        </w:rPr>
+        <w:t xml:space="preserve">Figure 4-Figure supplement 3. Spiking rate and fraction of active neurons are increased in the late phase post-ripple.start in medial ripples both in putative excitatory and inhibitory neurons.</w:t>
+      </w:r>
+    </w:p>
+    <w:p>
+      <w:pPr>
+        <w:pStyle w:val="Normal"/>
+        <w:spacing w:lineRule="auto" w:line="360"/>
+        <w:jc w:val="both"/>
+        <w:rPr>
+          <w:rFonts w:ascii="Helvetica Neue" w:hAnsi="Helvetica Neue"/>
+        </w:rPr>
+      </w:pPr>
+      <w:r>
+        <w:rPr>
+          <w:rFonts w:ascii="Helvetica Neue" w:hAnsi="Helvetica Neue"/>
+        </w:rPr>
+        <w:t xml:space="preserve">(A) Average spiking rate in early (left) and late (right) phase post-ripple start grouped by ripple seed location and putative neuron identity. Asterisks mean p &lt; 0.05, ANOVA with pairwise Tukey post-hoc test. (B) Fraction of active neurons per ripple in early (left) and late (right) phase post-ripple start grouped by ripple seed location and putative neuron identity. Asterisks mean p &lt; 0.05, ANOVA with pairwise Tukey post-hoc test. </w:t>
+      </w:r>
+    </w:p>
+    <w:p>
+      <w:pPr>
+        <w:pStyle w:val="Teaser"/>
+        <w:spacing w:lineRule="auto" w:line="360" w:before="0" w:after="120"/>
+        <w:jc w:val="both"/>
+        <w:rPr>
+          <w:rFonts w:ascii="Helvetica Neue" w:hAnsi="Helvetica Neue"/>
+          <w:b/>
+          <w:b/>
+          <w:bCs/>
+          <w:lang w:val="en-DE"/>
+        </w:rPr>
+      </w:pPr>
+      <w:r>
+        <w:rPr>
+          <w:rFonts w:ascii="Helvetica Neue" w:hAnsi="Helvetica Neue"/>
+          <w:b/>
+          <w:bCs/>
+          <w:lang w:val="en-DE"/>
+        </w:rPr>
+        <w:t xml:space="preserve">Figure 4-Figure supplement 4. Units features in medial and lateral sections.</w:t>
+      </w:r>
+    </w:p>
+    <w:p>
+      <w:pPr>
+        <w:pStyle w:val="Normal"/>
+        <w:spacing w:lineRule="auto" w:line="360"/>
+        <w:jc w:val="both"/>
+        <w:rPr>
+          <w:rFonts w:ascii="Helvetica Neue" w:hAnsi="Helvetica Neue"/>
+        </w:rPr>
+      </w:pPr>
+      <w:r>
+        <w:rPr>
+          <w:rFonts w:ascii="Helvetica Neue" w:hAnsi="Helvetica Neue"/>
+        </w:rPr>
+        <w:t xml:space="preserve">(A) Kernel density estimate plot of waveform duration (p-value=5.50e-05), firing rate (p-value=6.17e-18), waveform amplitude (p-value=1.69e-02), waveform repolarization slope (p-value=6.71e-02), waveform recovery slope (p-value=1.77e-02) and waveform peak-through ratio (p-value=1.89e-01) grouped by hippocampal section.Asterisks mean p&lt;0.05, Mann-Whitney U test. (B) Cumulative distribution plot of waveform duration (p-value=4.37e-04), firing rate (p-value=5.25e-14), waveform amplitude (p-value=1.26e-01), waveform repolarization slope (p-value=1.27e-01), waveform recovery slope (p-value=1.73e-02) and waveform peak-through ratio (p-value=1.66e-01) grouped by hippocampal section.Asterisks mean p &lt; 0.05, Kolgomorov-Smirnov test.(C) Kernel density estimate plot of waveform duration (p-value=8.18e-78), firing rate (p-value=1.29e-09), waveform amplitude (p-value=2.91e-02), waveform repolarization slope (p-value=1.95e-01), waveform recovery slope (p-value=1.51e-16) and waveform peak-through ratio (p-value=1.18e-08) grouped by hippocampal section.Asterisks mean p&lt;0.05, Mann-Whitney U test. (D) Cumulative distribution plot of waveform duration (p-value=5.92e-100), firing rate (p-value=1.74e-06), waveform amplitude (p-value=1.61e-03), waveform repolarization slope (p-value=1.44e-02), waveform recovery slope (p-value=1.19e-14) and waveform peak-through ratio (p-value=2.10e-08) grouped by hippocampal section.Asterisks mean p &lt; 0.05, Kolgomorov-Smirnov test. </w:t>
+      </w:r>
+    </w:p>
+    <w:p>
+      <w:pPr>
+        <w:pStyle w:val="Teaser"/>
+        <w:spacing w:lineRule="auto" w:line="360" w:before="0" w:after="120"/>
+        <w:jc w:val="both"/>
+        <w:rPr>
+          <w:rFonts w:ascii="Helvetica Neue" w:hAnsi="Helvetica Neue"/>
+          <w:b/>
+          <w:b/>
+          <w:bCs/>
+          <w:lang w:val="en-DE"/>
+        </w:rPr>
+      </w:pPr>
+      <w:r>
+        <w:rPr>
+          <w:rFonts w:ascii="Helvetica Neue" w:hAnsi="Helvetica Neue"/>
+          <w:b/>
+          <w:bCs/>
+          <w:lang w:val="en-DE"/>
+        </w:rPr>
+        <w:t xml:space="preserve">Figure 5-Figure supplement 1. Spiking rate modulation in medial and lateral ripples across brain regions.</w:t>
+      </w:r>
+    </w:p>
+    <w:p>
+      <w:pPr>
+        <w:pStyle w:val="Normal"/>
+        <w:spacing w:lineRule="auto" w:line="360"/>
+        <w:jc w:val="both"/>
+        <w:rPr>
+          <w:rFonts w:ascii="Helvetica Neue" w:hAnsi="Helvetica Neue"/>
+        </w:rPr>
+      </w:pPr>
+      <w:r>
+        <w:rPr>
+          <w:rFonts w:ascii="Helvetica Neue" w:hAnsi="Helvetica Neue"/>
+        </w:rPr>
+        <w:t xml:space="preserve">(A) Relationship between baseline (120 ms before ripple start) and medial ripple (0-50 ms) firing rate for clusters recorded in  HPF, Isocortex, MB and TH. In the Isocortex and MB plot we excluded the minority of clusters showing modulation &gt;50% in response to either lateral or medial ripples(grey dots). Dashed black line represents absence of any influence, dashed red line represents a 50% increased spiking rate. (B) Relationship between baseline (120 ms before ripple start) and lateral ripple (0-50 ms) firing rate for clusters recorded in  HPF, Isocortex, MB and TH. In the Isocortex and MB plot we excluded the minority of clusters showing modulation &gt;50% in response to either lateral or medial ripples (grey dots). Dashed black line represents absence of any influence, dashed red line represents a 50% increased spiking rate.  </w:t>
+      </w:r>
+    </w:p>
+    <w:p>
+      <w:pPr>
+        <w:pStyle w:val="Teaser"/>
+        <w:spacing w:lineRule="auto" w:line="360" w:before="0" w:after="120"/>
+        <w:jc w:val="both"/>
+        <w:rPr>
+          <w:rFonts w:ascii="Helvetica Neue" w:hAnsi="Helvetica Neue"/>
+          <w:b/>
+          <w:b/>
+          <w:bCs/>
+          <w:lang w:val="en-DE"/>
+        </w:rPr>
+      </w:pPr>
+      <w:r>
+        <w:rPr>
+          <w:rFonts w:ascii="Helvetica Neue" w:hAnsi="Helvetica Neue"/>
+          <w:b/>
+          <w:bCs/>
+          <w:lang w:val="en-DE"/>
+        </w:rPr>
+        <w:t xml:space="preserve">Figure 5-Figure supplement 2. Ripple modulation density histograms.</w:t>
+      </w:r>
+    </w:p>
+    <w:p>
+      <w:pPr>
+        <w:pStyle w:val="Normal"/>
+        <w:spacing w:lineRule="auto" w:line="360"/>
+        <w:jc w:val="both"/>
+        <w:rPr>
+          <w:rFonts w:ascii="Helvetica Neue" w:hAnsi="Helvetica Neue"/>
+        </w:rPr>
+      </w:pPr>
+      <w:r>
+        <w:rPr>
+          <w:rFonts w:ascii="Helvetica Neue" w:hAnsi="Helvetica Neue"/>
+        </w:rPr>
+        <w:t xml:space="preserve">(A) Left: Early (0-50 ms) ripple modulation of hippocampal clusters in response to lateral and medial ripples. Dashed black line represents absence of any influence, dashed red line represents a 50% increased spiking rate. Wilcoxon signed-rank test. Right: Late (50-120 ms) ripple modulation of hippocampal clusters in response to lateral and medial ripples. Dashed black line represents absence of any influence, dashed red line represents a 50% increased spiking rate. Wilcoxon signed-rank test. (B) Ripple modulation of cortical (left), MB (middle) and TH (right) clusters in response to lateral and medial ripples. Dashed black line represents absence of any influence, dashed red line represents a 50% increased spiking rate. Wilcoxon signed-rank test </w:t>
+      </w:r>
+    </w:p>
+    <w:p>
+      <w:pPr>
+        <w:pStyle w:val="Teaser"/>
+        <w:spacing w:lineRule="auto" w:line="360" w:before="0" w:after="120"/>
+        <w:jc w:val="both"/>
+        <w:rPr>
+          <w:rFonts w:ascii="Helvetica Neue" w:hAnsi="Helvetica Neue"/>
+          <w:b/>
+          <w:b/>
+          <w:bCs/>
+          <w:lang w:val="en-DE"/>
+        </w:rPr>
+      </w:pPr>
+      <w:r>
+        <w:rPr>
+          <w:rFonts w:ascii="Helvetica Neue" w:hAnsi="Helvetica Neue"/>
+          <w:b/>
+          <w:bCs/>
+          <w:lang w:val="en-DE"/>
+        </w:rPr>
+        <w:t xml:space="preserve">Figure 5-Video 1. Cortical clusters showing ripple engagement.</w:t>
+      </w:r>
+    </w:p>
+    <w:p>
+      <w:pPr>
+        <w:pStyle w:val="Normal"/>
+        <w:spacing w:lineRule="auto" w:line="360"/>
+        <w:jc w:val="both"/>
+        <w:rPr>
+          <w:rFonts w:ascii="Helvetica Neue" w:hAnsi="Helvetica Neue"/>
+        </w:rPr>
+      </w:pPr>
+      <w:r>
+        <w:rPr>
+          <w:rFonts w:ascii="Helvetica Neue" w:hAnsi="Helvetica Neue"/>
+        </w:rPr>
+        <w:t xml:space="preserve">In pink clusters showing medial ripples engagement (at least 25%), in purple clusters showing lateral ripples engagement (at least 25%) and in red clusters showing engagement (at least 25%) both in medial and lateral ripples. </w:t>
+      </w:r>
+    </w:p>
+    <w:p>
+      <w:pPr>
+        <w:pStyle w:val="Teaser"/>
+        <w:spacing w:lineRule="auto" w:line="360" w:before="0" w:after="120"/>
+        <w:jc w:val="both"/>
+        <w:rPr>
+          <w:rFonts w:ascii="Helvetica Neue" w:hAnsi="Helvetica Neue"/>
+          <w:b/>
+          <w:b/>
+          <w:bCs/>
+          <w:lang w:val="en-DE"/>
+        </w:rPr>
+      </w:pPr>
+      <w:r>
+        <w:rPr>
+          <w:rFonts w:ascii="Helvetica Neue" w:hAnsi="Helvetica Neue"/>
+          <w:b/>
+          <w:bCs/>
+          <w:lang w:val="en-DE"/>
+        </w:rPr>
+        <w:t xml:space="preserve">Figure 5-Figure supplement 3. Ripple modulation across HPF, Isocortex, MB and TH.</w:t>
+      </w:r>
+    </w:p>
+    <w:p>
+      <w:pPr>
+        <w:pStyle w:val="Normal"/>
+        <w:spacing w:lineRule="auto" w:line="360"/>
+        <w:jc w:val="both"/>
+        <w:rPr>
+          <w:rFonts w:ascii="Helvetica Neue" w:hAnsi="Helvetica Neue"/>
+        </w:rPr>
+      </w:pPr>
+      <w:r>
+        <w:rPr>
+          <w:rFonts w:ascii="Helvetica Neue" w:hAnsi="Helvetica Neue"/>
+        </w:rPr>
+        <w:t xml:space="preserve">(A) Ripple modulation in response to lateral and medial ripples during the early  ripple phase in cortical (top), MB (middle) and TH (bottom) clusters. Wilcoxon signed-rank test or Student's t-test (if normality established). (B) Ripple modulation in response to lateral and medial ripples during the late  ripple phase in cortical (top), MB (middle) and TH (bottom) clusters. Wilcoxon signed-rank test or Student's t-test (if normality established).  </w:t>
+      </w:r>
+    </w:p>
+    <w:p>
+      <w:pPr>
+        <w:pStyle w:val="Teaser"/>
+        <w:spacing w:lineRule="auto" w:line="360" w:before="0" w:after="120"/>
+        <w:jc w:val="both"/>
+        <w:rPr>
+          <w:rFonts w:ascii="Helvetica Neue" w:hAnsi="Helvetica Neue"/>
+          <w:b/>
+          <w:b/>
+          <w:bCs/>
+          <w:lang w:val="en-DE"/>
+        </w:rPr>
+      </w:pPr>
+      <w:r>
+        <w:rPr>
+          <w:rFonts w:ascii="Helvetica Neue" w:hAnsi="Helvetica Neue"/>
+          <w:b/>
+          <w:bCs/>
+          <w:lang w:val="en-DE"/>
+        </w:rPr>
+        <w:t xml:space="preserve">Figure 5-Figure supplement 4. Pre-ripple modulation across HPF, Isocortex, MB and TH.</w:t>
+      </w:r>
+    </w:p>
+    <w:p>
+      <w:pPr>
+        <w:pStyle w:val="Normal"/>
+        <w:spacing w:lineRule="auto" w:line="360"/>
+        <w:jc w:val="both"/>
+        <w:rPr>
+          <w:rFonts w:ascii="Helvetica Neue" w:hAnsi="Helvetica Neue"/>
+        </w:rPr>
+      </w:pPr>
+      <w:r>
+        <w:rPr>
+          <w:rFonts w:ascii="Helvetica Neue" w:hAnsi="Helvetica Neue"/>
+        </w:rPr>
+        <w:t xml:space="preserve">(A) Pre-ripple modulation in response to lateral and medial ripples during the early  ripple phase in cortical clusters. Wilcoxon signed-rank test or Student's t-test (if normality established). (B) Ripple modulation in response to lateral and medial ripples during the late  ripple phase in MB clusters. Wilcoxon signed-rank test or Student's t-test (if normality established). (C) Ripple modulation in response to lateral and medial ripples during the late  ripple phase in TH clusters. Wilcoxon signed-rank test or Student's t-test (if normality established).  </w:t>
+      </w:r>
+    </w:p>
+    <w:p>
+      <w:pPr>
+        <w:pStyle w:val="Teaser"/>
+        <w:spacing w:lineRule="auto" w:line="360" w:before="0" w:after="120"/>
+        <w:jc w:val="both"/>
+        <w:rPr>
+          <w:rFonts w:ascii="Helvetica Neue" w:hAnsi="Helvetica Neue"/>
+          <w:b/>
+          <w:b/>
+          <w:bCs/>
+          <w:lang w:val="en-DE"/>
+        </w:rPr>
+      </w:pPr>
+      <w:r>
+        <w:rPr>
+          <w:rFonts w:ascii="Helvetica Neue" w:hAnsi="Helvetica Neue"/>
+          <w:b/>
+          <w:bCs/>
+          <w:lang w:val="en-DE"/>
+        </w:rPr>
+        <w:t xml:space="preserve">Figure 5-Figure supplement 5. Clusters preference in ripple engagement by hippocampal subfields.</w:t>
+      </w:r>
+    </w:p>
+    <w:p>
+      <w:pPr>
+        <w:pStyle w:val="Normal"/>
+        <w:spacing w:lineRule="auto" w:line="360"/>
+        <w:jc w:val="both"/>
+        <w:rPr>
+          <w:rFonts w:ascii="Helvetica Neue" w:hAnsi="Helvetica Neue"/>
+        </w:rPr>
+      </w:pPr>
+      <w:r>
+        <w:rPr>
+          <w:rFonts w:ascii="Helvetica Neue" w:hAnsi="Helvetica Neue"/>
+        </w:rPr>
+        <w:t xml:space="preserve">Preference in ripple engagement in CA1, CA3, DG, ProS and SUB. </w:t>
+      </w:r>
     </w:p>
     <w:sectPr>
-      <w:headerReference w:type="default" r:id="rId6"/>
-      <w:footerReference w:type="default" r:id="rId7"/>
+      <w:headerReference w:type="default" r:id="rId2"/>
+      <w:footerReference w:type="default" r:id="rId3"/>
+      <w:type w:val="nextPage"/>
       <w:pgSz w:w="11906" w:h="16838"/>
-      <w:pgMar w:top="851" w:right="851" w:bottom="851" w:left="1134" w:header="709" w:footer="709" w:gutter="0"/>
-      <w:lnNumType w:countBy="1" w:distance="283" w:restart="continuous"/>
-      <w:cols w:space="720"/>
-      <w:formProt w:val="0"/>
-      <w:docGrid w:linePitch="326"/>
+      <w:pgMar w:left="1134" w:right="851" w:header="709" w:top="851" w:footer="709" w:bottom="851" w:gutter="0"/>
+      <w:lnNumType w:countBy="1" w:restart="continuous" w:distance="283"/>
+      <w:pgNumType w:fmt="decimal"/>
+      <w:formProt w:val="false"/>
+      <w:textDirection w:val="lrTb"/>
+      <w:docGrid w:type="default" w:linePitch="326" w:charSpace="0"/>
     </w:sectPr>
   </w:body>
 </w:document>
 </file>
 
-<file path=word/endnotes.xml><?xml version="1.0" encoding="utf-8"?>
-<w:endnotes xmlns:wpc="http://schemas.microsoft.com/office/word/2010/wordprocessingCanvas" xmlns:cx="http://schemas.microsoft.com/office/drawing/2014/chartex" xmlns:cx1="http://schemas.microsoft.com/office/drawing/2015/9/8/chartex" xmlns:cx2="http://schemas.microsoft.com/office/drawing/2015/10/21/chartex" xmlns:cx3="http://schemas.microsoft.com/office/drawing/2016/5/9/chartex" xmlns:cx4="http://schemas.microsoft.com/office/drawing/2016/5/10/chartex" xmlns:cx5="http://schemas.microsoft.com/office/drawing/2016/5/11/chartex" xmlns:cx6="http://schemas.microsoft.com/office/drawing/2016/5/12/chartex" xmlns:cx7="http://schemas.microsoft.com/office/drawing/2016/5/13/chartex" xmlns:cx8="http://schemas.microsoft.com/office/drawing/2016/5/14/chartex" xmlns:mc="http://schemas.openxmlformats.org/markup-compatibility/2006" xmlns:aink="http://schemas.microsoft.com/office/drawing/2016/ink" xmlns:am3d="http://schemas.microsoft.com/office/drawing/2017/model3d" xmlns:o="urn:schemas-microsoft-com:office:office" xmlns:oel="http://schemas.microsoft.com/office/2019/extlst" xmlns:r="http://schemas.openxmlformats.org/officeDocument/2006/relationships" xmlns:m="http://schemas.openxmlformats.org/officeDocument/2006/math" xmlns:v="urn:schemas-microsoft-com:vml" xmlns:wp14="http://schemas.microsoft.com/office/word/2010/wordprocessingDrawing" xmlns:wp="http://schemas.openxmlformats.org/drawingml/2006/wordprocessingDrawing" xmlns:w10="urn:schemas-microsoft-com:office:word" xmlns:w="http://schemas.openxmlformats.org/wordprocessingml/2006/main" xmlns:w14="http://schemas.microsoft.com/office/word/2010/wordml" xmlns:w15="http://schemas.microsoft.com/office/word/2012/wordml" xmlns:w16cex="http://schemas.microsoft.com/office/word/2018/wordml/cex" xmlns:w16cid="http://schemas.microsoft.com/office/word/2016/wordml/cid" xmlns:w16="http://schemas.microsoft.com/office/word/2018/wordml" xmlns:w16sdtdh="http://schemas.microsoft.com/office/word/2020/wordml/sdtdatahash" xmlns:w16se="http://schemas.microsoft.com/office/word/2015/wordml/symex" xmlns:wpg="http://schemas.microsoft.com/office/word/2010/wordprocessingGroup" xmlns:wpi="http://schemas.microsoft.com/office/word/2010/wordprocessingInk" xmlns:wne="http://schemas.microsoft.com/office/word/2006/wordml" xmlns:wps="http://schemas.microsoft.com/office/word/2010/wordprocessingShape" mc:Ignorable="w14 w15 w16se w16cid w16 w16cex w16sdtdh wp14">
-  <w:endnote w:type="separator" w:id="-1">
-    <w:p>
-      <w:r>
-        <w:separator/>
-      </w:r>
-    </w:p>
-  </w:endnote>
-  <w:endnote w:type="continuationSeparator" w:id="0">
-    <w:p>
-      <w:r>
-        <w:continuationSeparator/>
-      </w:r>
-    </w:p>
-  </w:endnote>
-</w:endnotes>
-</file>
-
 <file path=word/footer1.xml><?xml version="1.0" encoding="utf-8"?>
-<w:ftr xmlns:wpc="http://schemas.microsoft.com/office/word/2010/wordprocessingCanvas" xmlns:cx="http://schemas.microsoft.com/office/drawing/2014/chartex" xmlns:cx1="http://schemas.microsoft.com/office/drawing/2015/9/8/chartex" xmlns:cx2="http://schemas.microsoft.com/office/drawing/2015/10/21/chartex" xmlns:cx3="http://schemas.microsoft.com/office/drawing/2016/5/9/chartex" xmlns:cx4="http://schemas.microsoft.com/office/drawing/2016/5/10/chartex" xmlns:cx5="http://schemas.microsoft.com/office/drawing/2016/5/11/chartex" xmlns:cx6="http://schemas.microsoft.com/office/drawing/2016/5/12/chartex" xmlns:cx7="http://schemas.microsoft.com/office/drawing/2016/5/13/chartex" xmlns:cx8="http://schemas.microsoft.com/office/drawing/2016/5/14/chartex" xmlns:mc="http://schemas.openxmlformats.org/markup-compatibility/2006" xmlns:aink="http://schemas.microsoft.com/office/drawing/2016/ink" xmlns:am3d="http://schemas.microsoft.com/office/drawing/2017/model3d" xmlns:o="urn:schemas-microsoft-com:office:office" xmlns:oel="http://schemas.microsoft.com/office/2019/extlst" xmlns:r="http://schemas.openxmlformats.org/officeDocument/2006/relationships" xmlns:m="http://schemas.openxmlformats.org/officeDocument/2006/math" xmlns:v="urn:schemas-microsoft-com:vml" xmlns:wp14="http://schemas.microsoft.com/office/word/2010/wordprocessingDrawing" xmlns:wp="http://schemas.openxmlformats.org/drawingml/2006/wordprocessingDrawing" xmlns:w10="urn:schemas-microsoft-com:office:word" xmlns:w="http://schemas.openxmlformats.org/wordprocessingml/2006/main" xmlns:w14="http://schemas.microsoft.com/office/word/2010/wordml" xmlns:w15="http://schemas.microsoft.com/office/word/2012/wordml" xmlns:w16cex="http://schemas.microsoft.com/office/word/2018/wordml/cex" xmlns:w16cid="http://schemas.microsoft.com/office/word/2016/wordml/cid" xmlns:w16="http://schemas.microsoft.com/office/word/2018/wordml" xmlns:w16sdtdh="http://schemas.microsoft.com/office/word/2020/wordml/sdtdatahash" xmlns:w16se="http://schemas.microsoft.com/office/word/2015/wordml/symex" xmlns:wpg="http://schemas.microsoft.com/office/word/2010/wordprocessingGroup" xmlns:wpi="http://schemas.microsoft.com/office/word/2010/wordprocessingInk" xmlns:wne="http://schemas.microsoft.com/office/word/2006/wordml" xmlns:wps="http://schemas.microsoft.com/office/word/2010/wordprocessingShape" mc:Ignorable="w14 w15 w16se w16cid w16 w16cex w16sdtdh wp14">
+<w:ftr xmlns:o="urn:schemas-microsoft-com:office:office" xmlns:r="http://schemas.openxmlformats.org/officeDocument/2006/relationships" xmlns:v="urn:schemas-microsoft-com:vml" xmlns:w="http://schemas.openxmlformats.org/wordprocessingml/2006/main" xmlns:w10="urn:schemas-microsoft-com:office:word" xmlns:wp="http://schemas.openxmlformats.org/drawingml/2006/wordprocessingDrawing" xmlns:wps="http://schemas.microsoft.com/office/word/2010/wordprocessingShape" xmlns:wpg="http://schemas.microsoft.com/office/word/2010/wordprocessingGroup" xmlns:mc="http://schemas.openxmlformats.org/markup-compatibility/2006" xmlns:wp14="http://schemas.microsoft.com/office/word/2010/wordprocessingDrawing" xmlns:w14="http://schemas.microsoft.com/office/word/2010/wordml" mc:Ignorable="w14 wp14">
   <w:p>
     <w:pPr>
       <w:pStyle w:val="Header"/>
       <w:jc w:val="right"/>
+      <w:rPr/>
     </w:pPr>
     <w:r>
+      <w:rPr/>
       <w:tab/>
-    </w:r>
-    <w:r>
       <w:tab/>
     </w:r>
   </w:p>
 </w:ftr>
 </file>
 
-<file path=word/footnotes.xml><?xml version="1.0" encoding="utf-8"?>
-<w:footnotes xmlns:wpc="http://schemas.microsoft.com/office/word/2010/wordprocessingCanvas" xmlns:cx="http://schemas.microsoft.com/office/drawing/2014/chartex" xmlns:cx1="http://schemas.microsoft.com/office/drawing/2015/9/8/chartex" xmlns:cx2="http://schemas.microsoft.com/office/drawing/2015/10/21/chartex" xmlns:cx3="http://schemas.microsoft.com/office/drawing/2016/5/9/chartex" xmlns:cx4="http://schemas.microsoft.com/office/drawing/2016/5/10/chartex" xmlns:cx5="http://schemas.microsoft.com/office/drawing/2016/5/11/chartex" xmlns:cx6="http://schemas.microsoft.com/office/drawing/2016/5/12/chartex" xmlns:cx7="http://schemas.microsoft.com/office/drawing/2016/5/13/chartex" xmlns:cx8="http://schemas.microsoft.com/office/drawing/2016/5/14/chartex" xmlns:mc="http://schemas.openxmlformats.org/markup-compatibility/2006" xmlns:aink="http://schemas.microsoft.com/office/drawing/2016/ink" xmlns:am3d="http://schemas.microsoft.com/office/drawing/2017/model3d" xmlns:o="urn:schemas-microsoft-com:office:office" xmlns:oel="http://schemas.microsoft.com/office/2019/extlst" xmlns:r="http://schemas.openxmlformats.org/officeDocument/2006/relationships" xmlns:m="http://schemas.openxmlformats.org/officeDocument/2006/math" xmlns:v="urn:schemas-microsoft-com:vml" xmlns:wp14="http://schemas.microsoft.com/office/word/2010/wordprocessingDrawing" xmlns:wp="http://schemas.openxmlformats.org/drawingml/2006/wordprocessingDrawing" xmlns:w10="urn:schemas-microsoft-com:office:word" xmlns:w="http://schemas.openxmlformats.org/wordprocessingml/2006/main" xmlns:w14="http://schemas.microsoft.com/office/word/2010/wordml" xmlns:w15="http://schemas.microsoft.com/office/word/2012/wordml" xmlns:w16cex="http://schemas.microsoft.com/office/word/2018/wordml/cex" xmlns:w16cid="http://schemas.microsoft.com/office/word/2016/wordml/cid" xmlns:w16="http://schemas.microsoft.com/office/word/2018/wordml" xmlns:w16sdtdh="http://schemas.microsoft.com/office/word/2020/wordml/sdtdatahash" xmlns:w16se="http://schemas.microsoft.com/office/word/2015/wordml/symex" xmlns:wpg="http://schemas.microsoft.com/office/word/2010/wordprocessingGroup" xmlns:wpi="http://schemas.microsoft.com/office/word/2010/wordprocessingInk" xmlns:wne="http://schemas.microsoft.com/office/word/2006/wordml" xmlns:wps="http://schemas.microsoft.com/office/word/2010/wordprocessingShape" mc:Ignorable="w14 w15 w16se w16cid w16 w16cex w16sdtdh wp14">
-  <w:footnote w:type="separator" w:id="-1">
-    <w:p>
-      <w:r>
-        <w:separator/>
-      </w:r>
-    </w:p>
-  </w:footnote>
-  <w:footnote w:type="continuationSeparator" w:id="0">
-    <w:p>
-      <w:r>
-        <w:continuationSeparator/>
-      </w:r>
-    </w:p>
-  </w:footnote>
-</w:footnotes>
-</file>
-
 <file path=word/header1.xml><?xml version="1.0" encoding="utf-8"?>
-<w:hdr xmlns:wpc="http://schemas.microsoft.com/office/word/2010/wordprocessingCanvas" xmlns:cx="http://schemas.microsoft.com/office/drawing/2014/chartex" xmlns:cx1="http://schemas.microsoft.com/office/drawing/2015/9/8/chartex" xmlns:cx2="http://schemas.microsoft.com/office/drawing/2015/10/21/chartex" xmlns:cx3="http://schemas.microsoft.com/office/drawing/2016/5/9/chartex" xmlns:cx4="http://schemas.microsoft.com/office/drawing/2016/5/10/chartex" xmlns:cx5="http://schemas.microsoft.com/office/drawing/2016/5/11/chartex" xmlns:cx6="http://schemas.microsoft.com/office/drawing/2016/5/12/chartex" xmlns:cx7="http://schemas.microsoft.com/office/drawing/2016/5/13/chartex" xmlns:cx8="http://schemas.microsoft.com/office/drawing/2016/5/14/chartex" xmlns:mc="http://schemas.openxmlformats.org/markup-compatibility/2006" xmlns:aink="http://schemas.microsoft.com/office/drawing/2016/ink" xmlns:am3d="http://schemas.microsoft.com/office/drawing/2017/model3d" xmlns:o="urn:schemas-microsoft-com:office:office" xmlns:oel="http://schemas.microsoft.com/office/2019/extlst" xmlns:r="http://schemas.openxmlformats.org/officeDocument/2006/relationships" xmlns:m="http://schemas.openxmlformats.org/officeDocument/2006/math" xmlns:v="urn:schemas-microsoft-com:vml" xmlns:wp14="http://schemas.microsoft.com/office/word/2010/wordprocessingDrawing" xmlns:wp="http://schemas.openxmlformats.org/drawingml/2006/wordprocessingDrawing" xmlns:w10="urn:schemas-microsoft-com:office:word" xmlns:w="http://schemas.openxmlformats.org/wordprocessingml/2006/main" xmlns:w14="http://schemas.microsoft.com/office/word/2010/wordml" xmlns:w15="http://schemas.microsoft.com/office/word/2012/wordml" xmlns:w16cex="http://schemas.microsoft.com/office/word/2018/wordml/cex" xmlns:w16cid="http://schemas.microsoft.com/office/word/2016/wordml/cid" xmlns:w16="http://schemas.microsoft.com/office/word/2018/wordml" xmlns:w16sdtdh="http://schemas.microsoft.com/office/word/2020/wordml/sdtdatahash" xmlns:w16se="http://schemas.microsoft.com/office/word/2015/wordml/symex" xmlns:wpg="http://schemas.microsoft.com/office/word/2010/wordprocessingGroup" xmlns:wpi="http://schemas.microsoft.com/office/word/2010/wordprocessingInk" xmlns:wne="http://schemas.microsoft.com/office/word/2006/wordml" xmlns:wps="http://schemas.microsoft.com/office/word/2010/wordprocessingShape" mc:Ignorable="w14 w15 w16se w16cid w16 w16cex w16sdtdh wp14">
+<w:hdr xmlns:o="urn:schemas-microsoft-com:office:office" xmlns:r="http://schemas.openxmlformats.org/officeDocument/2006/relationships" xmlns:v="urn:schemas-microsoft-com:vml" xmlns:w="http://schemas.openxmlformats.org/wordprocessingml/2006/main" xmlns:w10="urn:schemas-microsoft-com:office:word" xmlns:wp="http://schemas.openxmlformats.org/drawingml/2006/wordprocessingDrawing" xmlns:wps="http://schemas.microsoft.com/office/word/2010/wordprocessingShape" xmlns:wpg="http://schemas.microsoft.com/office/word/2010/wordprocessingGroup" xmlns:mc="http://schemas.openxmlformats.org/markup-compatibility/2006" xmlns:wp14="http://schemas.microsoft.com/office/word/2010/wordprocessingDrawing" xmlns:w14="http://schemas.microsoft.com/office/word/2010/wordml" mc:Ignorable="w14 wp14">
   <w:p>
     <w:pPr>
       <w:pStyle w:val="Header"/>
       <w:jc w:val="right"/>
+      <w:rPr/>
     </w:pPr>
     <w:r>
+      <w:rPr/>
       <w:tab/>
-    </w:r>
-    <w:r>
       <w:tab/>
     </w:r>
   </w:p>
@@ -1151,31 +1791,31 @@
 </file>
 
 <file path=word/styles.xml><?xml version="1.0" encoding="utf-8"?>
-<w:styles xmlns:mc="http://schemas.openxmlformats.org/markup-compatibility/2006" xmlns:r="http://schemas.openxmlformats.org/officeDocument/2006/relationships" xmlns:w="http://schemas.openxmlformats.org/wordprocessingml/2006/main" xmlns:w14="http://schemas.microsoft.com/office/word/2010/wordml" xmlns:w15="http://schemas.microsoft.com/office/word/2012/wordml" xmlns:w16cex="http://schemas.microsoft.com/office/word/2018/wordml/cex" xmlns:w16cid="http://schemas.microsoft.com/office/word/2016/wordml/cid" xmlns:w16="http://schemas.microsoft.com/office/word/2018/wordml" xmlns:w16sdtdh="http://schemas.microsoft.com/office/word/2020/wordml/sdtdatahash" xmlns:w16se="http://schemas.microsoft.com/office/word/2015/wordml/symex" mc:Ignorable="w14 w15 w16se w16cid w16 w16cex w16sdtdh">
+<w:styles xmlns:w="http://schemas.openxmlformats.org/wordprocessingml/2006/main" xmlns:w14="http://schemas.microsoft.com/office/word/2010/wordml" xmlns:mc="http://schemas.openxmlformats.org/markup-compatibility/2006" mc:Ignorable="w14">
   <w:docDefaults>
     <w:rPrDefault>
       <w:rPr>
-        <w:rFonts w:ascii="Times New Roman" w:eastAsia="Arial Unicode MS" w:hAnsi="Times New Roman" w:cs="Times New Roman"/>
+        <w:rFonts w:ascii="Times New Roman" w:hAnsi="Times New Roman" w:eastAsia="Arial Unicode MS" w:cs="Times New Roman"/>
         <w:lang w:val="en-DE" w:eastAsia="en-GB" w:bidi="ar-SA"/>
       </w:rPr>
     </w:rPrDefault>
     <w:pPrDefault>
       <w:pPr>
-        <w:suppressAutoHyphens/>
+        <w:suppressAutoHyphens w:val="true"/>
       </w:pPr>
     </w:pPrDefault>
   </w:docDefaults>
   <w:latentStyles w:defLockedState="0" w:defUIPriority="99" w:defSemiHidden="0" w:defUnhideWhenUsed="0" w:defQFormat="0" w:count="376">
     <w:lsdException w:name="Normal" w:uiPriority="0" w:qFormat="1"/>
     <w:lsdException w:name="heading 1" w:uiPriority="9" w:qFormat="1"/>
-    <w:lsdException w:name="heading 2" w:semiHidden="1" w:uiPriority="9" w:unhideWhenUsed="1" w:qFormat="1"/>
-    <w:lsdException w:name="heading 3" w:semiHidden="1" w:uiPriority="9" w:unhideWhenUsed="1" w:qFormat="1"/>
-    <w:lsdException w:name="heading 4" w:semiHidden="1" w:uiPriority="9" w:unhideWhenUsed="1" w:qFormat="1"/>
-    <w:lsdException w:name="heading 5" w:semiHidden="1" w:uiPriority="9" w:unhideWhenUsed="1" w:qFormat="1"/>
-    <w:lsdException w:name="heading 6" w:semiHidden="1" w:uiPriority="9" w:unhideWhenUsed="1" w:qFormat="1"/>
-    <w:lsdException w:name="heading 7" w:semiHidden="1" w:uiPriority="9" w:unhideWhenUsed="1" w:qFormat="1"/>
-    <w:lsdException w:name="heading 8" w:semiHidden="1" w:uiPriority="9" w:unhideWhenUsed="1" w:qFormat="1"/>
-    <w:lsdException w:name="heading 9" w:semiHidden="1" w:uiPriority="9" w:unhideWhenUsed="1" w:qFormat="1"/>
+    <w:lsdException w:name="heading 2" w:uiPriority="9" w:semiHidden="1" w:unhideWhenUsed="1" w:qFormat="1"/>
+    <w:lsdException w:name="heading 3" w:uiPriority="9" w:semiHidden="1" w:unhideWhenUsed="1" w:qFormat="1"/>
+    <w:lsdException w:name="heading 4" w:uiPriority="9" w:semiHidden="1" w:unhideWhenUsed="1" w:qFormat="1"/>
+    <w:lsdException w:name="heading 5" w:uiPriority="9" w:semiHidden="1" w:unhideWhenUsed="1" w:qFormat="1"/>
+    <w:lsdException w:name="heading 6" w:uiPriority="9" w:semiHidden="1" w:unhideWhenUsed="1" w:qFormat="1"/>
+    <w:lsdException w:name="heading 7" w:uiPriority="9" w:semiHidden="1" w:unhideWhenUsed="1" w:qFormat="1"/>
+    <w:lsdException w:name="heading 8" w:uiPriority="9" w:semiHidden="1" w:unhideWhenUsed="1" w:qFormat="1"/>
+    <w:lsdException w:name="heading 9" w:uiPriority="9" w:semiHidden="1" w:unhideWhenUsed="1" w:qFormat="1"/>
     <w:lsdException w:name="index 1" w:semiHidden="1" w:unhideWhenUsed="1"/>
     <w:lsdException w:name="index 2" w:semiHidden="1" w:unhideWhenUsed="1"/>
     <w:lsdException w:name="index 3" w:semiHidden="1" w:unhideWhenUsed="1"/>
@@ -1185,22 +1825,22 @@
     <w:lsdException w:name="index 7" w:semiHidden="1" w:unhideWhenUsed="1"/>
     <w:lsdException w:name="index 8" w:semiHidden="1" w:unhideWhenUsed="1"/>
     <w:lsdException w:name="index 9" w:semiHidden="1" w:unhideWhenUsed="1"/>
-    <w:lsdException w:name="toc 1" w:semiHidden="1" w:uiPriority="39" w:unhideWhenUsed="1"/>
-    <w:lsdException w:name="toc 2" w:semiHidden="1" w:uiPriority="39" w:unhideWhenUsed="1"/>
-    <w:lsdException w:name="toc 3" w:semiHidden="1" w:uiPriority="39" w:unhideWhenUsed="1"/>
-    <w:lsdException w:name="toc 4" w:semiHidden="1" w:uiPriority="39" w:unhideWhenUsed="1"/>
-    <w:lsdException w:name="toc 5" w:semiHidden="1" w:uiPriority="39" w:unhideWhenUsed="1"/>
-    <w:lsdException w:name="toc 6" w:semiHidden="1" w:uiPriority="39" w:unhideWhenUsed="1"/>
-    <w:lsdException w:name="toc 7" w:semiHidden="1" w:uiPriority="39" w:unhideWhenUsed="1"/>
-    <w:lsdException w:name="toc 8" w:semiHidden="1" w:uiPriority="39" w:unhideWhenUsed="1"/>
-    <w:lsdException w:name="toc 9" w:semiHidden="1" w:uiPriority="39" w:unhideWhenUsed="1"/>
+    <w:lsdException w:name="toc 1" w:uiPriority="39" w:semiHidden="1" w:unhideWhenUsed="1"/>
+    <w:lsdException w:name="toc 2" w:uiPriority="39" w:semiHidden="1" w:unhideWhenUsed="1"/>
+    <w:lsdException w:name="toc 3" w:uiPriority="39" w:semiHidden="1" w:unhideWhenUsed="1"/>
+    <w:lsdException w:name="toc 4" w:uiPriority="39" w:semiHidden="1" w:unhideWhenUsed="1"/>
+    <w:lsdException w:name="toc 5" w:uiPriority="39" w:semiHidden="1" w:unhideWhenUsed="1"/>
+    <w:lsdException w:name="toc 6" w:uiPriority="39" w:semiHidden="1" w:unhideWhenUsed="1"/>
+    <w:lsdException w:name="toc 7" w:uiPriority="39" w:semiHidden="1" w:unhideWhenUsed="1"/>
+    <w:lsdException w:name="toc 8" w:uiPriority="39" w:semiHidden="1" w:unhideWhenUsed="1"/>
+    <w:lsdException w:name="toc 9" w:uiPriority="39" w:semiHidden="1" w:unhideWhenUsed="1"/>
     <w:lsdException w:name="Normal Indent" w:semiHidden="1" w:unhideWhenUsed="1"/>
     <w:lsdException w:name="footnote text" w:semiHidden="1" w:unhideWhenUsed="1"/>
     <w:lsdException w:name="annotation text" w:semiHidden="1" w:unhideWhenUsed="1"/>
     <w:lsdException w:name="header" w:semiHidden="1" w:unhideWhenUsed="1"/>
     <w:lsdException w:name="footer" w:semiHidden="1" w:unhideWhenUsed="1"/>
     <w:lsdException w:name="index heading" w:semiHidden="1" w:unhideWhenUsed="1"/>
-    <w:lsdException w:name="caption" w:semiHidden="1" w:uiPriority="35" w:unhideWhenUsed="1" w:qFormat="1"/>
+    <w:lsdException w:name="caption" w:uiPriority="35" w:semiHidden="1" w:unhideWhenUsed="1" w:qFormat="1"/>
     <w:lsdException w:name="table of figures" w:semiHidden="1" w:unhideWhenUsed="1"/>
     <w:lsdException w:name="envelope address" w:semiHidden="1" w:unhideWhenUsed="1"/>
     <w:lsdException w:name="envelope return" w:semiHidden="1" w:unhideWhenUsed="1"/>
@@ -1231,7 +1871,7 @@
     <w:lsdException w:name="Title" w:uiPriority="10" w:qFormat="1"/>
     <w:lsdException w:name="Closing" w:semiHidden="1" w:unhideWhenUsed="1"/>
     <w:lsdException w:name="Signature" w:semiHidden="1" w:unhideWhenUsed="1"/>
-    <w:lsdException w:name="Default Paragraph Font" w:semiHidden="1" w:uiPriority="1" w:unhideWhenUsed="1"/>
+    <w:lsdException w:name="Default Paragraph Font" w:uiPriority="1" w:semiHidden="1" w:unhideWhenUsed="1"/>
     <w:lsdException w:name="Body Text" w:semiHidden="1" w:unhideWhenUsed="1"/>
     <w:lsdException w:name="Body Text Indent" w:semiHidden="1" w:unhideWhenUsed="1"/>
     <w:lsdException w:name="List Continue" w:semiHidden="1" w:unhideWhenUsed="1"/>
@@ -1431,8 +2071,8 @@
     <w:lsdException w:name="Subtle Reference" w:uiPriority="31" w:qFormat="1"/>
     <w:lsdException w:name="Intense Reference" w:uiPriority="32" w:qFormat="1"/>
     <w:lsdException w:name="Book Title" w:uiPriority="33" w:qFormat="1"/>
-    <w:lsdException w:name="Bibliography" w:semiHidden="1" w:uiPriority="37" w:unhideWhenUsed="1"/>
-    <w:lsdException w:name="TOC Heading" w:semiHidden="1" w:uiPriority="39" w:unhideWhenUsed="1" w:qFormat="1"/>
+    <w:lsdException w:name="Bibliography" w:uiPriority="37" w:semiHidden="1" w:unhideWhenUsed="1"/>
+    <w:lsdException w:name="TOC Heading" w:uiPriority="39" w:semiHidden="1" w:unhideWhenUsed="1" w:qFormat="1"/>
     <w:lsdException w:name="Plain Table 1" w:uiPriority="41"/>
     <w:lsdException w:name="Plain Table 2" w:uiPriority="42"/>
     <w:lsdException w:name="Plain Table 3" w:uiPriority="43"/>
@@ -1543,41 +2183,55 @@
     <w:lsdException w:name="Unresolved Mention" w:semiHidden="1" w:unhideWhenUsed="1"/>
     <w:lsdException w:name="Smart Link" w:semiHidden="1" w:unhideWhenUsed="1"/>
   </w:latentStyles>
-  <w:style w:type="paragraph" w:default="1" w:styleId="Normal">
+  <w:style w:type="paragraph" w:styleId="Normal" w:default="1">
     <w:name w:val="Normal"/>
     <w:qFormat/>
-    <w:rsid w:val="00FD15A4"/>
-    <w:rPr>
-      <w:rFonts w:eastAsia="Times New Roman"/>
+    <w:rsid w:val="00fd15a4"/>
+    <w:pPr>
+      <w:widowControl/>
+      <w:suppressAutoHyphens w:val="true"/>
+      <w:bidi w:val="0"/>
+      <w:spacing w:before="0" w:after="0"/>
+      <w:jc w:val="left"/>
+    </w:pPr>
+    <w:rPr>
+      <w:rFonts w:eastAsia="Times New Roman" w:ascii="Times New Roman" w:hAnsi="Times New Roman" w:cs="Times New Roman"/>
+      <w:color w:val="auto"/>
+      <w:kern w:val="0"/>
       <w:sz w:val="24"/>
       <w:szCs w:val="24"/>
+      <w:lang w:val="en-DE" w:eastAsia="en-GB" w:bidi="ar-SA"/>
     </w:rPr>
   </w:style>
   <w:style w:type="paragraph" w:styleId="Heading1">
-    <w:name w:val="heading 1"/>
+    <w:name w:val="Heading 1"/>
     <w:next w:val="Normal"/>
     <w:uiPriority w:val="9"/>
     <w:qFormat/>
     <w:pPr>
-      <w:keepNext/>
+      <w:keepNext w:val="true"/>
       <w:keepLines/>
-      <w:spacing w:before="720" w:after="240" w:line="360" w:lineRule="auto"/>
+      <w:widowControl/>
+      <w:suppressAutoHyphens w:val="true"/>
+      <w:bidi w:val="0"/>
+      <w:spacing w:lineRule="auto" w:line="360" w:before="720" w:after="240"/>
       <w:jc w:val="both"/>
       <w:outlineLvl w:val="0"/>
     </w:pPr>
     <w:rPr>
-      <w:rFonts w:ascii="Helvetica Neue" w:hAnsi="Helvetica Neue" w:cs="Arial Unicode MS"/>
+      <w:rFonts w:ascii="Helvetica Neue" w:hAnsi="Helvetica Neue" w:cs="Arial Unicode MS" w:eastAsia="Arial Unicode MS"/>
       <w:b/>
       <w:bCs/>
       <w:color w:val="000000"/>
+      <w:kern w:val="0"/>
       <w:sz w:val="28"/>
       <w:szCs w:val="28"/>
-      <w:u w:color="000000"/>
-      <w:lang w:val="en-US"/>
+      <w:u w:val="none" w:color="000000"/>
+      <w:lang w:val="en-US" w:eastAsia="en-GB" w:bidi="ar-SA"/>
     </w:rPr>
   </w:style>
   <w:style w:type="paragraph" w:styleId="Heading2">
-    <w:name w:val="heading 2"/>
+    <w:name w:val="Heading 2"/>
     <w:basedOn w:val="Normal"/>
     <w:next w:val="Normal"/>
     <w:link w:val="Heading2Char"/>
@@ -1585,22 +2239,22 @@
     <w:semiHidden/>
     <w:unhideWhenUsed/>
     <w:qFormat/>
-    <w:rsid w:val="005D3CB8"/>
+    <w:rsid w:val="005d3cb8"/>
     <w:pPr>
-      <w:keepNext/>
+      <w:keepNext w:val="true"/>
       <w:keepLines/>
-      <w:spacing w:before="40"/>
+      <w:spacing w:before="40" w:after="0"/>
       <w:outlineLvl w:val="1"/>
     </w:pPr>
     <w:rPr>
-      <w:rFonts w:asciiTheme="majorHAnsi" w:eastAsiaTheme="majorEastAsia" w:hAnsiTheme="majorHAnsi" w:cstheme="majorBidi"/>
-      <w:color w:val="2F5496" w:themeColor="accent1" w:themeShade="BF"/>
+      <w:rFonts w:ascii="Helvetica Neue" w:hAnsi="Helvetica Neue" w:eastAsia="Helvetica Neue" w:cs="Helvetica Neue" w:asciiTheme="majorHAnsi" w:cstheme="majorBidi" w:eastAsiaTheme="majorEastAsia" w:hAnsiTheme="majorHAnsi"/>
+      <w:color w:val="2F5496" w:themeColor="accent1" w:themeShade="bf"/>
       <w:sz w:val="26"/>
       <w:szCs w:val="26"/>
     </w:rPr>
   </w:style>
   <w:style w:type="paragraph" w:styleId="Heading3">
-    <w:name w:val="heading 3"/>
+    <w:name w:val="Heading 3"/>
     <w:basedOn w:val="Normal"/>
     <w:next w:val="Normal"/>
     <w:link w:val="Heading3Char"/>
@@ -1608,20 +2262,20 @@
     <w:semiHidden/>
     <w:unhideWhenUsed/>
     <w:qFormat/>
-    <w:rsid w:val="00DA4EE9"/>
+    <w:rsid w:val="00da4ee9"/>
     <w:pPr>
-      <w:keepNext/>
+      <w:keepNext w:val="true"/>
       <w:keepLines/>
-      <w:spacing w:before="40"/>
+      <w:spacing w:before="40" w:after="0"/>
       <w:outlineLvl w:val="2"/>
     </w:pPr>
     <w:rPr>
-      <w:rFonts w:asciiTheme="majorHAnsi" w:eastAsiaTheme="majorEastAsia" w:hAnsiTheme="majorHAnsi" w:cstheme="majorBidi"/>
-      <w:color w:val="1F3763" w:themeColor="accent1" w:themeShade="7F"/>
+      <w:rFonts w:ascii="Helvetica Neue" w:hAnsi="Helvetica Neue" w:eastAsia="Helvetica Neue" w:cs="Helvetica Neue" w:asciiTheme="majorHAnsi" w:cstheme="majorBidi" w:eastAsiaTheme="majorEastAsia" w:hAnsiTheme="majorHAnsi"/>
+      <w:color w:val="1F3763" w:themeColor="accent1" w:themeShade="7f"/>
     </w:rPr>
   </w:style>
   <w:style w:type="paragraph" w:styleId="Heading4">
-    <w:name w:val="heading 4"/>
+    <w:name w:val="Heading 4"/>
     <w:basedOn w:val="Normal"/>
     <w:next w:val="Normal"/>
     <w:link w:val="Heading4Char"/>
@@ -1629,25 +2283,745 @@
     <w:semiHidden/>
     <w:unhideWhenUsed/>
     <w:qFormat/>
-    <w:rsid w:val="00DA4EE9"/>
+    <w:rsid w:val="00da4ee9"/>
     <w:pPr>
-      <w:keepNext/>
+      <w:keepNext w:val="true"/>
       <w:keepLines/>
-      <w:spacing w:before="40"/>
+      <w:spacing w:before="40" w:after="0"/>
       <w:outlineLvl w:val="3"/>
     </w:pPr>
     <w:rPr>
-      <w:rFonts w:asciiTheme="majorHAnsi" w:eastAsiaTheme="majorEastAsia" w:hAnsiTheme="majorHAnsi" w:cstheme="majorBidi"/>
+      <w:rFonts w:ascii="Helvetica Neue" w:hAnsi="Helvetica Neue" w:eastAsia="Helvetica Neue" w:cs="Helvetica Neue" w:asciiTheme="majorHAnsi" w:cstheme="majorBidi" w:eastAsiaTheme="majorEastAsia" w:hAnsiTheme="majorHAnsi"/>
       <w:i/>
       <w:iCs/>
-      <w:color w:val="2F5496" w:themeColor="accent1" w:themeShade="BF"/>
-    </w:rPr>
-  </w:style>
-  <w:style w:type="character" w:default="1" w:styleId="DefaultParagraphFont">
+      <w:color w:val="2F5496" w:themeColor="accent1" w:themeShade="bf"/>
+    </w:rPr>
+  </w:style>
+  <w:style w:type="character" w:styleId="DefaultParagraphFont" w:default="1">
     <w:name w:val="Default Paragraph Font"/>
     <w:uiPriority w:val="1"/>
     <w:semiHidden/>
     <w:unhideWhenUsed/>
+    <w:qFormat/>
+    <w:rPr/>
+  </w:style>
+  <w:style w:type="character" w:styleId="InternetLink">
+    <w:name w:val="Hyperlink"/>
+    <w:rPr>
+      <w:u w:val="single"/>
+    </w:rPr>
+  </w:style>
+  <w:style w:type="character" w:styleId="Link" w:customStyle="1">
+    <w:name w:val="Link"/>
+    <w:qFormat/>
+    <w:rPr>
+      <w:color w:val="0000FF"/>
+      <w:u w:val="single" w:color="0000FF"/>
+    </w:rPr>
+  </w:style>
+  <w:style w:type="character" w:styleId="Hyperlink0" w:customStyle="1">
+    <w:name w:val="Hyperlink.0"/>
+    <w:basedOn w:val="Link"/>
+    <w:qFormat/>
+    <w:rPr>
+      <w:rFonts w:ascii="Helvetica Neue" w:hAnsi="Helvetica Neue" w:eastAsia="Helvetica Neue" w:cs="Helvetica Neue"/>
+      <w:color w:val="0000FF"/>
+      <w:sz w:val="20"/>
+      <w:szCs w:val="20"/>
+      <w:u w:val="single" w:color="0000FF"/>
+    </w:rPr>
+  </w:style>
+  <w:style w:type="character" w:styleId="Hyperlink1" w:customStyle="1">
+    <w:name w:val="Hyperlink.1"/>
+    <w:basedOn w:val="Link"/>
+    <w:qFormat/>
+    <w:rPr>
+      <w:color w:val="000000"/>
+      <w:u w:val="none" w:color="000000"/>
+    </w:rPr>
+  </w:style>
+  <w:style w:type="character" w:styleId="Hyperlink2" w:customStyle="1">
+    <w:name w:val="Hyperlink.2"/>
+    <w:basedOn w:val="Link"/>
+    <w:qFormat/>
+    <w:rPr>
+      <w:rFonts w:ascii="Helvetica Neue" w:hAnsi="Helvetica Neue" w:eastAsia="Helvetica Neue" w:cs="Helvetica Neue"/>
+      <w:color w:val="0000FF"/>
+      <w:u w:val="single" w:color="0000FF"/>
+    </w:rPr>
+  </w:style>
+  <w:style w:type="character" w:styleId="CommentTextChar" w:customStyle="1">
+    <w:name w:val="Comment Text Char"/>
+    <w:basedOn w:val="DefaultParagraphFont"/>
+    <w:link w:val="CommentText"/>
+    <w:uiPriority w:val="99"/>
+    <w:qFormat/>
+    <w:rPr>
+      <w:rFonts w:cs="Arial Unicode MS"/>
+      <w:color w:val="000000"/>
+      <w:u w:val="none" w:color="000000"/>
+      <w:lang w:val="en-US"/>
+    </w:rPr>
+  </w:style>
+  <w:style w:type="character" w:styleId="Annotationreference">
+    <w:name w:val="annotation reference"/>
+    <w:basedOn w:val="DefaultParagraphFont"/>
+    <w:uiPriority w:val="99"/>
+    <w:semiHidden/>
+    <w:unhideWhenUsed/>
+    <w:qFormat/>
+    <w:rPr>
+      <w:sz w:val="16"/>
+      <w:szCs w:val="16"/>
+    </w:rPr>
+  </w:style>
+  <w:style w:type="character" w:styleId="Linenumber">
+    <w:name w:val="line number"/>
+    <w:basedOn w:val="DefaultParagraphFont"/>
+    <w:uiPriority w:val="99"/>
+    <w:semiHidden/>
+    <w:unhideWhenUsed/>
+    <w:qFormat/>
+    <w:rsid w:val="00c300dc"/>
+    <w:rPr/>
+  </w:style>
+  <w:style w:type="character" w:styleId="CommentSubjectChar" w:customStyle="1">
+    <w:name w:val="Comment Subject Char"/>
+    <w:basedOn w:val="CommentTextChar"/>
+    <w:link w:val="CommentSubject"/>
+    <w:uiPriority w:val="99"/>
+    <w:semiHidden/>
+    <w:qFormat/>
+    <w:rsid w:val="00335261"/>
+    <w:rPr>
+      <w:rFonts w:cs="Arial Unicode MS"/>
+      <w:b/>
+      <w:bCs/>
+      <w:color w:val="000000"/>
+      <w:u w:val="none" w:color="000000"/>
+      <w:lang w:val="en-US"/>
+    </w:rPr>
+  </w:style>
+  <w:style w:type="character" w:styleId="Heading2Char" w:customStyle="1">
+    <w:name w:val="Heading 2 Char"/>
+    <w:basedOn w:val="DefaultParagraphFont"/>
+    <w:link w:val="Heading2"/>
+    <w:uiPriority w:val="9"/>
+    <w:semiHidden/>
+    <w:qFormat/>
+    <w:rsid w:val="005d3cb8"/>
+    <w:rPr>
+      <w:rFonts w:ascii="Helvetica Neue" w:hAnsi="Helvetica Neue" w:eastAsia="Helvetica Neue" w:cs="Helvetica Neue" w:asciiTheme="majorHAnsi" w:cstheme="majorBidi" w:eastAsiaTheme="majorEastAsia" w:hAnsiTheme="majorHAnsi"/>
+      <w:color w:val="2F5496" w:themeColor="accent1" w:themeShade="bf"/>
+      <w:sz w:val="26"/>
+      <w:szCs w:val="26"/>
+    </w:rPr>
+  </w:style>
+  <w:style w:type="character" w:styleId="UnresolvedMention">
+    <w:name w:val="Unresolved Mention"/>
+    <w:basedOn w:val="DefaultParagraphFont"/>
+    <w:uiPriority w:val="99"/>
+    <w:semiHidden/>
+    <w:unhideWhenUsed/>
+    <w:qFormat/>
+    <w:rsid w:val="005d3cb8"/>
+    <w:rPr>
+      <w:color w:val="605E5C"/>
+      <w:shd w:fill="E1DFDD" w:val="clear"/>
+    </w:rPr>
+  </w:style>
+  <w:style w:type="character" w:styleId="Heading3Char" w:customStyle="1">
+    <w:name w:val="Heading 3 Char"/>
+    <w:basedOn w:val="DefaultParagraphFont"/>
+    <w:link w:val="Heading3"/>
+    <w:uiPriority w:val="9"/>
+    <w:semiHidden/>
+    <w:qFormat/>
+    <w:rsid w:val="00da4ee9"/>
+    <w:rPr>
+      <w:rFonts w:ascii="Helvetica Neue" w:hAnsi="Helvetica Neue" w:eastAsia="Helvetica Neue" w:cs="Helvetica Neue" w:asciiTheme="majorHAnsi" w:cstheme="majorBidi" w:eastAsiaTheme="majorEastAsia" w:hAnsiTheme="majorHAnsi"/>
+      <w:color w:val="1F3763" w:themeColor="accent1" w:themeShade="7f"/>
+      <w:sz w:val="24"/>
+      <w:szCs w:val="24"/>
+    </w:rPr>
+  </w:style>
+  <w:style w:type="character" w:styleId="Heading4Char" w:customStyle="1">
+    <w:name w:val="Heading 4 Char"/>
+    <w:basedOn w:val="DefaultParagraphFont"/>
+    <w:link w:val="Heading4"/>
+    <w:uiPriority w:val="9"/>
+    <w:semiHidden/>
+    <w:qFormat/>
+    <w:rsid w:val="00da4ee9"/>
+    <w:rPr>
+      <w:rFonts w:ascii="Helvetica Neue" w:hAnsi="Helvetica Neue" w:eastAsia="Helvetica Neue" w:cs="Helvetica Neue" w:asciiTheme="majorHAnsi" w:cstheme="majorBidi" w:eastAsiaTheme="majorEastAsia" w:hAnsiTheme="majorHAnsi"/>
+      <w:i/>
+      <w:iCs/>
+      <w:color w:val="2F5496" w:themeColor="accent1" w:themeShade="bf"/>
+      <w:sz w:val="24"/>
+      <w:szCs w:val="24"/>
+    </w:rPr>
+  </w:style>
+  <w:style w:type="character" w:styleId="AuthorsChar" w:customStyle="1">
+    <w:name w:val="Authors Char"/>
+    <w:basedOn w:val="DefaultParagraphFont"/>
+    <w:link w:val="Authors"/>
+    <w:qFormat/>
+    <w:rsid w:val="006b719e"/>
+    <w:rPr>
+      <w:rFonts w:cs="Arial Unicode MS"/>
+      <w:color w:val="000000"/>
+      <w:sz w:val="24"/>
+      <w:szCs w:val="24"/>
+      <w:u w:val="none" w:color="000000"/>
+      <w:lang w:val="en-US"/>
+    </w:rPr>
+  </w:style>
+  <w:style w:type="character" w:styleId="EndNoteBibliographyTitleChar" w:customStyle="1">
+    <w:name w:val="EndNote Bibliography Title Char"/>
+    <w:basedOn w:val="AuthorsChar"/>
+    <w:link w:val="EndNoteBibliographyTitle"/>
+    <w:qFormat/>
+    <w:rsid w:val="006b719e"/>
+    <w:rPr>
+      <w:rFonts w:eastAsia="Times New Roman" w:cs="Arial Unicode MS"/>
+      <w:color w:val="000000"/>
+      <w:sz w:val="24"/>
+      <w:szCs w:val="24"/>
+      <w:u w:val="none" w:color="000000"/>
+      <w:lang w:val="en-GB"/>
+    </w:rPr>
+  </w:style>
+  <w:style w:type="character" w:styleId="HTMLPreformattedChar" w:customStyle="1">
+    <w:name w:val="HTML Preformatted Char"/>
+    <w:basedOn w:val="DefaultParagraphFont"/>
+    <w:link w:val="HTMLPreformatted"/>
+    <w:uiPriority w:val="99"/>
+    <w:semiHidden/>
+    <w:qFormat/>
+    <w:rsid w:val="00e54732"/>
+    <w:rPr>
+      <w:rFonts w:ascii="Courier New" w:hAnsi="Courier New" w:eastAsia="Times New Roman" w:cs="Courier New"/>
+    </w:rPr>
+  </w:style>
+  <w:style w:type="character" w:styleId="P" w:customStyle="1">
+    <w:name w:val="p"/>
+    <w:basedOn w:val="DefaultParagraphFont"/>
+    <w:qFormat/>
+    <w:rsid w:val="00e54732"/>
+    <w:rPr/>
+  </w:style>
+  <w:style w:type="character" w:styleId="O" w:customStyle="1">
+    <w:name w:val="o"/>
+    <w:basedOn w:val="DefaultParagraphFont"/>
+    <w:qFormat/>
+    <w:rsid w:val="00e54732"/>
+    <w:rPr/>
+  </w:style>
+  <w:style w:type="character" w:styleId="N" w:customStyle="1">
+    <w:name w:val="n"/>
+    <w:basedOn w:val="DefaultParagraphFont"/>
+    <w:qFormat/>
+    <w:rsid w:val="00e54732"/>
+    <w:rPr/>
+  </w:style>
+  <w:style w:type="character" w:styleId="K" w:customStyle="1">
+    <w:name w:val="k"/>
+    <w:basedOn w:val="DefaultParagraphFont"/>
+    <w:qFormat/>
+    <w:rsid w:val="00e54732"/>
+    <w:rPr/>
+  </w:style>
+  <w:style w:type="character" w:styleId="Ow" w:customStyle="1">
+    <w:name w:val="ow"/>
+    <w:basedOn w:val="DefaultParagraphFont"/>
+    <w:qFormat/>
+    <w:rsid w:val="00e54732"/>
+    <w:rPr/>
+  </w:style>
+  <w:style w:type="character" w:styleId="LineNumbering" w:customStyle="1">
+    <w:name w:val="Line Numbering"/>
+    <w:rPr/>
+  </w:style>
+  <w:style w:type="paragraph" w:styleId="Heading" w:customStyle="1">
+    <w:name w:val="Heading"/>
+    <w:basedOn w:val="Normal"/>
+    <w:next w:val="TextBody"/>
+    <w:qFormat/>
+    <w:pPr>
+      <w:keepNext w:val="true"/>
+      <w:spacing w:before="240" w:after="120"/>
+    </w:pPr>
+    <w:rPr>
+      <w:rFonts w:ascii="Liberation Sans" w:hAnsi="Liberation Sans" w:eastAsia="Noto Sans CJK SC" w:cs="Lohit Devanagari"/>
+      <w:sz w:val="28"/>
+      <w:szCs w:val="28"/>
+    </w:rPr>
+  </w:style>
+  <w:style w:type="paragraph" w:styleId="TextBody">
+    <w:name w:val="Body Text"/>
+    <w:basedOn w:val="Normal"/>
+    <w:pPr>
+      <w:spacing w:lineRule="auto" w:line="276" w:before="0" w:after="140"/>
+    </w:pPr>
+    <w:rPr/>
+  </w:style>
+  <w:style w:type="paragraph" w:styleId="List">
+    <w:name w:val="List"/>
+    <w:basedOn w:val="TextBody"/>
+    <w:pPr/>
+    <w:rPr>
+      <w:rFonts w:cs="Lohit Devanagari"/>
+    </w:rPr>
+  </w:style>
+  <w:style w:type="paragraph" w:styleId="Caption">
+    <w:name w:val="Caption"/>
+    <w:basedOn w:val="Normal"/>
+    <w:qFormat/>
+    <w:pPr>
+      <w:suppressLineNumbers/>
+      <w:spacing w:before="120" w:after="120"/>
+    </w:pPr>
+    <w:rPr>
+      <w:rFonts w:cs="Lohit Devanagari"/>
+      <w:i/>
+      <w:iCs/>
+      <w:sz w:val="24"/>
+      <w:szCs w:val="24"/>
+    </w:rPr>
+  </w:style>
+  <w:style w:type="paragraph" w:styleId="Index" w:customStyle="1">
+    <w:name w:val="Index"/>
+    <w:basedOn w:val="Normal"/>
+    <w:qFormat/>
+    <w:pPr>
+      <w:suppressLineNumbers/>
+    </w:pPr>
+    <w:rPr>
+      <w:rFonts w:cs="Lohit Devanagari"/>
+    </w:rPr>
+  </w:style>
+  <w:style w:type="paragraph" w:styleId="Caption1">
+    <w:name w:val="caption"/>
+    <w:basedOn w:val="Normal"/>
+    <w:qFormat/>
+    <w:pPr>
+      <w:suppressLineNumbers/>
+      <w:spacing w:before="120" w:after="120"/>
+    </w:pPr>
+    <w:rPr>
+      <w:rFonts w:cs="Lohit Devanagari"/>
+      <w:i/>
+      <w:iCs/>
+    </w:rPr>
+  </w:style>
+  <w:style w:type="paragraph" w:styleId="HeaderandFooter" w:customStyle="1">
+    <w:name w:val="Header and Footer"/>
+    <w:basedOn w:val="Normal"/>
+    <w:qFormat/>
+    <w:pPr/>
+    <w:rPr/>
+  </w:style>
+  <w:style w:type="paragraph" w:styleId="Header">
+    <w:name w:val="Header"/>
+    <w:pPr>
+      <w:widowControl/>
+      <w:suppressLineNumbers/>
+      <w:tabs>
+        <w:tab w:val="clear" w:pos="720"/>
+        <w:tab w:val="center" w:pos="4513" w:leader="none"/>
+        <w:tab w:val="right" w:pos="9026" w:leader="none"/>
+      </w:tabs>
+      <w:suppressAutoHyphens w:val="true"/>
+      <w:bidi w:val="0"/>
+      <w:spacing w:before="0" w:after="0"/>
+      <w:jc w:val="left"/>
+    </w:pPr>
+    <w:rPr>
+      <w:rFonts w:cs="Arial Unicode MS" w:ascii="Times New Roman" w:hAnsi="Times New Roman" w:eastAsia="Arial Unicode MS"/>
+      <w:color w:val="000000"/>
+      <w:kern w:val="0"/>
+      <w:sz w:val="24"/>
+      <w:szCs w:val="24"/>
+      <w:u w:val="none" w:color="000000"/>
+      <w:lang w:val="en-US" w:eastAsia="en-GB" w:bidi="ar-SA"/>
+    </w:rPr>
+  </w:style>
+  <w:style w:type="paragraph" w:styleId="Authors" w:customStyle="1">
+    <w:name w:val="Authors"/>
+    <w:link w:val="AuthorsChar"/>
+    <w:qFormat/>
+    <w:pPr>
+      <w:widowControl/>
+      <w:suppressAutoHyphens w:val="true"/>
+      <w:bidi w:val="0"/>
+      <w:spacing w:before="120" w:after="360"/>
+      <w:jc w:val="center"/>
+    </w:pPr>
+    <w:rPr>
+      <w:rFonts w:cs="Arial Unicode MS" w:ascii="Times New Roman" w:hAnsi="Times New Roman" w:eastAsia="Arial Unicode MS"/>
+      <w:color w:val="000000"/>
+      <w:kern w:val="0"/>
+      <w:sz w:val="24"/>
+      <w:szCs w:val="24"/>
+      <w:u w:val="none" w:color="000000"/>
+      <w:lang w:val="en-US" w:eastAsia="en-GB" w:bidi="ar-SA"/>
+    </w:rPr>
+  </w:style>
+  <w:style w:type="paragraph" w:styleId="Footnote">
+    <w:name w:val="Footnote Text"/>
+    <w:pPr>
+      <w:widowControl/>
+      <w:suppressAutoHyphens w:val="true"/>
+      <w:bidi w:val="0"/>
+      <w:spacing w:before="0" w:after="0"/>
+      <w:jc w:val="both"/>
+    </w:pPr>
+    <w:rPr>
+      <w:rFonts w:cs="Arial Unicode MS" w:ascii="Times New Roman" w:hAnsi="Times New Roman" w:eastAsia="Arial Unicode MS"/>
+      <w:color w:val="000000"/>
+      <w:kern w:val="0"/>
+      <w:sz w:val="24"/>
+      <w:szCs w:val="24"/>
+      <w:u w:val="none" w:color="000000"/>
+      <w:lang w:val="en-US" w:eastAsia="en-GB" w:bidi="ar-SA"/>
+    </w:rPr>
+  </w:style>
+  <w:style w:type="paragraph" w:styleId="Paragraph" w:customStyle="1">
+    <w:name w:val="Paragraph"/>
+    <w:qFormat/>
+    <w:pPr>
+      <w:widowControl/>
+      <w:suppressAutoHyphens w:val="true"/>
+      <w:bidi w:val="0"/>
+      <w:spacing w:before="120" w:after="0"/>
+      <w:ind w:firstLine="720"/>
+      <w:jc w:val="left"/>
+    </w:pPr>
+    <w:rPr>
+      <w:rFonts w:cs="Arial Unicode MS" w:ascii="Times New Roman" w:hAnsi="Times New Roman" w:eastAsia="Arial Unicode MS"/>
+      <w:color w:val="000000"/>
+      <w:kern w:val="0"/>
+      <w:sz w:val="24"/>
+      <w:szCs w:val="24"/>
+      <w:u w:val="none" w:color="000000"/>
+      <w:lang w:val="en-US" w:eastAsia="en-GB" w:bidi="ar-SA"/>
+    </w:rPr>
+  </w:style>
+  <w:style w:type="paragraph" w:styleId="AbstractSummary" w:customStyle="1">
+    <w:name w:val="Abstract/Summary"/>
+    <w:qFormat/>
+    <w:pPr>
+      <w:widowControl/>
+      <w:suppressAutoHyphens w:val="true"/>
+      <w:bidi w:val="0"/>
+      <w:spacing w:before="120" w:after="0"/>
+      <w:jc w:val="left"/>
+    </w:pPr>
+    <w:rPr>
+      <w:rFonts w:cs="Arial Unicode MS" w:ascii="Times New Roman" w:hAnsi="Times New Roman" w:eastAsia="Arial Unicode MS"/>
+      <w:color w:val="000000"/>
+      <w:kern w:val="0"/>
+      <w:sz w:val="24"/>
+      <w:szCs w:val="24"/>
+      <w:u w:val="none" w:color="000000"/>
+      <w:lang w:val="en-US" w:eastAsia="en-GB" w:bidi="ar-SA"/>
+    </w:rPr>
+  </w:style>
+  <w:style w:type="paragraph" w:styleId="Teaser" w:customStyle="1">
+    <w:name w:val="Teaser"/>
+    <w:qFormat/>
+    <w:pPr>
+      <w:widowControl/>
+      <w:suppressAutoHyphens w:val="true"/>
+      <w:bidi w:val="0"/>
+      <w:spacing w:before="120" w:after="0"/>
+      <w:jc w:val="left"/>
+    </w:pPr>
+    <w:rPr>
+      <w:rFonts w:cs="Arial Unicode MS" w:ascii="Times New Roman" w:hAnsi="Times New Roman" w:eastAsia="Arial Unicode MS"/>
+      <w:color w:val="000000"/>
+      <w:kern w:val="0"/>
+      <w:sz w:val="24"/>
+      <w:szCs w:val="24"/>
+      <w:u w:val="none" w:color="000000"/>
+      <w:lang w:val="en-US" w:eastAsia="en-GB" w:bidi="ar-SA"/>
+    </w:rPr>
+  </w:style>
+  <w:style w:type="paragraph" w:styleId="Default" w:customStyle="1">
+    <w:name w:val="Default"/>
+    <w:qFormat/>
+    <w:pPr>
+      <w:widowControl/>
+      <w:suppressAutoHyphens w:val="true"/>
+      <w:bidi w:val="0"/>
+      <w:spacing w:before="0" w:after="0"/>
+      <w:jc w:val="left"/>
+    </w:pPr>
+    <w:rPr>
+      <w:rFonts w:ascii="Helvetica Neue" w:hAnsi="Helvetica Neue" w:eastAsia="Helvetica Neue" w:cs="Helvetica Neue"/>
+      <w:color w:val="000000"/>
+      <w:kern w:val="0"/>
+      <w:sz w:val="22"/>
+      <w:szCs w:val="22"/>
+      <w:lang w:val="en-DE" w:eastAsia="en-GB" w:bidi="ar-SA"/>
+    </w:rPr>
+  </w:style>
+  <w:style w:type="paragraph" w:styleId="Legendmine" w:customStyle="1">
+    <w:name w:val="legend_mine"/>
+    <w:qFormat/>
+    <w:pPr>
+      <w:keepNext w:val="true"/>
+      <w:widowControl/>
+      <w:suppressAutoHyphens w:val="true"/>
+      <w:bidi w:val="0"/>
+      <w:spacing w:lineRule="auto" w:line="276" w:before="240" w:after="480"/>
+      <w:ind w:left="851" w:right="851" w:hanging="0"/>
+      <w:jc w:val="both"/>
+      <w:outlineLvl w:val="0"/>
+    </w:pPr>
+    <w:rPr>
+      <w:rFonts w:ascii="Helvetica Neue" w:hAnsi="Helvetica Neue" w:cs="Arial Unicode MS" w:eastAsia="Arial Unicode MS"/>
+      <w:b/>
+      <w:bCs/>
+      <w:color w:val="000000"/>
+      <w:kern w:val="2"/>
+      <w:sz w:val="24"/>
+      <w:szCs w:val="20"/>
+      <w:u w:val="none" w:color="000000"/>
+      <w:lang w:val="en-US" w:eastAsia="en-GB" w:bidi="ar-SA"/>
+    </w:rPr>
+  </w:style>
+  <w:style w:type="paragraph" w:styleId="SMText" w:customStyle="1">
+    <w:name w:val="SM Text"/>
+    <w:qFormat/>
+    <w:pPr>
+      <w:widowControl/>
+      <w:suppressAutoHyphens w:val="true"/>
+      <w:bidi w:val="0"/>
+      <w:spacing w:before="0" w:after="0"/>
+      <w:ind w:firstLine="480"/>
+      <w:jc w:val="left"/>
+    </w:pPr>
+    <w:rPr>
+      <w:rFonts w:cs="Arial Unicode MS" w:ascii="Times New Roman" w:hAnsi="Times New Roman" w:eastAsia="Arial Unicode MS"/>
+      <w:color w:val="000000"/>
+      <w:kern w:val="0"/>
+      <w:sz w:val="24"/>
+      <w:szCs w:val="24"/>
+      <w:u w:val="none" w:color="000000"/>
+      <w:lang w:val="en-US" w:eastAsia="en-GB" w:bidi="ar-SA"/>
+    </w:rPr>
+  </w:style>
+  <w:style w:type="paragraph" w:styleId="Normal1" w:customStyle="1">
+    <w:name w:val="Normal1"/>
+    <w:qFormat/>
+    <w:pPr>
+      <w:widowControl/>
+      <w:suppressAutoHyphens w:val="true"/>
+      <w:bidi w:val="0"/>
+      <w:spacing w:lineRule="auto" w:line="360" w:before="0" w:after="0"/>
+      <w:jc w:val="left"/>
+    </w:pPr>
+    <w:rPr>
+      <w:rFonts w:ascii="Helvetica Neue" w:hAnsi="Helvetica Neue" w:cs="Arial Unicode MS" w:eastAsia="Arial Unicode MS"/>
+      <w:color w:val="000000"/>
+      <w:kern w:val="0"/>
+      <w:sz w:val="24"/>
+      <w:szCs w:val="24"/>
+      <w:u w:val="none" w:color="000000"/>
+      <w:lang w:val="en-US" w:eastAsia="en-GB" w:bidi="ar-SA"/>
+    </w:rPr>
+  </w:style>
+  <w:style w:type="paragraph" w:styleId="Legend" w:customStyle="1">
+    <w:name w:val="Legend"/>
+    <w:qFormat/>
+    <w:pPr>
+      <w:keepNext w:val="true"/>
+      <w:widowControl/>
+      <w:suppressAutoHyphens w:val="true"/>
+      <w:bidi w:val="0"/>
+      <w:spacing w:before="240" w:after="0"/>
+      <w:jc w:val="left"/>
+      <w:outlineLvl w:val="0"/>
+    </w:pPr>
+    <w:rPr>
+      <w:rFonts w:cs="Arial Unicode MS" w:ascii="Times New Roman" w:hAnsi="Times New Roman" w:eastAsia="Arial Unicode MS"/>
+      <w:color w:val="000000"/>
+      <w:kern w:val="2"/>
+      <w:sz w:val="24"/>
+      <w:szCs w:val="24"/>
+      <w:u w:val="none" w:color="000000"/>
+      <w:lang w:val="en-US" w:eastAsia="en-GB" w:bidi="ar-SA"/>
+    </w:rPr>
+  </w:style>
+  <w:style w:type="paragraph" w:styleId="SMcaption" w:customStyle="1">
+    <w:name w:val="SM caption"/>
+    <w:qFormat/>
+    <w:pPr>
+      <w:widowControl/>
+      <w:suppressAutoHyphens w:val="true"/>
+      <w:bidi w:val="0"/>
+      <w:spacing w:before="0" w:after="0"/>
+      <w:jc w:val="left"/>
+    </w:pPr>
+    <w:rPr>
+      <w:rFonts w:eastAsia="Times New Roman" w:ascii="Times New Roman" w:hAnsi="Times New Roman" w:cs="Times New Roman"/>
+      <w:color w:val="000000"/>
+      <w:kern w:val="0"/>
+      <w:sz w:val="24"/>
+      <w:szCs w:val="24"/>
+      <w:u w:val="none" w:color="000000"/>
+      <w:lang w:val="en-US" w:eastAsia="en-GB" w:bidi="ar-SA"/>
+    </w:rPr>
+  </w:style>
+  <w:style w:type="paragraph" w:styleId="EndNoteBibliography" w:customStyle="1">
+    <w:name w:val="EndNote Bibliography"/>
+    <w:qFormat/>
+    <w:pPr>
+      <w:widowControl/>
+      <w:suppressAutoHyphens w:val="true"/>
+      <w:bidi w:val="0"/>
+      <w:spacing w:before="0" w:after="0"/>
+      <w:jc w:val="both"/>
+    </w:pPr>
+    <w:rPr>
+      <w:rFonts w:eastAsia="Helvetica Neue" w:ascii="Times New Roman" w:hAnsi="Times New Roman" w:cs="Times New Roman"/>
+      <w:color w:val="000000"/>
+      <w:kern w:val="0"/>
+      <w:sz w:val="24"/>
+      <w:szCs w:val="24"/>
+      <w:u w:val="none" w:color="000000"/>
+      <w:lang w:val="en-US" w:eastAsia="en-GB" w:bidi="ar-SA"/>
+    </w:rPr>
+  </w:style>
+  <w:style w:type="paragraph" w:styleId="Annotationtext">
+    <w:name w:val="annotation text"/>
+    <w:basedOn w:val="Normal"/>
+    <w:link w:val="CommentTextChar"/>
+    <w:uiPriority w:val="99"/>
+    <w:unhideWhenUsed/>
+    <w:qFormat/>
+    <w:pPr/>
+    <w:rPr>
+      <w:sz w:val="20"/>
+      <w:szCs w:val="20"/>
+    </w:rPr>
+  </w:style>
+  <w:style w:type="paragraph" w:styleId="Revision">
+    <w:name w:val="Revision"/>
+    <w:uiPriority w:val="99"/>
+    <w:semiHidden/>
+    <w:qFormat/>
+    <w:rsid w:val="00786929"/>
+    <w:pPr>
+      <w:widowControl/>
+      <w:suppressAutoHyphens w:val="true"/>
+      <w:bidi w:val="0"/>
+      <w:spacing w:before="0" w:after="0"/>
+      <w:jc w:val="left"/>
+    </w:pPr>
+    <w:rPr>
+      <w:rFonts w:cs="Arial Unicode MS" w:ascii="Times New Roman" w:hAnsi="Times New Roman" w:eastAsia="Arial Unicode MS"/>
+      <w:color w:val="000000"/>
+      <w:kern w:val="0"/>
+      <w:sz w:val="24"/>
+      <w:szCs w:val="24"/>
+      <w:u w:val="none" w:color="000000"/>
+      <w:lang w:val="en-US" w:eastAsia="en-GB" w:bidi="ar-SA"/>
+    </w:rPr>
+  </w:style>
+  <w:style w:type="paragraph" w:styleId="Annotationsubject">
+    <w:name w:val="annotation subject"/>
+    <w:basedOn w:val="Annotationtext"/>
+    <w:next w:val="Annotationtext"/>
+    <w:link w:val="CommentSubjectChar"/>
+    <w:uiPriority w:val="99"/>
+    <w:semiHidden/>
+    <w:unhideWhenUsed/>
+    <w:qFormat/>
+    <w:rsid w:val="00335261"/>
+    <w:pPr/>
+    <w:rPr>
+      <w:b/>
+      <w:bCs/>
+    </w:rPr>
+  </w:style>
+  <w:style w:type="paragraph" w:styleId="EndNoteBibliographyTitle" w:customStyle="1">
+    <w:name w:val="EndNote Bibliography Title"/>
+    <w:basedOn w:val="Normal"/>
+    <w:link w:val="EndNoteBibliographyTitleChar"/>
+    <w:qFormat/>
+    <w:rsid w:val="006b719e"/>
+    <w:pPr>
+      <w:jc w:val="center"/>
+    </w:pPr>
+    <w:rPr>
+      <w:lang w:val="en-GB"/>
+    </w:rPr>
+  </w:style>
+  <w:style w:type="paragraph" w:styleId="HTMLPreformatted">
+    <w:name w:val="HTML Preformatted"/>
+    <w:basedOn w:val="Normal"/>
+    <w:link w:val="HTMLPreformattedChar"/>
+    <w:uiPriority w:val="99"/>
+    <w:semiHidden/>
+    <w:unhideWhenUsed/>
+    <w:qFormat/>
+    <w:rsid w:val="00e54732"/>
+    <w:pPr>
+      <w:tabs>
+        <w:tab w:val="clear" w:pos="720"/>
+        <w:tab w:val="left" w:pos="916" w:leader="none"/>
+        <w:tab w:val="left" w:pos="1832" w:leader="none"/>
+        <w:tab w:val="left" w:pos="2748" w:leader="none"/>
+        <w:tab w:val="left" w:pos="3664" w:leader="none"/>
+        <w:tab w:val="left" w:pos="4580" w:leader="none"/>
+        <w:tab w:val="left" w:pos="5496" w:leader="none"/>
+        <w:tab w:val="left" w:pos="6412" w:leader="none"/>
+        <w:tab w:val="left" w:pos="7328" w:leader="none"/>
+        <w:tab w:val="left" w:pos="8244" w:leader="none"/>
+        <w:tab w:val="left" w:pos="9160" w:leader="none"/>
+        <w:tab w:val="left" w:pos="10076" w:leader="none"/>
+        <w:tab w:val="left" w:pos="10992" w:leader="none"/>
+        <w:tab w:val="left" w:pos="11908" w:leader="none"/>
+        <w:tab w:val="left" w:pos="12824" w:leader="none"/>
+        <w:tab w:val="left" w:pos="13740" w:leader="none"/>
+        <w:tab w:val="left" w:pos="14656" w:leader="none"/>
+      </w:tabs>
+    </w:pPr>
+    <w:rPr>
+      <w:rFonts w:ascii="Courier New" w:hAnsi="Courier New" w:cs="Courier New"/>
+      <w:sz w:val="20"/>
+      <w:szCs w:val="20"/>
+    </w:rPr>
+  </w:style>
+  <w:style w:type="paragraph" w:styleId="Footer">
+    <w:name w:val="Footer"/>
+    <w:basedOn w:val="HeaderandFooter"/>
+    <w:pPr>
+      <w:suppressLineNumbers/>
+    </w:pPr>
+    <w:rPr/>
+  </w:style>
+  <w:style w:type="numbering" w:styleId="NoList" w:default="1">
+    <w:name w:val="No List"/>
+    <w:uiPriority w:val="99"/>
+    <w:semiHidden/>
+    <w:unhideWhenUsed/>
+    <w:qFormat/>
+  </w:style>
+  <w:style w:type="numbering" w:styleId="ImportedStyle1" w:customStyle="1">
+    <w:name w:val="Imported Style 1"/>
+    <w:qFormat/>
+  </w:style>
+  <w:style w:type="numbering" w:styleId="ImportedStyle2" w:customStyle="1">
+    <w:name w:val="Imported Style 2"/>
+    <w:qFormat/>
+  </w:style>
+  <w:style w:type="numbering" w:styleId="ImportedStyle3" w:customStyle="1">
+    <w:name w:val="Imported Style 3"/>
+    <w:qFormat/>
   </w:style>
   <w:style w:type="table" w:default="1" w:styleId="TableNormal">
     <w:name w:val="Normal Table"/>
@@ -1663,612 +3037,6 @@
         <w:right w:w="108" w:type="dxa"/>
       </w:tblCellMar>
     </w:tblPr>
-  </w:style>
-  <w:style w:type="numbering" w:default="1" w:styleId="NoList">
-    <w:name w:val="No List"/>
-    <w:uiPriority w:val="99"/>
-    <w:semiHidden/>
-    <w:unhideWhenUsed/>
-  </w:style>
-  <w:style w:type="character" w:styleId="Hyperlink">
-    <w:name w:val="Hyperlink"/>
-    <w:rPr>
-      <w:u w:val="single"/>
-    </w:rPr>
-  </w:style>
-  <w:style w:type="character" w:customStyle="1" w:styleId="Link">
-    <w:name w:val="Link"/>
-    <w:qFormat/>
-    <w:rPr>
-      <w:color w:val="0000FF"/>
-      <w:u w:val="single" w:color="0000FF"/>
-    </w:rPr>
-  </w:style>
-  <w:style w:type="character" w:customStyle="1" w:styleId="Hyperlink0">
-    <w:name w:val="Hyperlink.0"/>
-    <w:basedOn w:val="Link"/>
-    <w:qFormat/>
-    <w:rPr>
-      <w:rFonts w:ascii="Helvetica Neue" w:eastAsia="Helvetica Neue" w:hAnsi="Helvetica Neue" w:cs="Helvetica Neue"/>
-      <w:color w:val="0000FF"/>
-      <w:sz w:val="20"/>
-      <w:szCs w:val="20"/>
-      <w:u w:val="single" w:color="0000FF"/>
-    </w:rPr>
-  </w:style>
-  <w:style w:type="character" w:customStyle="1" w:styleId="Hyperlink1">
-    <w:name w:val="Hyperlink.1"/>
-    <w:basedOn w:val="Link"/>
-    <w:qFormat/>
-    <w:rPr>
-      <w:color w:val="000000"/>
-      <w:u w:val="none" w:color="000000"/>
-    </w:rPr>
-  </w:style>
-  <w:style w:type="character" w:customStyle="1" w:styleId="Hyperlink2">
-    <w:name w:val="Hyperlink.2"/>
-    <w:basedOn w:val="Link"/>
-    <w:qFormat/>
-    <w:rPr>
-      <w:rFonts w:ascii="Helvetica Neue" w:eastAsia="Helvetica Neue" w:hAnsi="Helvetica Neue" w:cs="Helvetica Neue"/>
-      <w:color w:val="0000FF"/>
-      <w:u w:val="single" w:color="0000FF"/>
-    </w:rPr>
-  </w:style>
-  <w:style w:type="character" w:customStyle="1" w:styleId="CommentTextChar">
-    <w:name w:val="Comment Text Char"/>
-    <w:basedOn w:val="DefaultParagraphFont"/>
-    <w:link w:val="CommentText"/>
-    <w:uiPriority w:val="99"/>
-    <w:qFormat/>
-    <w:rPr>
-      <w:rFonts w:cs="Arial Unicode MS"/>
-      <w:color w:val="000000"/>
-      <w:u w:val="none" w:color="000000"/>
-      <w:lang w:val="en-US"/>
-    </w:rPr>
-  </w:style>
-  <w:style w:type="character" w:styleId="CommentReference">
-    <w:name w:val="annotation reference"/>
-    <w:basedOn w:val="DefaultParagraphFont"/>
-    <w:uiPriority w:val="99"/>
-    <w:semiHidden/>
-    <w:unhideWhenUsed/>
-    <w:qFormat/>
-    <w:rPr>
-      <w:sz w:val="16"/>
-      <w:szCs w:val="16"/>
-    </w:rPr>
-  </w:style>
-  <w:style w:type="character" w:styleId="LineNumber">
-    <w:name w:val="line number"/>
-    <w:basedOn w:val="DefaultParagraphFont"/>
-    <w:uiPriority w:val="99"/>
-    <w:semiHidden/>
-    <w:unhideWhenUsed/>
-    <w:qFormat/>
-    <w:rsid w:val="00C300DC"/>
-  </w:style>
-  <w:style w:type="character" w:customStyle="1" w:styleId="CommentSubjectChar">
-    <w:name w:val="Comment Subject Char"/>
-    <w:basedOn w:val="CommentTextChar"/>
-    <w:link w:val="CommentSubject"/>
-    <w:uiPriority w:val="99"/>
-    <w:semiHidden/>
-    <w:qFormat/>
-    <w:rsid w:val="00335261"/>
-    <w:rPr>
-      <w:rFonts w:cs="Arial Unicode MS"/>
-      <w:b/>
-      <w:bCs/>
-      <w:color w:val="000000"/>
-      <w:u w:val="none" w:color="000000"/>
-      <w:lang w:val="en-US"/>
-    </w:rPr>
-  </w:style>
-  <w:style w:type="character" w:customStyle="1" w:styleId="Heading2Char">
-    <w:name w:val="Heading 2 Char"/>
-    <w:basedOn w:val="DefaultParagraphFont"/>
-    <w:link w:val="Heading2"/>
-    <w:uiPriority w:val="9"/>
-    <w:semiHidden/>
-    <w:qFormat/>
-    <w:rsid w:val="005D3CB8"/>
-    <w:rPr>
-      <w:rFonts w:asciiTheme="majorHAnsi" w:eastAsiaTheme="majorEastAsia" w:hAnsiTheme="majorHAnsi" w:cstheme="majorBidi"/>
-      <w:color w:val="2F5496" w:themeColor="accent1" w:themeShade="BF"/>
-      <w:sz w:val="26"/>
-      <w:szCs w:val="26"/>
-    </w:rPr>
-  </w:style>
-  <w:style w:type="character" w:styleId="UnresolvedMention">
-    <w:name w:val="Unresolved Mention"/>
-    <w:basedOn w:val="DefaultParagraphFont"/>
-    <w:uiPriority w:val="99"/>
-    <w:semiHidden/>
-    <w:unhideWhenUsed/>
-    <w:qFormat/>
-    <w:rsid w:val="005D3CB8"/>
-    <w:rPr>
-      <w:color w:val="605E5C"/>
-      <w:shd w:val="clear" w:color="auto" w:fill="E1DFDD"/>
-    </w:rPr>
-  </w:style>
-  <w:style w:type="character" w:customStyle="1" w:styleId="Heading3Char">
-    <w:name w:val="Heading 3 Char"/>
-    <w:basedOn w:val="DefaultParagraphFont"/>
-    <w:link w:val="Heading3"/>
-    <w:uiPriority w:val="9"/>
-    <w:semiHidden/>
-    <w:qFormat/>
-    <w:rsid w:val="00DA4EE9"/>
-    <w:rPr>
-      <w:rFonts w:asciiTheme="majorHAnsi" w:eastAsiaTheme="majorEastAsia" w:hAnsiTheme="majorHAnsi" w:cstheme="majorBidi"/>
-      <w:color w:val="1F3763" w:themeColor="accent1" w:themeShade="7F"/>
-      <w:sz w:val="24"/>
-      <w:szCs w:val="24"/>
-    </w:rPr>
-  </w:style>
-  <w:style w:type="character" w:customStyle="1" w:styleId="Heading4Char">
-    <w:name w:val="Heading 4 Char"/>
-    <w:basedOn w:val="DefaultParagraphFont"/>
-    <w:link w:val="Heading4"/>
-    <w:uiPriority w:val="9"/>
-    <w:semiHidden/>
-    <w:qFormat/>
-    <w:rsid w:val="00DA4EE9"/>
-    <w:rPr>
-      <w:rFonts w:asciiTheme="majorHAnsi" w:eastAsiaTheme="majorEastAsia" w:hAnsiTheme="majorHAnsi" w:cstheme="majorBidi"/>
-      <w:i/>
-      <w:iCs/>
-      <w:color w:val="2F5496" w:themeColor="accent1" w:themeShade="BF"/>
-      <w:sz w:val="24"/>
-      <w:szCs w:val="24"/>
-    </w:rPr>
-  </w:style>
-  <w:style w:type="character" w:customStyle="1" w:styleId="AuthorsChar">
-    <w:name w:val="Authors Char"/>
-    <w:basedOn w:val="DefaultParagraphFont"/>
-    <w:link w:val="Authors"/>
-    <w:qFormat/>
-    <w:rsid w:val="006B719E"/>
-    <w:rPr>
-      <w:rFonts w:cs="Arial Unicode MS"/>
-      <w:color w:val="000000"/>
-      <w:sz w:val="24"/>
-      <w:szCs w:val="24"/>
-      <w:u w:val="none" w:color="000000"/>
-      <w:lang w:val="en-US"/>
-    </w:rPr>
-  </w:style>
-  <w:style w:type="character" w:customStyle="1" w:styleId="EndNoteBibliographyTitleChar">
-    <w:name w:val="EndNote Bibliography Title Char"/>
-    <w:basedOn w:val="AuthorsChar"/>
-    <w:link w:val="EndNoteBibliographyTitle"/>
-    <w:qFormat/>
-    <w:rsid w:val="006B719E"/>
-    <w:rPr>
-      <w:rFonts w:eastAsia="Times New Roman" w:cs="Arial Unicode MS"/>
-      <w:color w:val="000000"/>
-      <w:sz w:val="24"/>
-      <w:szCs w:val="24"/>
-      <w:u w:val="none" w:color="000000"/>
-      <w:lang w:val="en-GB"/>
-    </w:rPr>
-  </w:style>
-  <w:style w:type="character" w:customStyle="1" w:styleId="HTMLPreformattedChar">
-    <w:name w:val="HTML Preformatted Char"/>
-    <w:basedOn w:val="DefaultParagraphFont"/>
-    <w:link w:val="HTMLPreformatted"/>
-    <w:uiPriority w:val="99"/>
-    <w:semiHidden/>
-    <w:qFormat/>
-    <w:rsid w:val="00E54732"/>
-    <w:rPr>
-      <w:rFonts w:ascii="Courier New" w:eastAsia="Times New Roman" w:hAnsi="Courier New" w:cs="Courier New"/>
-    </w:rPr>
-  </w:style>
-  <w:style w:type="character" w:customStyle="1" w:styleId="p">
-    <w:name w:val="p"/>
-    <w:basedOn w:val="DefaultParagraphFont"/>
-    <w:qFormat/>
-    <w:rsid w:val="00E54732"/>
-  </w:style>
-  <w:style w:type="character" w:customStyle="1" w:styleId="o">
-    <w:name w:val="o"/>
-    <w:basedOn w:val="DefaultParagraphFont"/>
-    <w:qFormat/>
-    <w:rsid w:val="00E54732"/>
-  </w:style>
-  <w:style w:type="character" w:customStyle="1" w:styleId="n">
-    <w:name w:val="n"/>
-    <w:basedOn w:val="DefaultParagraphFont"/>
-    <w:qFormat/>
-    <w:rsid w:val="00E54732"/>
-  </w:style>
-  <w:style w:type="character" w:customStyle="1" w:styleId="k">
-    <w:name w:val="k"/>
-    <w:basedOn w:val="DefaultParagraphFont"/>
-    <w:qFormat/>
-    <w:rsid w:val="00E54732"/>
-  </w:style>
-  <w:style w:type="character" w:customStyle="1" w:styleId="ow">
-    <w:name w:val="ow"/>
-    <w:basedOn w:val="DefaultParagraphFont"/>
-    <w:qFormat/>
-    <w:rsid w:val="00E54732"/>
-  </w:style>
-  <w:style w:type="character" w:customStyle="1" w:styleId="LineNumbering">
-    <w:name w:val="Line Numbering"/>
-  </w:style>
-  <w:style w:type="paragraph" w:customStyle="1" w:styleId="Heading">
-    <w:name w:val="Heading"/>
-    <w:basedOn w:val="Normal"/>
-    <w:next w:val="BodyText"/>
-    <w:qFormat/>
-    <w:pPr>
-      <w:keepNext/>
-      <w:spacing w:before="240" w:after="120"/>
-    </w:pPr>
-    <w:rPr>
-      <w:rFonts w:ascii="Liberation Sans" w:eastAsia="Noto Sans CJK SC" w:hAnsi="Liberation Sans" w:cs="Lohit Devanagari"/>
-      <w:sz w:val="28"/>
-      <w:szCs w:val="28"/>
-    </w:rPr>
-  </w:style>
-  <w:style w:type="paragraph" w:styleId="BodyText">
-    <w:name w:val="Body Text"/>
-    <w:basedOn w:val="Normal"/>
-    <w:pPr>
-      <w:spacing w:after="140" w:line="276" w:lineRule="auto"/>
-    </w:pPr>
-  </w:style>
-  <w:style w:type="paragraph" w:styleId="List">
-    <w:name w:val="List"/>
-    <w:basedOn w:val="BodyText"/>
-    <w:rPr>
-      <w:rFonts w:cs="Lohit Devanagari"/>
-    </w:rPr>
-  </w:style>
-  <w:style w:type="paragraph" w:styleId="Caption">
-    <w:name w:val="caption"/>
-    <w:basedOn w:val="Normal"/>
-    <w:qFormat/>
-    <w:pPr>
-      <w:suppressLineNumbers/>
-      <w:spacing w:before="120" w:after="120"/>
-    </w:pPr>
-    <w:rPr>
-      <w:rFonts w:cs="Lohit Devanagari"/>
-      <w:i/>
-      <w:iCs/>
-    </w:rPr>
-  </w:style>
-  <w:style w:type="paragraph" w:customStyle="1" w:styleId="Index">
-    <w:name w:val="Index"/>
-    <w:basedOn w:val="Normal"/>
-    <w:qFormat/>
-    <w:pPr>
-      <w:suppressLineNumbers/>
-    </w:pPr>
-    <w:rPr>
-      <w:rFonts w:cs="Lohit Devanagari"/>
-    </w:rPr>
-  </w:style>
-  <w:style w:type="paragraph" w:customStyle="1" w:styleId="HeaderandFooter">
-    <w:name w:val="Header and Footer"/>
-    <w:basedOn w:val="Normal"/>
-    <w:qFormat/>
-  </w:style>
-  <w:style w:type="paragraph" w:styleId="Header">
-    <w:name w:val="header"/>
-    <w:pPr>
-      <w:suppressLineNumbers/>
-      <w:tabs>
-        <w:tab w:val="center" w:pos="4513"/>
-        <w:tab w:val="right" w:pos="9026"/>
-      </w:tabs>
-    </w:pPr>
-    <w:rPr>
-      <w:rFonts w:cs="Arial Unicode MS"/>
-      <w:color w:val="000000"/>
-      <w:sz w:val="24"/>
-      <w:szCs w:val="24"/>
-      <w:u w:color="000000"/>
-      <w:lang w:val="en-US"/>
-    </w:rPr>
-  </w:style>
-  <w:style w:type="paragraph" w:customStyle="1" w:styleId="Authors">
-    <w:name w:val="Authors"/>
-    <w:link w:val="AuthorsChar"/>
-    <w:qFormat/>
-    <w:pPr>
-      <w:spacing w:before="120" w:after="360"/>
-      <w:jc w:val="center"/>
-    </w:pPr>
-    <w:rPr>
-      <w:rFonts w:cs="Arial Unicode MS"/>
-      <w:color w:val="000000"/>
-      <w:sz w:val="24"/>
-      <w:szCs w:val="24"/>
-      <w:u w:color="000000"/>
-      <w:lang w:val="en-US"/>
-    </w:rPr>
-  </w:style>
-  <w:style w:type="paragraph" w:styleId="FootnoteText">
-    <w:name w:val="footnote text"/>
-    <w:pPr>
-      <w:jc w:val="both"/>
-    </w:pPr>
-    <w:rPr>
-      <w:rFonts w:cs="Arial Unicode MS"/>
-      <w:color w:val="000000"/>
-      <w:sz w:val="24"/>
-      <w:szCs w:val="24"/>
-      <w:u w:color="000000"/>
-      <w:lang w:val="en-US"/>
-    </w:rPr>
-  </w:style>
-  <w:style w:type="paragraph" w:customStyle="1" w:styleId="Paragraph">
-    <w:name w:val="Paragraph"/>
-    <w:qFormat/>
-    <w:pPr>
-      <w:spacing w:before="120"/>
-      <w:ind w:firstLine="720"/>
-    </w:pPr>
-    <w:rPr>
-      <w:rFonts w:cs="Arial Unicode MS"/>
-      <w:color w:val="000000"/>
-      <w:sz w:val="24"/>
-      <w:szCs w:val="24"/>
-      <w:u w:color="000000"/>
-      <w:lang w:val="en-US"/>
-    </w:rPr>
-  </w:style>
-  <w:style w:type="paragraph" w:customStyle="1" w:styleId="AbstractSummary">
-    <w:name w:val="Abstract/Summary"/>
-    <w:qFormat/>
-    <w:pPr>
-      <w:spacing w:before="120"/>
-    </w:pPr>
-    <w:rPr>
-      <w:rFonts w:cs="Arial Unicode MS"/>
-      <w:color w:val="000000"/>
-      <w:sz w:val="24"/>
-      <w:szCs w:val="24"/>
-      <w:u w:color="000000"/>
-      <w:lang w:val="en-US"/>
-    </w:rPr>
-  </w:style>
-  <w:style w:type="paragraph" w:customStyle="1" w:styleId="Teaser">
-    <w:name w:val="Teaser"/>
-    <w:qFormat/>
-    <w:pPr>
-      <w:spacing w:before="120"/>
-    </w:pPr>
-    <w:rPr>
-      <w:rFonts w:cs="Arial Unicode MS"/>
-      <w:color w:val="000000"/>
-      <w:sz w:val="24"/>
-      <w:szCs w:val="24"/>
-      <w:u w:color="000000"/>
-      <w:lang w:val="en-US"/>
-    </w:rPr>
-  </w:style>
-  <w:style w:type="paragraph" w:customStyle="1" w:styleId="Default">
-    <w:name w:val="Default"/>
-    <w:qFormat/>
-    <w:rPr>
-      <w:rFonts w:ascii="Helvetica Neue" w:eastAsia="Helvetica Neue" w:hAnsi="Helvetica Neue" w:cs="Helvetica Neue"/>
-      <w:color w:val="000000"/>
-      <w:sz w:val="22"/>
-      <w:szCs w:val="22"/>
-    </w:rPr>
-  </w:style>
-  <w:style w:type="paragraph" w:customStyle="1" w:styleId="legendmine">
-    <w:name w:val="legend_mine"/>
-    <w:qFormat/>
-    <w:pPr>
-      <w:keepNext/>
-      <w:spacing w:before="240" w:after="480" w:line="276" w:lineRule="auto"/>
-      <w:ind w:left="851" w:right="851"/>
-      <w:jc w:val="both"/>
-      <w:outlineLvl w:val="0"/>
-    </w:pPr>
-    <w:rPr>
-      <w:rFonts w:ascii="Helvetica Neue" w:hAnsi="Helvetica Neue" w:cs="Arial Unicode MS"/>
-      <w:b/>
-      <w:bCs/>
-      <w:color w:val="000000"/>
-      <w:kern w:val="2"/>
-      <w:sz w:val="24"/>
-      <w:u w:color="000000"/>
-      <w:lang w:val="en-US"/>
-    </w:rPr>
-  </w:style>
-  <w:style w:type="paragraph" w:customStyle="1" w:styleId="SMText">
-    <w:name w:val="SM Text"/>
-    <w:qFormat/>
-    <w:pPr>
-      <w:ind w:firstLine="480"/>
-    </w:pPr>
-    <w:rPr>
-      <w:rFonts w:cs="Arial Unicode MS"/>
-      <w:color w:val="000000"/>
-      <w:sz w:val="24"/>
-      <w:szCs w:val="24"/>
-      <w:u w:color="000000"/>
-      <w:lang w:val="en-US"/>
-    </w:rPr>
-  </w:style>
-  <w:style w:type="paragraph" w:customStyle="1" w:styleId="Normal1">
-    <w:name w:val="Normal1"/>
-    <w:qFormat/>
-    <w:pPr>
-      <w:spacing w:line="360" w:lineRule="auto"/>
-    </w:pPr>
-    <w:rPr>
-      <w:rFonts w:ascii="Helvetica Neue" w:hAnsi="Helvetica Neue" w:cs="Arial Unicode MS"/>
-      <w:color w:val="000000"/>
-      <w:sz w:val="24"/>
-      <w:szCs w:val="24"/>
-      <w:u w:color="000000"/>
-      <w:lang w:val="en-US"/>
-    </w:rPr>
-  </w:style>
-  <w:style w:type="paragraph" w:customStyle="1" w:styleId="Legend">
-    <w:name w:val="Legend"/>
-    <w:qFormat/>
-    <w:pPr>
-      <w:keepNext/>
-      <w:spacing w:before="240"/>
-      <w:outlineLvl w:val="0"/>
-    </w:pPr>
-    <w:rPr>
-      <w:rFonts w:cs="Arial Unicode MS"/>
-      <w:color w:val="000000"/>
-      <w:kern w:val="2"/>
-      <w:sz w:val="24"/>
-      <w:szCs w:val="24"/>
-      <w:u w:color="000000"/>
-      <w:lang w:val="en-US"/>
-    </w:rPr>
-  </w:style>
-  <w:style w:type="paragraph" w:customStyle="1" w:styleId="SMcaption">
-    <w:name w:val="SM caption"/>
-    <w:qFormat/>
-    <w:rPr>
-      <w:rFonts w:eastAsia="Times New Roman"/>
-      <w:color w:val="000000"/>
-      <w:sz w:val="24"/>
-      <w:szCs w:val="24"/>
-      <w:u w:color="000000"/>
-      <w:lang w:val="en-US"/>
-    </w:rPr>
-  </w:style>
-  <w:style w:type="paragraph" w:customStyle="1" w:styleId="EndNoteBibliography">
-    <w:name w:val="EndNote Bibliography"/>
-    <w:qFormat/>
-    <w:pPr>
-      <w:jc w:val="both"/>
-    </w:pPr>
-    <w:rPr>
-      <w:rFonts w:eastAsia="Helvetica Neue"/>
-      <w:color w:val="000000"/>
-      <w:sz w:val="24"/>
-      <w:szCs w:val="24"/>
-      <w:u w:color="000000"/>
-      <w:lang w:val="en-US"/>
-    </w:rPr>
-  </w:style>
-  <w:style w:type="paragraph" w:styleId="CommentText">
-    <w:name w:val="annotation text"/>
-    <w:basedOn w:val="Normal"/>
-    <w:link w:val="CommentTextChar"/>
-    <w:uiPriority w:val="99"/>
-    <w:unhideWhenUsed/>
-    <w:qFormat/>
-    <w:rPr>
-      <w:sz w:val="20"/>
-      <w:szCs w:val="20"/>
-    </w:rPr>
-  </w:style>
-  <w:style w:type="paragraph" w:styleId="Revision">
-    <w:name w:val="Revision"/>
-    <w:uiPriority w:val="99"/>
-    <w:semiHidden/>
-    <w:qFormat/>
-    <w:rsid w:val="00786929"/>
-    <w:rPr>
-      <w:rFonts w:cs="Arial Unicode MS"/>
-      <w:color w:val="000000"/>
-      <w:sz w:val="24"/>
-      <w:szCs w:val="24"/>
-      <w:u w:color="000000"/>
-      <w:lang w:val="en-US"/>
-    </w:rPr>
-  </w:style>
-  <w:style w:type="paragraph" w:styleId="CommentSubject">
-    <w:name w:val="annotation subject"/>
-    <w:basedOn w:val="CommentText"/>
-    <w:next w:val="CommentText"/>
-    <w:link w:val="CommentSubjectChar"/>
-    <w:uiPriority w:val="99"/>
-    <w:semiHidden/>
-    <w:unhideWhenUsed/>
-    <w:qFormat/>
-    <w:rsid w:val="00335261"/>
-    <w:rPr>
-      <w:b/>
-      <w:bCs/>
-    </w:rPr>
-  </w:style>
-  <w:style w:type="paragraph" w:customStyle="1" w:styleId="EndNoteBibliographyTitle">
-    <w:name w:val="EndNote Bibliography Title"/>
-    <w:basedOn w:val="Normal"/>
-    <w:link w:val="EndNoteBibliographyTitleChar"/>
-    <w:qFormat/>
-    <w:rsid w:val="006B719E"/>
-    <w:pPr>
-      <w:jc w:val="center"/>
-    </w:pPr>
-    <w:rPr>
-      <w:lang w:val="en-GB"/>
-    </w:rPr>
-  </w:style>
-  <w:style w:type="paragraph" w:styleId="HTMLPreformatted">
-    <w:name w:val="HTML Preformatted"/>
-    <w:basedOn w:val="Normal"/>
-    <w:link w:val="HTMLPreformattedChar"/>
-    <w:uiPriority w:val="99"/>
-    <w:semiHidden/>
-    <w:unhideWhenUsed/>
-    <w:qFormat/>
-    <w:rsid w:val="00E54732"/>
-    <w:pPr>
-      <w:tabs>
-        <w:tab w:val="left" w:pos="916"/>
-        <w:tab w:val="left" w:pos="1832"/>
-        <w:tab w:val="left" w:pos="2748"/>
-        <w:tab w:val="left" w:pos="3664"/>
-        <w:tab w:val="left" w:pos="4580"/>
-        <w:tab w:val="left" w:pos="5496"/>
-        <w:tab w:val="left" w:pos="6412"/>
-        <w:tab w:val="left" w:pos="7328"/>
-        <w:tab w:val="left" w:pos="8244"/>
-        <w:tab w:val="left" w:pos="9160"/>
-        <w:tab w:val="left" w:pos="10076"/>
-        <w:tab w:val="left" w:pos="10992"/>
-        <w:tab w:val="left" w:pos="11908"/>
-        <w:tab w:val="left" w:pos="12824"/>
-        <w:tab w:val="left" w:pos="13740"/>
-        <w:tab w:val="left" w:pos="14656"/>
-      </w:tabs>
-    </w:pPr>
-    <w:rPr>
-      <w:rFonts w:ascii="Courier New" w:hAnsi="Courier New" w:cs="Courier New"/>
-      <w:sz w:val="20"/>
-      <w:szCs w:val="20"/>
-    </w:rPr>
-  </w:style>
-  <w:style w:type="paragraph" w:styleId="Footer">
-    <w:name w:val="footer"/>
-    <w:basedOn w:val="HeaderandFooter"/>
-    <w:pPr>
-      <w:suppressLineNumbers/>
-    </w:pPr>
-  </w:style>
-  <w:style w:type="numbering" w:customStyle="1" w:styleId="ImportedStyle1">
-    <w:name w:val="Imported Style 1"/>
-    <w:qFormat/>
-  </w:style>
-  <w:style w:type="numbering" w:customStyle="1" w:styleId="ImportedStyle2">
-    <w:name w:val="Imported Style 2"/>
-    <w:qFormat/>
-  </w:style>
-  <w:style w:type="numbering" w:customStyle="1" w:styleId="ImportedStyle3">
-    <w:name w:val="Imported Style 3"/>
-    <w:qFormat/>
   </w:style>
 </w:styles>
 </file>

</xml_diff>